<commit_message>
Added half the Problems section
</commit_message>
<xml_diff>
--- a/Documents/gp09-exo.Interim Group Report.docx
+++ b/Documents/gp09-exo.Interim Group Report.docx
@@ -521,20 +521,18 @@
     </w:p>
     <w:sdt>
       <w:sdtPr>
+        <w:rPr>
+          <w:b w:val="0"/>
+          <w:sz w:val="22"/>
+          <w:szCs w:val="22"/>
+          <w:lang w:val="en-GB"/>
+        </w:rPr>
         <w:id w:val="7437099"/>
         <w:docPartObj>
           <w:docPartGallery w:val="Table of Contents"/>
           <w:docPartUnique/>
         </w:docPartObj>
       </w:sdtPr>
-      <w:sdtEndPr>
-        <w:rPr>
-          <w:b w:val="0"/>
-          <w:sz w:val="22"/>
-          <w:szCs w:val="22"/>
-          <w:lang w:val="en-GB"/>
-        </w:rPr>
-      </w:sdtEndPr>
       <w:sdtContent>
         <w:p>
           <w:pPr>
@@ -1632,6 +1630,7 @@
       </w:pPr>
       <w:bookmarkStart w:id="0" w:name="_Toc247273717"/>
       <w:r>
+        <w:lastRenderedPageBreak/>
         <w:t>Problem Description</w:t>
       </w:r>
       <w:bookmarkEnd w:id="0"/>
@@ -2530,6 +2529,7 @@
       </w:pPr>
       <w:bookmarkStart w:id="5" w:name="_Toc247273722"/>
       <w:r>
+        <w:lastRenderedPageBreak/>
         <w:t>Requirements Specification</w:t>
       </w:r>
       <w:bookmarkEnd w:id="5"/>
@@ -2732,6 +2732,7 @@
       </w:pPr>
       <w:bookmarkStart w:id="8" w:name="_Toc247273725"/>
       <w:r>
+        <w:lastRenderedPageBreak/>
         <w:t>Initial Design</w:t>
       </w:r>
       <w:bookmarkEnd w:id="8"/>
@@ -2939,10 +2940,208 @@
       </w:pPr>
       <w:bookmarkStart w:id="10" w:name="_Toc247273727"/>
       <w:r>
+        <w:lastRenderedPageBreak/>
         <w:t>Discussion of Problems</w:t>
       </w:r>
       <w:bookmarkEnd w:id="10"/>
     </w:p>
+    <w:p>
+      <w:pPr>
+        <w:rPr>
+          <w:rFonts w:cstheme="minorHAnsi"/>
+        </w:rPr>
+      </w:pPr>
+      <w:r>
+        <w:rPr>
+          <w:rFonts w:cstheme="minorHAnsi"/>
+        </w:rPr>
+        <w:t xml:space="preserve">Being that this was the first time any member of the group had ever worked alongside so many others, one of the first problems we encountered was organising the workload, keeping to deadlines and making sure everyone understood what needed to be done. This was solved by having two weekly group meetings, one formal; with the project setter Ender </w:t>
+      </w:r>
+      <w:proofErr w:type="spellStart"/>
+      <w:r>
+        <w:rPr>
+          <w:rFonts w:cstheme="minorHAnsi"/>
+        </w:rPr>
+        <w:t>Ozcan</w:t>
+      </w:r>
+      <w:proofErr w:type="spellEnd"/>
+      <w:r>
+        <w:rPr>
+          <w:rFonts w:cstheme="minorHAnsi"/>
+        </w:rPr>
+        <w:t>, the other, informal which was usually carried out in the Computer Labs.</w:t>
+      </w:r>
+      <w:r>
+        <w:rPr>
+          <w:rFonts w:cstheme="minorHAnsi"/>
+        </w:rPr>
+        <w:br/>
+        <w:t>The formal meetings underpinned what was to be done over the upcoming weeks, keeping to a timeline that allowed us not to get caught behind. The informal meetings allowed us to keep in contact mid week to settle any problems we had with any of the work and help other group members out.</w:t>
+      </w:r>
+    </w:p>
+    <w:p>
+      <w:pPr>
+        <w:rPr>
+          <w:rFonts w:cstheme="minorHAnsi"/>
+        </w:rPr>
+      </w:pPr>
+    </w:p>
+    <w:p>
+      <w:pPr>
+        <w:rPr>
+          <w:rFonts w:cstheme="minorHAnsi"/>
+        </w:rPr>
+      </w:pPr>
+      <w:r>
+        <w:rPr>
+          <w:rFonts w:cstheme="minorHAnsi"/>
+        </w:rPr>
+        <w:t>Initially one of the problems we face is the GUI and how to draw it efficiently, currently the graph is drawn using 1024 points, this requires, on every redraw that 1024 individual dots must be created on screen, the x y coordinates of these dots is calculated using the problem domain, the graph offset and the size of the graph. Currently this is the most efficient and accurate way we can think of for drawing the graph.</w:t>
+      </w:r>
+    </w:p>
+    <w:p>
+      <w:pPr>
+        <w:rPr>
+          <w:rFonts w:cstheme="minorHAnsi"/>
+        </w:rPr>
+      </w:pPr>
+    </w:p>
+    <w:p>
+      <w:pPr>
+        <w:rPr>
+          <w:rFonts w:cstheme="minorHAnsi"/>
+        </w:rPr>
+      </w:pPr>
+      <w:r>
+        <w:rPr>
+          <w:rFonts w:cstheme="minorHAnsi"/>
+        </w:rPr>
+        <w:t xml:space="preserve">Another problem we encountered is when implementing the graph it dawned upon us that we need to choose where to run the calculations for the selected problem domain, being that our GUI is laid out using panels it seemed wise that each problem domain had its own panel, and that the calculations for the heuristic were run in its own panel, as opposed to the run of the main program. </w:t>
+      </w:r>
+    </w:p>
+    <w:p>
+      <w:pPr>
+        <w:rPr>
+          <w:rFonts w:cstheme="minorHAnsi"/>
+        </w:rPr>
+      </w:pPr>
+    </w:p>
+    <w:p>
+      <w:pPr>
+        <w:rPr>
+          <w:rFonts w:cstheme="minorHAnsi"/>
+        </w:rPr>
+      </w:pPr>
+      <w:r>
+        <w:rPr>
+          <w:rFonts w:cstheme="minorHAnsi"/>
+        </w:rPr>
+        <w:t xml:space="preserve">When coding with others </w:t>
+      </w:r>
+      <w:proofErr w:type="spellStart"/>
+      <w:r>
+        <w:rPr>
+          <w:rFonts w:cstheme="minorHAnsi"/>
+        </w:rPr>
+        <w:t>its</w:t>
+      </w:r>
+      <w:proofErr w:type="spellEnd"/>
+      <w:r>
+        <w:rPr>
+          <w:rFonts w:cstheme="minorHAnsi"/>
+        </w:rPr>
+        <w:t xml:space="preserve"> hard to know what you can and </w:t>
+      </w:r>
+      <w:proofErr w:type="spellStart"/>
+      <w:r>
+        <w:rPr>
+          <w:rFonts w:cstheme="minorHAnsi"/>
+        </w:rPr>
+        <w:t>cant</w:t>
+      </w:r>
+      <w:proofErr w:type="spellEnd"/>
+      <w:r>
+        <w:rPr>
+          <w:rFonts w:cstheme="minorHAnsi"/>
+        </w:rPr>
+        <w:t xml:space="preserve"> edit, and what will get in each </w:t>
+      </w:r>
+      <w:proofErr w:type="spellStart"/>
+      <w:r>
+        <w:rPr>
+          <w:rFonts w:cstheme="minorHAnsi"/>
+        </w:rPr>
+        <w:t>others</w:t>
+      </w:r>
+      <w:proofErr w:type="spellEnd"/>
+      <w:r>
+        <w:rPr>
+          <w:rFonts w:cstheme="minorHAnsi"/>
+        </w:rPr>
+        <w:t xml:space="preserve"> way, when a lot of code us uploaded to the SVN at one time it is very hard to keep up with other group members, because everyone has access to other peoples code, once you have done some work you may leave it and come back to find it is completely different. This then leads to programmers being confused as to what needs to be done. In order to resolve this problem code must be well documented with reasonable variable names and comments explaining what each function and, if ambiguous, any other piece of code that isn’t simply understood. Despite this increasing the amount of time to program, when debugging it will make it much easier for other programmers to understand what has been done. </w:t>
+      </w:r>
+    </w:p>
+    <w:p>
+      <w:pPr>
+        <w:rPr>
+          <w:rFonts w:cstheme="minorHAnsi"/>
+        </w:rPr>
+      </w:pPr>
+    </w:p>
+    <w:p>
+      <w:pPr>
+        <w:rPr>
+          <w:rFonts w:cstheme="minorHAnsi"/>
+        </w:rPr>
+      </w:pPr>
+      <w:r>
+        <w:rPr>
+          <w:rFonts w:cstheme="minorHAnsi"/>
+        </w:rPr>
+        <w:t>One problem we are faced with is the display of information, by using animations we have tried to make the heuristic as easy to follow as possible, however currently the graph is not displayed at the same time as the animation which could lead to confusion as to what is going on as the used may feel pressured to see the graph while it is only displayed for a few seconds as opposed to being able to see it when they wish.</w:t>
+      </w:r>
+    </w:p>
+    <w:p>
+      <w:pPr>
+        <w:rPr>
+          <w:rFonts w:cstheme="minorHAnsi"/>
+        </w:rPr>
+      </w:pPr>
+    </w:p>
+    <w:p>
+      <w:pPr>
+        <w:rPr>
+          <w:rFonts w:cstheme="minorHAnsi"/>
+        </w:rPr>
+      </w:pPr>
+      <w:r>
+        <w:rPr>
+          <w:rFonts w:cstheme="minorHAnsi"/>
+        </w:rPr>
+        <w:t>-allowing user to input problem domain function</w:t>
+      </w:r>
+    </w:p>
+    <w:p>
+      <w:pPr>
+        <w:rPr>
+          <w:rFonts w:cstheme="minorHAnsi"/>
+        </w:rPr>
+      </w:pPr>
+      <w:r>
+        <w:rPr>
+          <w:rFonts w:cstheme="minorHAnsi"/>
+        </w:rPr>
+        <w:t>-displaying the information which is easily understandable</w:t>
+      </w:r>
+    </w:p>
+    <w:p>
+      <w:pPr>
+        <w:rPr>
+          <w:rFonts w:cstheme="minorHAnsi"/>
+        </w:rPr>
+      </w:pPr>
+    </w:p>
+    <w:p/>
     <w:p>
       <w:pPr>
         <w:pStyle w:val="Heading2"/>
@@ -3065,6 +3264,7 @@
       <w:bookmarkStart w:id="13" w:name="_Toc247273730"/>
       <w:proofErr w:type="spellStart"/>
       <w:r>
+        <w:lastRenderedPageBreak/>
         <w:t>Timeplan</w:t>
       </w:r>
       <w:bookmarkEnd w:id="13"/>
@@ -5454,7 +5654,7 @@
 </file>
 
 <file path=customXml/itemProps1.xml><?xml version="1.0" encoding="utf-8"?>
-<ds:datastoreItem xmlns:ds="http://schemas.openxmlformats.org/officeDocument/2006/customXml" ds:itemID="{840894F8-593D-4E70-9E60-C94793793E2E}">
+<ds:datastoreItem xmlns:ds="http://schemas.openxmlformats.org/officeDocument/2006/customXml" ds:itemID="{42BA80C8-95D3-4BC6-970D-EE0E4F7B0526}">
   <ds:schemaRefs>
     <ds:schemaRef ds:uri="http://schemas.openxmlformats.org/officeDocument/2006/bibliography"/>
   </ds:schemaRefs>

</xml_diff>

<commit_message>
Small addition to group report. I have much more to do..
</commit_message>
<xml_diff>
--- a/Documents/gp09-exo.Interim Group Report.docx
+++ b/Documents/gp09-exo.Interim Group Report.docx
@@ -182,18 +182,16 @@
           <w:sz w:val="28"/>
           <w:szCs w:val="28"/>
         </w:rPr>
-        <w:t xml:space="preserve">Lao </w:t>
-      </w:r>
-      <w:proofErr w:type="spellStart"/>
+        <w:t>Lao Jingqi</w:t>
+      </w:r>
       <w:r>
         <w:rPr>
           <w:rFonts w:cs="Times New Roman"/>
           <w:sz w:val="28"/>
           <w:szCs w:val="28"/>
         </w:rPr>
-        <w:t>Jingqi</w:t>
-      </w:r>
-      <w:proofErr w:type="spellEnd"/>
+        <w:tab/>
+      </w:r>
       <w:r>
         <w:rPr>
           <w:rFonts w:cs="Times New Roman"/>
@@ -269,6 +267,14 @@
       </w:r>
       <w:r>
         <w:rPr>
+          <w:rFonts w:cs="Times New Roman"/>
+          <w:sz w:val="28"/>
+          <w:szCs w:val="28"/>
+        </w:rPr>
+        <w:tab/>
+      </w:r>
+      <w:r>
+        <w:rPr>
           <w:rFonts w:ascii="Courier New" w:hAnsi="Courier New" w:cs="Courier New"/>
           <w:sz w:val="24"/>
           <w:szCs w:val="24"/>
@@ -290,18 +296,16 @@
           <w:sz w:val="28"/>
           <w:szCs w:val="28"/>
         </w:rPr>
-        <w:t xml:space="preserve">Ben </w:t>
-      </w:r>
-      <w:proofErr w:type="spellStart"/>
+        <w:t>Ben Jenkinson</w:t>
+      </w:r>
       <w:r>
         <w:rPr>
           <w:rFonts w:cs="Times New Roman"/>
           <w:sz w:val="28"/>
           <w:szCs w:val="28"/>
         </w:rPr>
-        <w:t>Jenkinson</w:t>
-      </w:r>
-      <w:proofErr w:type="spellEnd"/>
+        <w:tab/>
+      </w:r>
       <w:r>
         <w:rPr>
           <w:rFonts w:cs="Times New Roman"/>
@@ -360,6 +364,14 @@
       </w:r>
       <w:r>
         <w:rPr>
+          <w:rFonts w:cs="Times New Roman"/>
+          <w:sz w:val="28"/>
+          <w:szCs w:val="28"/>
+        </w:rPr>
+        <w:tab/>
+      </w:r>
+      <w:r>
+        <w:rPr>
           <w:rFonts w:ascii="Courier New" w:hAnsi="Courier New" w:cs="Courier New"/>
           <w:sz w:val="24"/>
           <w:szCs w:val="24"/>
@@ -388,18 +400,16 @@
           <w:sz w:val="28"/>
           <w:szCs w:val="28"/>
         </w:rPr>
-        <w:t xml:space="preserve">Alexander </w:t>
-      </w:r>
-      <w:proofErr w:type="spellStart"/>
+        <w:t>Alexander Jermstad</w:t>
+      </w:r>
       <w:r>
         <w:rPr>
           <w:rFonts w:cs="Times New Roman"/>
           <w:sz w:val="28"/>
           <w:szCs w:val="28"/>
         </w:rPr>
-        <w:t>Jermstad</w:t>
-      </w:r>
-      <w:proofErr w:type="spellEnd"/>
+        <w:tab/>
+      </w:r>
       <w:r>
         <w:rPr>
           <w:rFonts w:cs="Times New Roman"/>
@@ -475,18 +485,8 @@
           <w:sz w:val="44"/>
           <w:szCs w:val="44"/>
         </w:rPr>
-        <w:t xml:space="preserve">Ender </w:t>
-      </w:r>
-      <w:proofErr w:type="spellStart"/>
-      <w:r>
-        <w:rPr>
-          <w:b/>
-          <w:sz w:val="44"/>
-          <w:szCs w:val="44"/>
-        </w:rPr>
-        <w:t>Ozcan</w:t>
-      </w:r>
-      <w:proofErr w:type="spellEnd"/>
+        <w:t>Ender Ozcan</w:t>
+      </w:r>
       <w:r>
         <w:rPr>
           <w:b/>
@@ -495,7 +495,6 @@
         </w:rPr>
         <w:tab/>
       </w:r>
-      <w:proofErr w:type="spellStart"/>
       <w:r>
         <w:rPr>
           <w:rFonts w:ascii="Courier New" w:hAnsi="Courier New" w:cs="Courier New"/>
@@ -504,7 +503,6 @@
         </w:rPr>
         <w:t>exo</w:t>
       </w:r>
-      <w:proofErr w:type="spellEnd"/>
     </w:p>
     <w:p>
       <w:pPr>
@@ -562,7 +560,7 @@
           <w:r>
             <w:fldChar w:fldCharType="separate"/>
           </w:r>
-          <w:hyperlink w:anchor="_Toc247624231" w:history="1">
+          <w:hyperlink w:anchor="_Toc247671053" w:history="1">
             <w:r>
               <w:rPr>
                 <w:rStyle w:val="Hyperlink"/>
@@ -589,7 +587,7 @@
                 <w:noProof/>
                 <w:webHidden/>
               </w:rPr>
-              <w:instrText xml:space="preserve"> PAGEREF _Toc247624231 \h </w:instrText>
+              <w:instrText xml:space="preserve"> PAGEREF _Toc247671053 \h </w:instrText>
             </w:r>
             <w:r>
               <w:rPr>
@@ -631,7 +629,7 @@
               <w:lang w:eastAsia="en-GB"/>
             </w:rPr>
           </w:pPr>
-          <w:hyperlink w:anchor="_Toc247624232" w:history="1">
+          <w:hyperlink w:anchor="_Toc247671054" w:history="1">
             <w:r>
               <w:rPr>
                 <w:rStyle w:val="Hyperlink"/>
@@ -658,7 +656,7 @@
                 <w:noProof/>
                 <w:webHidden/>
               </w:rPr>
-              <w:instrText xml:space="preserve"> PAGEREF _Toc247624232 \h </w:instrText>
+              <w:instrText xml:space="preserve"> PAGEREF _Toc247671054 \h </w:instrText>
             </w:r>
             <w:r>
               <w:rPr>
@@ -700,7 +698,7 @@
               <w:lang w:eastAsia="en-GB"/>
             </w:rPr>
           </w:pPr>
-          <w:hyperlink w:anchor="_Toc247624233" w:history="1">
+          <w:hyperlink w:anchor="_Toc247671055" w:history="1">
             <w:r>
               <w:rPr>
                 <w:rStyle w:val="Hyperlink"/>
@@ -727,7 +725,7 @@
                 <w:noProof/>
                 <w:webHidden/>
               </w:rPr>
-              <w:instrText xml:space="preserve"> PAGEREF _Toc247624233 \h </w:instrText>
+              <w:instrText xml:space="preserve"> PAGEREF _Toc247671055 \h </w:instrText>
             </w:r>
             <w:r>
               <w:rPr>
@@ -769,7 +767,7 @@
               <w:lang w:eastAsia="en-GB"/>
             </w:rPr>
           </w:pPr>
-          <w:hyperlink w:anchor="_Toc247624234" w:history="1">
+          <w:hyperlink w:anchor="_Toc247671056" w:history="1">
             <w:r>
               <w:rPr>
                 <w:rStyle w:val="Hyperlink"/>
@@ -796,7 +794,7 @@
                 <w:noProof/>
                 <w:webHidden/>
               </w:rPr>
-              <w:instrText xml:space="preserve"> PAGEREF _Toc247624234 \h </w:instrText>
+              <w:instrText xml:space="preserve"> PAGEREF _Toc247671056 \h </w:instrText>
             </w:r>
             <w:r>
               <w:rPr>
@@ -838,7 +836,7 @@
               <w:lang w:eastAsia="en-GB"/>
             </w:rPr>
           </w:pPr>
-          <w:hyperlink w:anchor="_Toc247624235" w:history="1">
+          <w:hyperlink w:anchor="_Toc247671057" w:history="1">
             <w:r>
               <w:rPr>
                 <w:rStyle w:val="Hyperlink"/>
@@ -865,7 +863,7 @@
                 <w:noProof/>
                 <w:webHidden/>
               </w:rPr>
-              <w:instrText xml:space="preserve"> PAGEREF _Toc247624235 \h </w:instrText>
+              <w:instrText xml:space="preserve"> PAGEREF _Toc247671057 \h </w:instrText>
             </w:r>
             <w:r>
               <w:rPr>
@@ -907,7 +905,7 @@
               <w:lang w:eastAsia="en-GB"/>
             </w:rPr>
           </w:pPr>
-          <w:hyperlink w:anchor="_Toc247624236" w:history="1">
+          <w:hyperlink w:anchor="_Toc247671058" w:history="1">
             <w:r>
               <w:rPr>
                 <w:rStyle w:val="Hyperlink"/>
@@ -934,7 +932,7 @@
                 <w:noProof/>
                 <w:webHidden/>
               </w:rPr>
-              <w:instrText xml:space="preserve"> PAGEREF _Toc247624236 \h </w:instrText>
+              <w:instrText xml:space="preserve"> PAGEREF _Toc247671058 \h </w:instrText>
             </w:r>
             <w:r>
               <w:rPr>
@@ -976,7 +974,7 @@
               <w:lang w:eastAsia="en-GB"/>
             </w:rPr>
           </w:pPr>
-          <w:hyperlink w:anchor="_Toc247624237" w:history="1">
+          <w:hyperlink w:anchor="_Toc247671059" w:history="1">
             <w:r>
               <w:rPr>
                 <w:rStyle w:val="Hyperlink"/>
@@ -1003,7 +1001,7 @@
                 <w:noProof/>
                 <w:webHidden/>
               </w:rPr>
-              <w:instrText xml:space="preserve"> PAGEREF _Toc247624237 \h </w:instrText>
+              <w:instrText xml:space="preserve"> PAGEREF _Toc247671059 \h </w:instrText>
             </w:r>
             <w:r>
               <w:rPr>
@@ -1045,7 +1043,7 @@
               <w:lang w:eastAsia="en-GB"/>
             </w:rPr>
           </w:pPr>
-          <w:hyperlink w:anchor="_Toc247624238" w:history="1">
+          <w:hyperlink w:anchor="_Toc247671060" w:history="1">
             <w:r>
               <w:rPr>
                 <w:rStyle w:val="Hyperlink"/>
@@ -1072,7 +1070,7 @@
                 <w:noProof/>
                 <w:webHidden/>
               </w:rPr>
-              <w:instrText xml:space="preserve"> PAGEREF _Toc247624238 \h </w:instrText>
+              <w:instrText xml:space="preserve"> PAGEREF _Toc247671060 \h </w:instrText>
             </w:r>
             <w:r>
               <w:rPr>
@@ -1114,7 +1112,7 @@
               <w:lang w:eastAsia="en-GB"/>
             </w:rPr>
           </w:pPr>
-          <w:hyperlink w:anchor="_Toc247624239" w:history="1">
+          <w:hyperlink w:anchor="_Toc247671061" w:history="1">
             <w:r>
               <w:rPr>
                 <w:rStyle w:val="Hyperlink"/>
@@ -1141,7 +1139,7 @@
                 <w:noProof/>
                 <w:webHidden/>
               </w:rPr>
-              <w:instrText xml:space="preserve"> PAGEREF _Toc247624239 \h </w:instrText>
+              <w:instrText xml:space="preserve"> PAGEREF _Toc247671061 \h </w:instrText>
             </w:r>
             <w:r>
               <w:rPr>
@@ -1183,12 +1181,219 @@
               <w:lang w:eastAsia="en-GB"/>
             </w:rPr>
           </w:pPr>
-          <w:hyperlink w:anchor="_Toc247624240" w:history="1">
+          <w:hyperlink w:anchor="_Toc247671062" w:history="1">
             <w:r>
               <w:rPr>
                 <w:rStyle w:val="Hyperlink"/>
                 <w:noProof/>
               </w:rPr>
+              <w:t>Software &amp; Hardware</w:t>
+            </w:r>
+            <w:r>
+              <w:rPr>
+                <w:noProof/>
+                <w:webHidden/>
+              </w:rPr>
+              <w:tab/>
+            </w:r>
+            <w:r>
+              <w:rPr>
+                <w:noProof/>
+                <w:webHidden/>
+              </w:rPr>
+              <w:fldChar w:fldCharType="begin"/>
+            </w:r>
+            <w:r>
+              <w:rPr>
+                <w:noProof/>
+                <w:webHidden/>
+              </w:rPr>
+              <w:instrText xml:space="preserve"> PAGEREF _Toc247671062 \h </w:instrText>
+            </w:r>
+            <w:r>
+              <w:rPr>
+                <w:noProof/>
+                <w:webHidden/>
+              </w:rPr>
+            </w:r>
+            <w:r>
+              <w:rPr>
+                <w:noProof/>
+                <w:webHidden/>
+              </w:rPr>
+              <w:fldChar w:fldCharType="separate"/>
+            </w:r>
+            <w:r>
+              <w:rPr>
+                <w:noProof/>
+                <w:webHidden/>
+              </w:rPr>
+              <w:t>6</w:t>
+            </w:r>
+            <w:r>
+              <w:rPr>
+                <w:noProof/>
+                <w:webHidden/>
+              </w:rPr>
+              <w:fldChar w:fldCharType="end"/>
+            </w:r>
+          </w:hyperlink>
+        </w:p>
+        <w:p>
+          <w:pPr>
+            <w:pStyle w:val="TOC2"/>
+            <w:tabs>
+              <w:tab w:val="right" w:leader="dot" w:pos="9016"/>
+            </w:tabs>
+            <w:rPr>
+              <w:noProof/>
+              <w:lang w:eastAsia="en-GB"/>
+            </w:rPr>
+          </w:pPr>
+          <w:hyperlink w:anchor="_Toc247671063" w:history="1">
+            <w:r>
+              <w:rPr>
+                <w:rStyle w:val="Hyperlink"/>
+                <w:noProof/>
+              </w:rPr>
+              <w:t>User Interface</w:t>
+            </w:r>
+            <w:r>
+              <w:rPr>
+                <w:noProof/>
+                <w:webHidden/>
+              </w:rPr>
+              <w:tab/>
+            </w:r>
+            <w:r>
+              <w:rPr>
+                <w:noProof/>
+                <w:webHidden/>
+              </w:rPr>
+              <w:fldChar w:fldCharType="begin"/>
+            </w:r>
+            <w:r>
+              <w:rPr>
+                <w:noProof/>
+                <w:webHidden/>
+              </w:rPr>
+              <w:instrText xml:space="preserve"> PAGEREF _Toc247671063 \h </w:instrText>
+            </w:r>
+            <w:r>
+              <w:rPr>
+                <w:noProof/>
+                <w:webHidden/>
+              </w:rPr>
+            </w:r>
+            <w:r>
+              <w:rPr>
+                <w:noProof/>
+                <w:webHidden/>
+              </w:rPr>
+              <w:fldChar w:fldCharType="separate"/>
+            </w:r>
+            <w:r>
+              <w:rPr>
+                <w:noProof/>
+                <w:webHidden/>
+              </w:rPr>
+              <w:t>6</w:t>
+            </w:r>
+            <w:r>
+              <w:rPr>
+                <w:noProof/>
+                <w:webHidden/>
+              </w:rPr>
+              <w:fldChar w:fldCharType="end"/>
+            </w:r>
+          </w:hyperlink>
+        </w:p>
+        <w:p>
+          <w:pPr>
+            <w:pStyle w:val="TOC2"/>
+            <w:tabs>
+              <w:tab w:val="right" w:leader="dot" w:pos="9016"/>
+            </w:tabs>
+            <w:rPr>
+              <w:noProof/>
+              <w:lang w:eastAsia="en-GB"/>
+            </w:rPr>
+          </w:pPr>
+          <w:hyperlink w:anchor="_Toc247671064" w:history="1">
+            <w:r>
+              <w:rPr>
+                <w:rStyle w:val="Hyperlink"/>
+                <w:noProof/>
+              </w:rPr>
+              <w:t>Prototyping</w:t>
+            </w:r>
+            <w:r>
+              <w:rPr>
+                <w:noProof/>
+                <w:webHidden/>
+              </w:rPr>
+              <w:tab/>
+            </w:r>
+            <w:r>
+              <w:rPr>
+                <w:noProof/>
+                <w:webHidden/>
+              </w:rPr>
+              <w:fldChar w:fldCharType="begin"/>
+            </w:r>
+            <w:r>
+              <w:rPr>
+                <w:noProof/>
+                <w:webHidden/>
+              </w:rPr>
+              <w:instrText xml:space="preserve"> PAGEREF _Toc247671064 \h </w:instrText>
+            </w:r>
+            <w:r>
+              <w:rPr>
+                <w:noProof/>
+                <w:webHidden/>
+              </w:rPr>
+            </w:r>
+            <w:r>
+              <w:rPr>
+                <w:noProof/>
+                <w:webHidden/>
+              </w:rPr>
+              <w:fldChar w:fldCharType="separate"/>
+            </w:r>
+            <w:r>
+              <w:rPr>
+                <w:noProof/>
+                <w:webHidden/>
+              </w:rPr>
+              <w:t>6</w:t>
+            </w:r>
+            <w:r>
+              <w:rPr>
+                <w:noProof/>
+                <w:webHidden/>
+              </w:rPr>
+              <w:fldChar w:fldCharType="end"/>
+            </w:r>
+          </w:hyperlink>
+        </w:p>
+        <w:p>
+          <w:pPr>
+            <w:pStyle w:val="TOC2"/>
+            <w:tabs>
+              <w:tab w:val="right" w:leader="dot" w:pos="9016"/>
+            </w:tabs>
+            <w:rPr>
+              <w:noProof/>
+              <w:lang w:eastAsia="en-GB"/>
+            </w:rPr>
+          </w:pPr>
+          <w:hyperlink w:anchor="_Toc247671065" w:history="1">
+            <w:r>
+              <w:rPr>
+                <w:rStyle w:val="Hyperlink"/>
+                <w:noProof/>
+              </w:rPr>
               <w:t>Key implementation</w:t>
             </w:r>
             <w:r>
@@ -1210,7 +1415,7 @@
                 <w:noProof/>
                 <w:webHidden/>
               </w:rPr>
-              <w:instrText xml:space="preserve"> PAGEREF _Toc247624240 \h </w:instrText>
+              <w:instrText xml:space="preserve"> PAGEREF _Toc247671065 \h </w:instrText>
             </w:r>
             <w:r>
               <w:rPr>
@@ -1252,7 +1457,7 @@
               <w:lang w:eastAsia="en-GB"/>
             </w:rPr>
           </w:pPr>
-          <w:hyperlink w:anchor="_Toc247624241" w:history="1">
+          <w:hyperlink w:anchor="_Toc247671066" w:history="1">
             <w:r>
               <w:rPr>
                 <w:rStyle w:val="Hyperlink"/>
@@ -1279,7 +1484,7 @@
                 <w:noProof/>
                 <w:webHidden/>
               </w:rPr>
-              <w:instrText xml:space="preserve"> PAGEREF _Toc247624241 \h </w:instrText>
+              <w:instrText xml:space="preserve"> PAGEREF _Toc247671066 \h </w:instrText>
             </w:r>
             <w:r>
               <w:rPr>
@@ -1321,7 +1526,7 @@
               <w:lang w:eastAsia="en-GB"/>
             </w:rPr>
           </w:pPr>
-          <w:hyperlink w:anchor="_Toc247624242" w:history="1">
+          <w:hyperlink w:anchor="_Toc247671067" w:history="1">
             <w:r>
               <w:rPr>
                 <w:rStyle w:val="Hyperlink"/>
@@ -1348,7 +1553,7 @@
                 <w:noProof/>
                 <w:webHidden/>
               </w:rPr>
-              <w:instrText xml:space="preserve"> PAGEREF _Toc247624242 \h </w:instrText>
+              <w:instrText xml:space="preserve"> PAGEREF _Toc247671067 \h </w:instrText>
             </w:r>
             <w:r>
               <w:rPr>
@@ -1390,7 +1595,7 @@
               <w:lang w:eastAsia="en-GB"/>
             </w:rPr>
           </w:pPr>
-          <w:hyperlink w:anchor="_Toc247624243" w:history="1">
+          <w:hyperlink w:anchor="_Toc247671068" w:history="1">
             <w:r>
               <w:rPr>
                 <w:rStyle w:val="Hyperlink"/>
@@ -1417,7 +1622,7 @@
                 <w:noProof/>
                 <w:webHidden/>
               </w:rPr>
-              <w:instrText xml:space="preserve"> PAGEREF _Toc247624243 \h </w:instrText>
+              <w:instrText xml:space="preserve"> PAGEREF _Toc247671068 \h </w:instrText>
             </w:r>
             <w:r>
               <w:rPr>
@@ -1459,7 +1664,7 @@
               <w:lang w:eastAsia="en-GB"/>
             </w:rPr>
           </w:pPr>
-          <w:hyperlink w:anchor="_Toc247624244" w:history="1">
+          <w:hyperlink w:anchor="_Toc247671069" w:history="1">
             <w:r>
               <w:rPr>
                 <w:rStyle w:val="Hyperlink"/>
@@ -1486,7 +1691,7 @@
                 <w:noProof/>
                 <w:webHidden/>
               </w:rPr>
-              <w:instrText xml:space="preserve"> PAGEREF _Toc247624244 \h </w:instrText>
+              <w:instrText xml:space="preserve"> PAGEREF _Toc247671069 \h </w:instrText>
             </w:r>
             <w:r>
               <w:rPr>
@@ -1506,7 +1711,7 @@
                 <w:noProof/>
                 <w:webHidden/>
               </w:rPr>
-              <w:t>10</w:t>
+              <w:t>9</w:t>
             </w:r>
             <w:r>
               <w:rPr>
@@ -1528,7 +1733,7 @@
               <w:lang w:eastAsia="en-GB"/>
             </w:rPr>
           </w:pPr>
-          <w:hyperlink w:anchor="_Toc247624245" w:history="1">
+          <w:hyperlink w:anchor="_Toc247671070" w:history="1">
             <w:r>
               <w:rPr>
                 <w:rStyle w:val="Hyperlink"/>
@@ -1555,7 +1760,7 @@
                 <w:noProof/>
                 <w:webHidden/>
               </w:rPr>
-              <w:instrText xml:space="preserve"> PAGEREF _Toc247624245 \h </w:instrText>
+              <w:instrText xml:space="preserve"> PAGEREF _Toc247671070 \h </w:instrText>
             </w:r>
             <w:r>
               <w:rPr>
@@ -1575,7 +1780,7 @@
                 <w:noProof/>
                 <w:webHidden/>
               </w:rPr>
-              <w:t>10</w:t>
+              <w:t>9</w:t>
             </w:r>
             <w:r>
               <w:rPr>
@@ -1613,9 +1818,8 @@
       <w:pPr>
         <w:pStyle w:val="Heading1"/>
       </w:pPr>
-      <w:bookmarkStart w:id="0" w:name="_Toc247624231"/>
-      <w:r>
-        <w:lastRenderedPageBreak/>
+      <w:bookmarkStart w:id="0" w:name="_Toc247671053"/>
+      <w:r>
         <w:t>Problem Description</w:t>
       </w:r>
       <w:bookmarkEnd w:id="0"/>
@@ -1625,7 +1829,7 @@
       <w:pPr>
         <w:pStyle w:val="Heading1"/>
       </w:pPr>
-      <w:bookmarkStart w:id="1" w:name="_Toc247624232"/>
+      <w:bookmarkStart w:id="1" w:name="_Toc247671054"/>
       <w:r>
         <w:t xml:space="preserve">Background </w:t>
       </w:r>
@@ -1644,7 +1848,7 @@
       <w:pPr>
         <w:pStyle w:val="Heading2"/>
       </w:pPr>
-      <w:bookmarkStart w:id="2" w:name="_Toc247624233"/>
+      <w:bookmarkStart w:id="2" w:name="_Toc247671055"/>
       <w:r>
         <w:t>Heuristics</w:t>
       </w:r>
@@ -1854,21 +2058,7 @@
                 <w:rFonts w:ascii="Courier New" w:hAnsi="Courier New" w:cs="Courier New"/>
               </w:rPr>
               <w:tab/>
-              <w:t xml:space="preserve">IF (Temp-solution </w:t>
-            </w:r>
-            <w:proofErr w:type="spellStart"/>
-            <w:r>
-              <w:rPr>
-                <w:rFonts w:ascii="Courier New" w:hAnsi="Courier New" w:cs="Courier New"/>
-              </w:rPr>
-              <w:t>isBetterThan</w:t>
-            </w:r>
-            <w:proofErr w:type="spellEnd"/>
-            <w:r>
-              <w:rPr>
-                <w:rFonts w:ascii="Courier New" w:hAnsi="Courier New" w:cs="Courier New"/>
-              </w:rPr>
-              <w:t xml:space="preserve"> Candidate-solution</w:t>
+              <w:t>IF (Temp-solution isBetterThan Candidate-solution</w:t>
             </w:r>
             <w:r>
               <w:rPr>
@@ -2161,9 +2351,8 @@
       <w:pPr>
         <w:pStyle w:val="Heading2"/>
       </w:pPr>
-      <w:bookmarkStart w:id="3" w:name="_Toc247624234"/>
-      <w:r>
-        <w:lastRenderedPageBreak/>
+      <w:bookmarkStart w:id="3" w:name="_Toc247671056"/>
+      <w:r>
         <w:t>Hyper-Heuristics</w:t>
       </w:r>
       <w:bookmarkEnd w:id="3"/>
@@ -2494,16 +2683,8 @@
               <w:rPr>
                 <w:rFonts w:ascii="Courier New" w:hAnsi="Courier New" w:cs="Courier New"/>
               </w:rPr>
-              <w:t xml:space="preserve"> </w:t>
-            </w:r>
-            <w:proofErr w:type="spellStart"/>
-            <w:r>
-              <w:rPr>
-                <w:rFonts w:ascii="Courier New" w:hAnsi="Courier New" w:cs="Courier New"/>
-              </w:rPr>
-              <w:t>random%n</w:t>
-            </w:r>
-            <w:proofErr w:type="spellEnd"/>
+              <w:t xml:space="preserve"> random%n</w:t>
+            </w:r>
           </w:p>
           <w:p>
             <w:pPr>
@@ -2542,21 +2723,7 @@
                 <w:rFonts w:ascii="Courier New" w:hAnsi="Courier New" w:cs="Courier New"/>
               </w:rPr>
               <w:tab/>
-              <w:t xml:space="preserve">IF (Temp-solution </w:t>
-            </w:r>
-            <w:proofErr w:type="spellStart"/>
-            <w:r>
-              <w:rPr>
-                <w:rFonts w:ascii="Courier New" w:hAnsi="Courier New" w:cs="Courier New"/>
-              </w:rPr>
-              <w:t>isBetterThan</w:t>
-            </w:r>
-            <w:proofErr w:type="spellEnd"/>
-            <w:r>
-              <w:rPr>
-                <w:rFonts w:ascii="Courier New" w:hAnsi="Courier New" w:cs="Courier New"/>
-              </w:rPr>
-              <w:t xml:space="preserve"> Candidate-solution)</w:t>
+              <w:t>IF (Temp-solution isBetterThan Candidate-solution)</w:t>
             </w:r>
           </w:p>
           <w:p>
@@ -2626,7 +2793,7 @@
       <w:pPr>
         <w:pStyle w:val="Heading2"/>
       </w:pPr>
-      <w:bookmarkStart w:id="4" w:name="_Toc247624235"/>
+      <w:bookmarkStart w:id="4" w:name="_Toc247671057"/>
       <w:r>
         <w:t>What is V</w:t>
       </w:r>
@@ -2964,7 +3131,6 @@
           <w:rFonts w:hint="eastAsia"/>
           <w:lang w:eastAsia="zh-CN"/>
         </w:rPr>
-        <w:lastRenderedPageBreak/>
         <w:t>On the other hand, t</w:t>
       </w:r>
       <w:r>
@@ -3087,7 +3253,12 @@
       <w:pPr>
         <w:pStyle w:val="Heading1"/>
       </w:pPr>
-      <w:bookmarkStart w:id="5" w:name="_Toc247624236"/>
+      <w:bookmarkStart w:id="5" w:name="_Toc247671058"/>
+    </w:p>
+    <w:p>
+      <w:pPr>
+        <w:pStyle w:val="Heading1"/>
+      </w:pPr>
       <w:r>
         <w:t>Requirements Specification</w:t>
       </w:r>
@@ -3111,7 +3282,7 @@
       <w:pPr>
         <w:pStyle w:val="Heading2"/>
       </w:pPr>
-      <w:bookmarkStart w:id="6" w:name="_Toc247624237"/>
+      <w:bookmarkStart w:id="6" w:name="_Toc247671059"/>
       <w:r>
         <w:t>Functional Requirements:</w:t>
       </w:r>
@@ -3181,7 +3352,7 @@
       <w:r>
         <w:br/>
       </w:r>
-      <w:bookmarkStart w:id="7" w:name="_Toc247624238"/>
+      <w:bookmarkStart w:id="7" w:name="_Toc247671060"/>
       <w:r>
         <w:t>Non-functional Requirements:</w:t>
       </w:r>
@@ -3289,12 +3460,352 @@
       <w:pPr>
         <w:pStyle w:val="Heading1"/>
       </w:pPr>
-      <w:bookmarkStart w:id="8" w:name="_Toc247624239"/>
-      <w:r>
-        <w:lastRenderedPageBreak/>
+      <w:bookmarkStart w:id="8" w:name="_Toc247671061"/>
+      <w:r>
         <w:t>Initial Design</w:t>
       </w:r>
       <w:bookmarkEnd w:id="8"/>
+    </w:p>
+    <w:p>
+      <w:pPr>
+        <w:pStyle w:val="Heading2"/>
+      </w:pPr>
+      <w:bookmarkStart w:id="9" w:name="_Toc247671062"/>
+      <w:r>
+        <w:t>Software &amp; Hardware</w:t>
+      </w:r>
+      <w:bookmarkEnd w:id="9"/>
+    </w:p>
+    <w:p>
+      <w:r>
+        <w:t xml:space="preserve">One of the first things decided about </w:t>
+      </w:r>
+      <w:r>
+        <w:t>the</w:t>
+      </w:r>
+      <w:r>
+        <w:t xml:space="preserve"> project was the choice of programming language</w:t>
+      </w:r>
+      <w:r>
+        <w:t xml:space="preserve">. We </w:t>
+      </w:r>
+      <w:r>
+        <w:t>immediately settled on Java due to our s</w:t>
+      </w:r>
+      <w:r>
+        <w:t xml:space="preserve">hared knowledge of the language. </w:t>
+      </w:r>
+    </w:p>
+    <w:p>
+      <w:r>
+        <w:t xml:space="preserve">The </w:t>
+      </w:r>
+      <w:r>
+        <w:t xml:space="preserve">Java </w:t>
+      </w:r>
+      <w:r>
+        <w:t xml:space="preserve">language </w:t>
+      </w:r>
+      <w:r>
+        <w:t>also grants us a number of advantages.</w:t>
+      </w:r>
+    </w:p>
+    <w:p>
+      <w:pPr>
+        <w:pStyle w:val="ListParagraph"/>
+        <w:numPr>
+          <w:ilvl w:val="0"/>
+          <w:numId w:val="15"/>
+        </w:numPr>
+        <w:ind w:firstLineChars="0"/>
+        <w:rPr>
+          <w:sz w:val="22"/>
+        </w:rPr>
+      </w:pPr>
+      <w:r>
+        <w:rPr>
+          <w:sz w:val="22"/>
+        </w:rPr>
+        <w:t>The language is deliberately designed to be easy to write and easy to debug, definitely an advantage for an undergraduate coursework project.</w:t>
+      </w:r>
+    </w:p>
+    <w:p>
+      <w:pPr>
+        <w:pStyle w:val="ListParagraph"/>
+        <w:numPr>
+          <w:ilvl w:val="0"/>
+          <w:numId w:val="15"/>
+        </w:numPr>
+        <w:ind w:firstLineChars="0"/>
+        <w:rPr>
+          <w:sz w:val="22"/>
+        </w:rPr>
+      </w:pPr>
+      <w:r>
+        <w:rPr>
+          <w:sz w:val="22"/>
+        </w:rPr>
+        <w:t xml:space="preserve">Java is </w:t>
+      </w:r>
+      <w:r>
+        <w:rPr>
+          <w:sz w:val="22"/>
+        </w:rPr>
+        <w:t xml:space="preserve">one of many </w:t>
+      </w:r>
+      <w:r>
+        <w:rPr>
+          <w:sz w:val="22"/>
+        </w:rPr>
+        <w:t xml:space="preserve">object-orientated </w:t>
+      </w:r>
+      <w:r>
+        <w:rPr>
+          <w:sz w:val="22"/>
+        </w:rPr>
+        <w:t xml:space="preserve">languages </w:t>
+      </w:r>
+      <w:r>
+        <w:rPr>
+          <w:sz w:val="22"/>
+        </w:rPr>
+        <w:t xml:space="preserve">which allows for </w:t>
+      </w:r>
+      <w:r>
+        <w:rPr>
+          <w:sz w:val="22"/>
+        </w:rPr>
+        <w:t>greater extensibility of the code</w:t>
+      </w:r>
+      <w:r>
+        <w:rPr>
+          <w:sz w:val="22"/>
+        </w:rPr>
+        <w:t>.</w:t>
+      </w:r>
+    </w:p>
+    <w:p>
+      <w:pPr>
+        <w:pStyle w:val="ListParagraph"/>
+        <w:numPr>
+          <w:ilvl w:val="0"/>
+          <w:numId w:val="15"/>
+        </w:numPr>
+        <w:ind w:firstLineChars="0"/>
+        <w:rPr>
+          <w:sz w:val="22"/>
+        </w:rPr>
+      </w:pPr>
+      <w:r>
+        <w:rPr>
+          <w:sz w:val="22"/>
+        </w:rPr>
+        <w:t>Jav</w:t>
+      </w:r>
+      <w:r>
+        <w:rPr>
+          <w:sz w:val="22"/>
+        </w:rPr>
+        <w:t>a programs are cross-platform</w:t>
+      </w:r>
+      <w:r>
+        <w:rPr>
+          <w:sz w:val="22"/>
+        </w:rPr>
+        <w:t>.</w:t>
+      </w:r>
+    </w:p>
+    <w:p>
+      <w:r>
+        <w:rPr>
+          <w:noProof/>
+          <w:lang w:eastAsia="en-GB"/>
+        </w:rPr>
+        <w:drawing>
+          <wp:anchor distT="0" distB="0" distL="114300" distR="114300" simplePos="0" relativeHeight="251659264" behindDoc="0" locked="0" layoutInCell="1" allowOverlap="1">
+            <wp:simplePos x="0" y="0"/>
+            <wp:positionH relativeFrom="column">
+              <wp:posOffset>19050</wp:posOffset>
+            </wp:positionH>
+            <wp:positionV relativeFrom="paragraph">
+              <wp:posOffset>1183005</wp:posOffset>
+            </wp:positionV>
+            <wp:extent cx="2724150" cy="2023110"/>
+            <wp:effectExtent l="19050" t="19050" r="19050" b="15240"/>
+            <wp:wrapTopAndBottom/>
+            <wp:docPr id="8" name="Picture 1" descr="C:\Users\Ben\Sites\BenJenkinson.com\_uni\work\G52GRP\svn\vch\trunk\Documents\Images\CIMG8113.JPG"/>
+            <wp:cNvGraphicFramePr>
+              <a:graphicFrameLocks xmlns:a="http://schemas.openxmlformats.org/drawingml/2006/main" noChangeAspect="1"/>
+            </wp:cNvGraphicFramePr>
+            <a:graphic xmlns:a="http://schemas.openxmlformats.org/drawingml/2006/main">
+              <a:graphicData uri="http://schemas.openxmlformats.org/drawingml/2006/picture">
+                <pic:pic xmlns:pic="http://schemas.openxmlformats.org/drawingml/2006/picture">
+                  <pic:nvPicPr>
+                    <pic:cNvPr id="0" name="Picture 1" descr="C:\Users\Ben\Sites\BenJenkinson.com\_uni\work\G52GRP\svn\vch\trunk\Documents\Images\CIMG8113.JPG"/>
+                    <pic:cNvPicPr>
+                      <a:picLocks noChangeAspect="1" noChangeArrowheads="1"/>
+                    </pic:cNvPicPr>
+                  </pic:nvPicPr>
+                  <pic:blipFill>
+                    <a:blip r:embed="rId9" cstate="print"/>
+                    <a:srcRect/>
+                    <a:stretch>
+                      <a:fillRect/>
+                    </a:stretch>
+                  </pic:blipFill>
+                  <pic:spPr bwMode="auto">
+                    <a:xfrm>
+                      <a:off x="0" y="0"/>
+                      <a:ext cx="2724150" cy="2023110"/>
+                    </a:xfrm>
+                    <a:prstGeom prst="rect">
+                      <a:avLst/>
+                    </a:prstGeom>
+                    <a:noFill/>
+                    <a:ln w="9525">
+                      <a:solidFill>
+                        <a:schemeClr val="tx1">
+                          <a:lumMod val="50000"/>
+                          <a:lumOff val="50000"/>
+                        </a:schemeClr>
+                      </a:solidFill>
+                      <a:miter lim="800000"/>
+                      <a:headEnd/>
+                      <a:tailEnd/>
+                    </a:ln>
+                  </pic:spPr>
+                </pic:pic>
+              </a:graphicData>
+            </a:graphic>
+          </wp:anchor>
+        </w:drawing>
+      </w:r>
+      <w:r>
+        <w:br/>
+      </w:r>
+      <w:r>
+        <w:t xml:space="preserve"> </w:t>
+      </w:r>
+      <w:r>
+        <w:t>With our language decided, the hardware</w:t>
+      </w:r>
+      <w:r>
+        <w:t xml:space="preserve"> took care of itself; o</w:t>
+      </w:r>
+      <w:r>
+        <w:t xml:space="preserve">ur program would quite happily run on any operating system </w:t>
+      </w:r>
+      <w:r>
+        <w:t>that supported the J</w:t>
+      </w:r>
+      <w:r>
+        <w:t>ava runtime.</w:t>
+      </w:r>
+    </w:p>
+    <w:p>
+      <w:pPr>
+        <w:pStyle w:val="Heading2"/>
+        <w:rPr>
+          <w:sz w:val="22"/>
+          <w:szCs w:val="22"/>
+        </w:rPr>
+      </w:pPr>
+      <w:bookmarkStart w:id="10" w:name="_Toc247671063"/>
+      <w:r>
+        <w:rPr>
+          <w:noProof/>
+          <w:lang w:eastAsia="en-GB"/>
+        </w:rPr>
+        <w:drawing>
+          <wp:anchor distT="0" distB="0" distL="114300" distR="114300" simplePos="0" relativeHeight="251658240" behindDoc="0" locked="0" layoutInCell="1" allowOverlap="1">
+            <wp:simplePos x="0" y="0"/>
+            <wp:positionH relativeFrom="column">
+              <wp:posOffset>2809875</wp:posOffset>
+            </wp:positionH>
+            <wp:positionV relativeFrom="paragraph">
+              <wp:posOffset>467360</wp:posOffset>
+            </wp:positionV>
+            <wp:extent cx="2762250" cy="2027555"/>
+            <wp:effectExtent l="19050" t="19050" r="19050" b="10795"/>
+            <wp:wrapTopAndBottom/>
+            <wp:docPr id="6" name="Picture 3" descr="C:\Users\Ben\Sites\BenJenkinson.com\_uni\work\G52GRP\svn\vch\trunk\Documents\Images\CIMG8115.JPG"/>
+            <wp:cNvGraphicFramePr>
+              <a:graphicFrameLocks xmlns:a="http://schemas.openxmlformats.org/drawingml/2006/main" noChangeAspect="1"/>
+            </wp:cNvGraphicFramePr>
+            <a:graphic xmlns:a="http://schemas.openxmlformats.org/drawingml/2006/main">
+              <a:graphicData uri="http://schemas.openxmlformats.org/drawingml/2006/picture">
+                <pic:pic xmlns:pic="http://schemas.openxmlformats.org/drawingml/2006/picture">
+                  <pic:nvPicPr>
+                    <pic:cNvPr id="0" name="Picture 3" descr="C:\Users\Ben\Sites\BenJenkinson.com\_uni\work\G52GRP\svn\vch\trunk\Documents\Images\CIMG8115.JPG"/>
+                    <pic:cNvPicPr>
+                      <a:picLocks noChangeAspect="1" noChangeArrowheads="1"/>
+                    </pic:cNvPicPr>
+                  </pic:nvPicPr>
+                  <pic:blipFill>
+                    <a:blip r:embed="rId10" cstate="print"/>
+                    <a:srcRect/>
+                    <a:stretch>
+                      <a:fillRect/>
+                    </a:stretch>
+                  </pic:blipFill>
+                  <pic:spPr bwMode="auto">
+                    <a:xfrm>
+                      <a:off x="0" y="0"/>
+                      <a:ext cx="2762250" cy="2027555"/>
+                    </a:xfrm>
+                    <a:prstGeom prst="rect">
+                      <a:avLst/>
+                    </a:prstGeom>
+                    <a:noFill/>
+                    <a:ln w="9525">
+                      <a:solidFill>
+                        <a:schemeClr val="tx1">
+                          <a:lumMod val="50000"/>
+                          <a:lumOff val="50000"/>
+                        </a:schemeClr>
+                      </a:solidFill>
+                      <a:miter lim="800000"/>
+                      <a:headEnd/>
+                      <a:tailEnd/>
+                    </a:ln>
+                  </pic:spPr>
+                </pic:pic>
+              </a:graphicData>
+            </a:graphic>
+          </wp:anchor>
+        </w:drawing>
+      </w:r>
+      <w:r>
+        <w:t>User Interface</w:t>
+      </w:r>
+      <w:bookmarkEnd w:id="10"/>
+    </w:p>
+    <w:p/>
+    <w:p>
+      <w:r>
+        <w:t>Initial design of the proposed system and its user interface.</w:t>
+      </w:r>
+      <w:r>
+        <w:rPr>
+          <w:rFonts w:ascii="Verdana" w:hAnsi="Verdana" w:cs="Times New Roman"/>
+          <w:noProof/>
+          <w:lang w:eastAsia="en-GB"/>
+        </w:rPr>
+        <w:t xml:space="preserve"> </w:t>
+      </w:r>
+    </w:p>
+    <w:p>
+      <w:pPr>
+        <w:pStyle w:val="Heading2"/>
+        <w:rPr>
+          <w:sz w:val="22"/>
+        </w:rPr>
+      </w:pPr>
+      <w:bookmarkStart w:id="11" w:name="_Toc247671064"/>
+      <w:r>
+        <w:t>Prototyping</w:t>
+      </w:r>
+      <w:bookmarkEnd w:id="11"/>
     </w:p>
     <w:p>
       <w:pPr>
@@ -3312,7 +3823,7 @@
         <w:rPr>
           <w:sz w:val="22"/>
         </w:rPr>
-        <w:t>Software and hardware to be used, along with reasons for those decisions.</w:t>
+        <w:t>Results of any initial implementation steps/prototyping.</w:t>
       </w:r>
     </w:p>
     <w:p>
@@ -3331,54 +3842,14 @@
         <w:rPr>
           <w:sz w:val="22"/>
         </w:rPr>
-        <w:t>Initial design of the proposed system and its user interface.</w:t>
-      </w:r>
-    </w:p>
-    <w:p>
-      <w:pPr>
-        <w:pStyle w:val="ListParagraph"/>
-        <w:numPr>
-          <w:ilvl w:val="0"/>
-          <w:numId w:val="10"/>
-        </w:numPr>
-        <w:ind w:firstLineChars="0"/>
-        <w:rPr>
-          <w:sz w:val="22"/>
-        </w:rPr>
-      </w:pPr>
-      <w:r>
-        <w:rPr>
-          <w:sz w:val="22"/>
-        </w:rPr>
-        <w:t>Results of any initial implementation steps/prototyping.</w:t>
-      </w:r>
-    </w:p>
-    <w:p>
-      <w:pPr>
-        <w:pStyle w:val="ListParagraph"/>
-        <w:numPr>
-          <w:ilvl w:val="0"/>
-          <w:numId w:val="10"/>
-        </w:numPr>
-        <w:ind w:firstLineChars="0"/>
-        <w:rPr>
-          <w:sz w:val="22"/>
-        </w:rPr>
-      </w:pPr>
-      <w:r>
-        <w:rPr>
-          <w:sz w:val="22"/>
-        </w:rPr>
         <w:t xml:space="preserve">Results of technical research into suitable platforms, tools, technologies, </w:t>
       </w:r>
-      <w:proofErr w:type="spellStart"/>
-      <w:r>
-        <w:rPr>
-          <w:sz w:val="22"/>
-        </w:rPr>
-        <w:t>algoritims</w:t>
-      </w:r>
-      <w:proofErr w:type="spellEnd"/>
+      <w:r>
+        <w:rPr>
+          <w:sz w:val="22"/>
+        </w:rPr>
+        <w:t>algorithms</w:t>
+      </w:r>
       <w:r>
         <w:rPr>
           <w:sz w:val="22"/>
@@ -3390,6 +3861,8 @@
       <w:pPr>
         <w:rPr>
           <w:rFonts w:ascii="Verdana" w:hAnsi="Verdana" w:cs="Times New Roman"/>
+          <w:noProof/>
+          <w:lang w:eastAsia="en-GB"/>
         </w:rPr>
       </w:pPr>
     </w:p>
@@ -3397,11 +3870,11 @@
       <w:pPr>
         <w:pStyle w:val="Heading2"/>
       </w:pPr>
-      <w:bookmarkStart w:id="9" w:name="_Toc247624240"/>
+      <w:bookmarkStart w:id="12" w:name="_Toc247671065"/>
       <w:r>
         <w:t>Key implementation</w:t>
       </w:r>
-      <w:bookmarkEnd w:id="9"/>
+      <w:bookmarkEnd w:id="12"/>
     </w:p>
     <w:p>
       <w:pPr>
@@ -3497,12 +3970,11 @@
       <w:pPr>
         <w:pStyle w:val="Heading1"/>
       </w:pPr>
-      <w:bookmarkStart w:id="10" w:name="_Toc247624241"/>
-      <w:r>
-        <w:lastRenderedPageBreak/>
+      <w:bookmarkStart w:id="13" w:name="_Toc247671066"/>
+      <w:r>
         <w:t>Discussion of Problems</w:t>
       </w:r>
-      <w:bookmarkEnd w:id="10"/>
+      <w:bookmarkEnd w:id="13"/>
     </w:p>
     <w:p>
       <w:r>
@@ -3518,15 +3990,7 @@
         <w:t>ere</w:t>
       </w:r>
       <w:r>
-        <w:t xml:space="preserve"> organizing the workload, keeping to deadlines and making sure everyone understood what needed to be done. This was solved by having two weekly group meetings, one formal; with the project supervisor Ender </w:t>
-      </w:r>
-      <w:proofErr w:type="spellStart"/>
-      <w:r>
-        <w:t>Ozcan</w:t>
-      </w:r>
-      <w:proofErr w:type="spellEnd"/>
-      <w:r>
-        <w:t>, the other, informal which was usually carried out in the Computer Labs.</w:t>
+        <w:t xml:space="preserve"> organizing the workload, keeping to deadlines and making sure everyone understood what needed to be done. This was solved by having two weekly group meetings, one formal; with the project supervisor Ender Ozcan, the other, informal which was usually carried out in the Computer Labs.</w:t>
       </w:r>
     </w:p>
     <w:p>
@@ -3609,15 +4073,7 @@
         <w:t xml:space="preserve"> by another group member. This </w:t>
       </w:r>
       <w:r>
-        <w:t xml:space="preserve">is both beneficial and problematic, splitting the code between a </w:t>
-      </w:r>
-      <w:proofErr w:type="gramStart"/>
-      <w:r>
-        <w:t>number</w:t>
-      </w:r>
-      <w:proofErr w:type="gramEnd"/>
-      <w:r>
-        <w:t xml:space="preserve"> of people will decrease the programming time per person, however another member may change your code, and without proper protocols could confuse the original writer. In order to resolve this problem code must be well documented with reasonable variable names and comments explaining what each function does and, if ambiguous, any other piece of code that isn’t simply understood, for example, when drawing th</w:t>
+        <w:t>is both beneficial and problematic, splitting the code between a number of people will decrease the programming time per person, however another member may change your code, and without proper protocols could confuse the original writer. In order to resolve this problem code must be well documented with reasonable variable names and comments explaining what each function does and, if ambiguous, any other piece of code that isn’t simply understood, for example, when drawing th</w:t>
       </w:r>
       <w:r>
         <w:t>e graph it uses a lot of offset and scale variables</w:t>
@@ -3628,7 +4084,6 @@
     </w:p>
     <w:p>
       <w:r>
-        <w:lastRenderedPageBreak/>
         <w:t>We</w:t>
       </w:r>
       <w:r>
@@ -3756,11 +4211,11 @@
       <w:pPr>
         <w:pStyle w:val="Heading2"/>
       </w:pPr>
-      <w:bookmarkStart w:id="11" w:name="_Toc247624242"/>
+      <w:bookmarkStart w:id="14" w:name="_Toc247671067"/>
       <w:r>
         <w:t>Technical Issues</w:t>
       </w:r>
-      <w:bookmarkEnd w:id="11"/>
+      <w:bookmarkEnd w:id="14"/>
     </w:p>
     <w:p>
       <w:pPr>
@@ -3828,11 +4283,11 @@
       <w:pPr>
         <w:pStyle w:val="Heading2"/>
       </w:pPr>
-      <w:bookmarkStart w:id="12" w:name="_Toc247624243"/>
+      <w:bookmarkStart w:id="15" w:name="_Toc247671068"/>
       <w:r>
         <w:t>Non-Technical Issues</w:t>
       </w:r>
-      <w:bookmarkEnd w:id="12"/>
+      <w:bookmarkEnd w:id="15"/>
     </w:p>
     <w:p>
       <w:pPr>
@@ -3857,14 +4312,11 @@
       <w:pPr>
         <w:pStyle w:val="Heading1"/>
       </w:pPr>
-      <w:bookmarkStart w:id="13" w:name="_Toc247624244"/>
-      <w:proofErr w:type="spellStart"/>
-      <w:r>
-        <w:lastRenderedPageBreak/>
+      <w:bookmarkStart w:id="16" w:name="_Toc247671069"/>
+      <w:r>
         <w:t>Timeplan</w:t>
       </w:r>
-      <w:bookmarkEnd w:id="13"/>
-      <w:proofErr w:type="spellEnd"/>
+      <w:bookmarkEnd w:id="16"/>
     </w:p>
     <w:p/>
     <w:p/>
@@ -3872,11 +4324,11 @@
       <w:pPr>
         <w:pStyle w:val="Heading1"/>
       </w:pPr>
-      <w:bookmarkStart w:id="14" w:name="_Toc247624245"/>
+      <w:bookmarkStart w:id="17" w:name="_Toc247671070"/>
       <w:r>
         <w:t>Appendix</w:t>
       </w:r>
-      <w:bookmarkEnd w:id="14"/>
+      <w:bookmarkEnd w:id="17"/>
     </w:p>
     <w:sectPr>
       <w:pgSz w:w="11906" w:h="16838"/>
@@ -5196,6 +5648,119 @@
     </w:lvl>
   </w:abstractNum>
   <w:abstractNum w:abstractNumId="11">
+    <w:nsid w:val="705655E1"/>
+    <w:multiLevelType w:val="hybridMultilevel"/>
+    <w:tmpl w:val="CBECBBE0"/>
+    <w:lvl w:ilvl="0" w:tplc="08090001">
+      <w:start w:val="1"/>
+      <w:numFmt w:val="bullet"/>
+      <w:lvlText w:val=""/>
+      <w:lvlJc w:val="left"/>
+      <w:pPr>
+        <w:ind w:left="750" w:hanging="360"/>
+      </w:pPr>
+      <w:rPr>
+        <w:rFonts w:ascii="Symbol" w:hAnsi="Symbol" w:hint="default"/>
+      </w:rPr>
+    </w:lvl>
+    <w:lvl w:ilvl="1" w:tplc="08090003" w:tentative="1">
+      <w:start w:val="1"/>
+      <w:numFmt w:val="bullet"/>
+      <w:lvlText w:val="o"/>
+      <w:lvlJc w:val="left"/>
+      <w:pPr>
+        <w:ind w:left="1470" w:hanging="360"/>
+      </w:pPr>
+      <w:rPr>
+        <w:rFonts w:ascii="Courier New" w:hAnsi="Courier New" w:cs="Courier New" w:hint="default"/>
+      </w:rPr>
+    </w:lvl>
+    <w:lvl w:ilvl="2" w:tplc="08090005" w:tentative="1">
+      <w:start w:val="1"/>
+      <w:numFmt w:val="bullet"/>
+      <w:lvlText w:val=""/>
+      <w:lvlJc w:val="left"/>
+      <w:pPr>
+        <w:ind w:left="2190" w:hanging="360"/>
+      </w:pPr>
+      <w:rPr>
+        <w:rFonts w:ascii="Wingdings" w:hAnsi="Wingdings" w:hint="default"/>
+      </w:rPr>
+    </w:lvl>
+    <w:lvl w:ilvl="3" w:tplc="08090001" w:tentative="1">
+      <w:start w:val="1"/>
+      <w:numFmt w:val="bullet"/>
+      <w:lvlText w:val=""/>
+      <w:lvlJc w:val="left"/>
+      <w:pPr>
+        <w:ind w:left="2910" w:hanging="360"/>
+      </w:pPr>
+      <w:rPr>
+        <w:rFonts w:ascii="Symbol" w:hAnsi="Symbol" w:hint="default"/>
+      </w:rPr>
+    </w:lvl>
+    <w:lvl w:ilvl="4" w:tplc="08090003" w:tentative="1">
+      <w:start w:val="1"/>
+      <w:numFmt w:val="bullet"/>
+      <w:lvlText w:val="o"/>
+      <w:lvlJc w:val="left"/>
+      <w:pPr>
+        <w:ind w:left="3630" w:hanging="360"/>
+      </w:pPr>
+      <w:rPr>
+        <w:rFonts w:ascii="Courier New" w:hAnsi="Courier New" w:cs="Courier New" w:hint="default"/>
+      </w:rPr>
+    </w:lvl>
+    <w:lvl w:ilvl="5" w:tplc="08090005" w:tentative="1">
+      <w:start w:val="1"/>
+      <w:numFmt w:val="bullet"/>
+      <w:lvlText w:val=""/>
+      <w:lvlJc w:val="left"/>
+      <w:pPr>
+        <w:ind w:left="4350" w:hanging="360"/>
+      </w:pPr>
+      <w:rPr>
+        <w:rFonts w:ascii="Wingdings" w:hAnsi="Wingdings" w:hint="default"/>
+      </w:rPr>
+    </w:lvl>
+    <w:lvl w:ilvl="6" w:tplc="08090001" w:tentative="1">
+      <w:start w:val="1"/>
+      <w:numFmt w:val="bullet"/>
+      <w:lvlText w:val=""/>
+      <w:lvlJc w:val="left"/>
+      <w:pPr>
+        <w:ind w:left="5070" w:hanging="360"/>
+      </w:pPr>
+      <w:rPr>
+        <w:rFonts w:ascii="Symbol" w:hAnsi="Symbol" w:hint="default"/>
+      </w:rPr>
+    </w:lvl>
+    <w:lvl w:ilvl="7" w:tplc="08090003" w:tentative="1">
+      <w:start w:val="1"/>
+      <w:numFmt w:val="bullet"/>
+      <w:lvlText w:val="o"/>
+      <w:lvlJc w:val="left"/>
+      <w:pPr>
+        <w:ind w:left="5790" w:hanging="360"/>
+      </w:pPr>
+      <w:rPr>
+        <w:rFonts w:ascii="Courier New" w:hAnsi="Courier New" w:cs="Courier New" w:hint="default"/>
+      </w:rPr>
+    </w:lvl>
+    <w:lvl w:ilvl="8" w:tplc="08090005" w:tentative="1">
+      <w:start w:val="1"/>
+      <w:numFmt w:val="bullet"/>
+      <w:lvlText w:val=""/>
+      <w:lvlJc w:val="left"/>
+      <w:pPr>
+        <w:ind w:left="6510" w:hanging="360"/>
+      </w:pPr>
+      <w:rPr>
+        <w:rFonts w:ascii="Wingdings" w:hAnsi="Wingdings" w:hint="default"/>
+      </w:rPr>
+    </w:lvl>
+  </w:abstractNum>
+  <w:abstractNum w:abstractNumId="12">
     <w:nsid w:val="70C052B4"/>
     <w:multiLevelType w:val="hybridMultilevel"/>
     <w:tmpl w:val="F3A0FEA0"/>
@@ -5284,7 +5849,7 @@
       </w:pPr>
     </w:lvl>
   </w:abstractNum>
-  <w:abstractNum w:abstractNumId="12">
+  <w:abstractNum w:abstractNumId="13">
     <w:nsid w:val="73CC23B5"/>
     <w:multiLevelType w:val="hybridMultilevel"/>
     <w:tmpl w:val="01E87380"/>
@@ -5397,7 +5962,7 @@
       </w:rPr>
     </w:lvl>
   </w:abstractNum>
-  <w:abstractNum w:abstractNumId="13">
+  <w:abstractNum w:abstractNumId="14">
     <w:nsid w:val="7FA36A03"/>
     <w:multiLevelType w:val="hybridMultilevel"/>
     <w:tmpl w:val="7662F4B2"/>
@@ -5529,13 +6094,13 @@
     <w:abstractNumId w:val="8"/>
   </w:num>
   <w:num w:numId="7">
-    <w:abstractNumId w:val="13"/>
+    <w:abstractNumId w:val="14"/>
   </w:num>
   <w:num w:numId="8">
     <w:abstractNumId w:val="1"/>
   </w:num>
   <w:num w:numId="9">
-    <w:abstractNumId w:val="12"/>
+    <w:abstractNumId w:val="13"/>
   </w:num>
   <w:num w:numId="10">
     <w:abstractNumId w:val="7"/>
@@ -5544,13 +6109,16 @@
     <w:abstractNumId w:val="4"/>
   </w:num>
   <w:num w:numId="12">
-    <w:abstractNumId w:val="11"/>
+    <w:abstractNumId w:val="12"/>
   </w:num>
   <w:num w:numId="13">
     <w:abstractNumId w:val="2"/>
   </w:num>
   <w:num w:numId="14">
     <w:abstractNumId w:val="6"/>
+  </w:num>
+  <w:num w:numId="15">
+    <w:abstractNumId w:val="11"/>
   </w:num>
 </w:numbering>
 </file>
@@ -6418,7 +6986,7 @@
 </file>
 
 <file path=customXml/itemProps1.xml><?xml version="1.0" encoding="utf-8"?>
-<ds:datastoreItem xmlns:ds="http://schemas.openxmlformats.org/officeDocument/2006/customXml" ds:itemID="{C86833D7-BE33-4580-8175-A15BD6913260}">
+<ds:datastoreItem xmlns:ds="http://schemas.openxmlformats.org/officeDocument/2006/customXml" ds:itemID="{4D0D6A77-633E-4499-B5CE-38CFF827BEBE}">
   <ds:schemaRefs>
     <ds:schemaRef ds:uri="http://schemas.openxmlformats.org/officeDocument/2006/bibliography"/>
   </ds:schemaRefs>

</xml_diff>

<commit_message>
Added sketches of UI
</commit_message>
<xml_diff>
--- a/Documents/gp09-exo.Interim Group Report.docx
+++ b/Documents/gp09-exo.Interim Group Report.docx
@@ -3781,6 +3781,118 @@
       <w:bookmarkEnd w:id="10"/>
     </w:p>
     <w:p/>
+    <w:p>
+      <w:r>
+        <w:drawing>
+          <wp:inline distT="0" distB="0" distL="0" distR="0">
+            <wp:extent cx="5731510" cy="4293872"/>
+            <wp:effectExtent l="19050" t="19050" r="21590" b="11428"/>
+            <wp:docPr id="2" name="Picture 1" descr="C:\Users\Ben\Sites\BenJenkinson.com\_uni\work\G52GRP\svn\vch\trunk\Documents\Images\CIMG8117.JPG"/>
+            <wp:cNvGraphicFramePr>
+              <a:graphicFrameLocks xmlns:a="http://schemas.openxmlformats.org/drawingml/2006/main" noChangeAspect="1"/>
+            </wp:cNvGraphicFramePr>
+            <a:graphic xmlns:a="http://schemas.openxmlformats.org/drawingml/2006/main">
+              <a:graphicData uri="http://schemas.openxmlformats.org/drawingml/2006/picture">
+                <pic:pic xmlns:pic="http://schemas.openxmlformats.org/drawingml/2006/picture">
+                  <pic:nvPicPr>
+                    <pic:cNvPr id="0" name="Picture 1" descr="C:\Users\Ben\Sites\BenJenkinson.com\_uni\work\G52GRP\svn\vch\trunk\Documents\Images\CIMG8117.JPG"/>
+                    <pic:cNvPicPr>
+                      <a:picLocks noChangeAspect="1" noChangeArrowheads="1"/>
+                    </pic:cNvPicPr>
+                  </pic:nvPicPr>
+                  <pic:blipFill>
+                    <a:blip r:embed="rId11" cstate="print"/>
+                    <a:srcRect/>
+                    <a:stretch>
+                      <a:fillRect/>
+                    </a:stretch>
+                  </pic:blipFill>
+                  <pic:spPr bwMode="auto">
+                    <a:xfrm>
+                      <a:off x="0" y="0"/>
+                      <a:ext cx="5731510" cy="4293872"/>
+                    </a:xfrm>
+                    <a:prstGeom prst="rect">
+                      <a:avLst/>
+                    </a:prstGeom>
+                    <a:noFill/>
+                    <a:ln w="9525">
+                      <a:solidFill>
+                        <a:schemeClr val="tx1">
+                          <a:lumMod val="50000"/>
+                          <a:lumOff val="50000"/>
+                        </a:schemeClr>
+                      </a:solidFill>
+                      <a:miter lim="800000"/>
+                      <a:headEnd/>
+                      <a:tailEnd/>
+                    </a:ln>
+                  </pic:spPr>
+                </pic:pic>
+              </a:graphicData>
+            </a:graphic>
+          </wp:inline>
+        </w:drawing>
+      </w:r>
+    </w:p>
+    <w:p>
+      <w:r>
+        <w:rPr>
+          <w:noProof/>
+          <w:lang w:eastAsia="en-GB"/>
+        </w:rPr>
+        <w:drawing>
+          <wp:inline distT="0" distB="0" distL="0" distR="0">
+            <wp:extent cx="5734050" cy="4295775"/>
+            <wp:effectExtent l="19050" t="19050" r="19050" b="28575"/>
+            <wp:docPr id="3" name="Picture 2" descr="C:\Users\Ben\Sites\BenJenkinson.com\_uni\work\G52GRP\svn\vch\trunk\Documents\Images\CIMG8120.JPG"/>
+            <wp:cNvGraphicFramePr>
+              <a:graphicFrameLocks xmlns:a="http://schemas.openxmlformats.org/drawingml/2006/main" noChangeAspect="1"/>
+            </wp:cNvGraphicFramePr>
+            <a:graphic xmlns:a="http://schemas.openxmlformats.org/drawingml/2006/main">
+              <a:graphicData uri="http://schemas.openxmlformats.org/drawingml/2006/picture">
+                <pic:pic xmlns:pic="http://schemas.openxmlformats.org/drawingml/2006/picture">
+                  <pic:nvPicPr>
+                    <pic:cNvPr id="0" name="Picture 2" descr="C:\Users\Ben\Sites\BenJenkinson.com\_uni\work\G52GRP\svn\vch\trunk\Documents\Images\CIMG8120.JPG"/>
+                    <pic:cNvPicPr>
+                      <a:picLocks noChangeAspect="1" noChangeArrowheads="1"/>
+                    </pic:cNvPicPr>
+                  </pic:nvPicPr>
+                  <pic:blipFill>
+                    <a:blip r:embed="rId12" cstate="print"/>
+                    <a:srcRect/>
+                    <a:stretch>
+                      <a:fillRect/>
+                    </a:stretch>
+                  </pic:blipFill>
+                  <pic:spPr bwMode="auto">
+                    <a:xfrm>
+                      <a:off x="0" y="0"/>
+                      <a:ext cx="5734050" cy="4295775"/>
+                    </a:xfrm>
+                    <a:prstGeom prst="rect">
+                      <a:avLst/>
+                    </a:prstGeom>
+                    <a:noFill/>
+                    <a:ln w="9525">
+                      <a:solidFill>
+                        <a:schemeClr val="tx1">
+                          <a:lumMod val="50000"/>
+                          <a:lumOff val="50000"/>
+                        </a:schemeClr>
+                      </a:solidFill>
+                      <a:miter lim="800000"/>
+                      <a:headEnd/>
+                      <a:tailEnd/>
+                    </a:ln>
+                  </pic:spPr>
+                </pic:pic>
+              </a:graphicData>
+            </a:graphic>
+          </wp:inline>
+        </w:drawing>
+      </w:r>
+    </w:p>
     <w:p>
       <w:r>
         <w:t>Initial design of the proposed system and its user interface.</w:t>
@@ -6986,7 +7098,7 @@
 </file>
 
 <file path=customXml/itemProps1.xml><?xml version="1.0" encoding="utf-8"?>
-<ds:datastoreItem xmlns:ds="http://schemas.openxmlformats.org/officeDocument/2006/customXml" ds:itemID="{4D0D6A77-633E-4499-B5CE-38CFF827BEBE}">
+<ds:datastoreItem xmlns:ds="http://schemas.openxmlformats.org/officeDocument/2006/customXml" ds:itemID="{F0D28CF2-7156-4FBD-849C-BC158F509049}">
   <ds:schemaRefs>
     <ds:schemaRef ds:uri="http://schemas.openxmlformats.org/officeDocument/2006/bibliography"/>
   </ds:schemaRefs>

</xml_diff>

<commit_message>
Tidied up Problems section and removed needless notes
</commit_message>
<xml_diff>
--- a/Documents/gp09-exo.Interim Group Report.docx
+++ b/Documents/gp09-exo.Interim Group Report.docx
@@ -1,6 +1,6 @@
 
 <file path=word/document.xml><?xml version="1.0" encoding="utf-8"?>
-<w:document xmlns:ve="http://schemas.openxmlformats.org/markup-compatibility/2006" xmlns:o="urn:schemas-microsoft-com:office:office" xmlns:r="http://schemas.openxmlformats.org/officeDocument/2006/relationships" xmlns:m="http://schemas.openxmlformats.org/officeDocument/2006/math" xmlns:v="urn:schemas-microsoft-com:vml" xmlns:wp="http://schemas.openxmlformats.org/drawingml/2006/wordprocessingDrawing" xmlns:w10="urn:schemas-microsoft-com:office:word" xmlns:w="http://schemas.openxmlformats.org/wordprocessingml/2006/main" xmlns:wne="http://schemas.microsoft.com/office/word/2006/wordml">
+<w:document xmlns:mv="urn:schemas-microsoft-com:mac:vml" xmlns:mo="http://schemas.microsoft.com/office/mac/office/2008/main" xmlns:ve="http://schemas.openxmlformats.org/markup-compatibility/2006" xmlns:o="urn:schemas-microsoft-com:office:office" xmlns:r="http://schemas.openxmlformats.org/officeDocument/2006/relationships" xmlns:m="http://schemas.openxmlformats.org/officeDocument/2006/math" xmlns:v="urn:schemas-microsoft-com:vml" xmlns:w10="urn:schemas-microsoft-com:office:word" xmlns:w="http://schemas.openxmlformats.org/wordprocessingml/2006/main" xmlns:wne="http://schemas.microsoft.com/office/word/2006/wordml" xmlns:wp="http://schemas.openxmlformats.org/drawingml/2006/wordprocessingDrawing" ve:Ignorable="mv" ve:PreserveAttributes="mv:*">
   <w:body>
     <w:p>
       <w:pPr>
@@ -634,7 +634,6 @@
             <w:r>
               <w:rPr>
                 <w:noProof/>
-                <w:webHidden/>
               </w:rPr>
             </w:r>
             <w:r>
@@ -703,7 +702,6 @@
             <w:r>
               <w:rPr>
                 <w:noProof/>
-                <w:webHidden/>
               </w:rPr>
             </w:r>
             <w:r>
@@ -772,7 +770,6 @@
             <w:r>
               <w:rPr>
                 <w:noProof/>
-                <w:webHidden/>
               </w:rPr>
             </w:r>
             <w:r>
@@ -841,7 +838,6 @@
             <w:r>
               <w:rPr>
                 <w:noProof/>
-                <w:webHidden/>
               </w:rPr>
             </w:r>
             <w:r>
@@ -910,7 +906,6 @@
             <w:r>
               <w:rPr>
                 <w:noProof/>
-                <w:webHidden/>
               </w:rPr>
             </w:r>
             <w:r>
@@ -979,7 +974,6 @@
             <w:r>
               <w:rPr>
                 <w:noProof/>
-                <w:webHidden/>
               </w:rPr>
             </w:r>
             <w:r>
@@ -1048,7 +1042,6 @@
             <w:r>
               <w:rPr>
                 <w:noProof/>
-                <w:webHidden/>
               </w:rPr>
             </w:r>
             <w:r>
@@ -1117,7 +1110,6 @@
             <w:r>
               <w:rPr>
                 <w:noProof/>
-                <w:webHidden/>
               </w:rPr>
             </w:r>
             <w:r>
@@ -1186,7 +1178,6 @@
             <w:r>
               <w:rPr>
                 <w:noProof/>
-                <w:webHidden/>
               </w:rPr>
             </w:r>
             <w:r>
@@ -1255,7 +1246,6 @@
             <w:r>
               <w:rPr>
                 <w:noProof/>
-                <w:webHidden/>
               </w:rPr>
             </w:r>
             <w:r>
@@ -1324,7 +1314,6 @@
             <w:r>
               <w:rPr>
                 <w:noProof/>
-                <w:webHidden/>
               </w:rPr>
             </w:r>
             <w:r>
@@ -1393,7 +1382,6 @@
             <w:r>
               <w:rPr>
                 <w:noProof/>
-                <w:webHidden/>
               </w:rPr>
             </w:r>
             <w:r>
@@ -1462,7 +1450,6 @@
             <w:r>
               <w:rPr>
                 <w:noProof/>
-                <w:webHidden/>
               </w:rPr>
             </w:r>
             <w:r>
@@ -1531,7 +1518,6 @@
             <w:r>
               <w:rPr>
                 <w:noProof/>
-                <w:webHidden/>
               </w:rPr>
             </w:r>
             <w:r>
@@ -1600,7 +1586,6 @@
             <w:r>
               <w:rPr>
                 <w:noProof/>
-                <w:webHidden/>
               </w:rPr>
             </w:r>
             <w:r>
@@ -1669,7 +1654,6 @@
             <w:r>
               <w:rPr>
                 <w:noProof/>
-                <w:webHidden/>
               </w:rPr>
             </w:r>
             <w:r>
@@ -1738,7 +1722,6 @@
             <w:r>
               <w:rPr>
                 <w:noProof/>
-                <w:webHidden/>
               </w:rPr>
             </w:r>
             <w:r>
@@ -1807,7 +1790,6 @@
             <w:r>
               <w:rPr>
                 <w:noProof/>
-                <w:webHidden/>
               </w:rPr>
             </w:r>
             <w:r>
@@ -3432,7 +3414,7 @@
         <w:rPr>
           <w:rStyle w:val="FootnoteReference"/>
         </w:rPr>
-        <w:footnoteReference w:id="1"/>
+        <w:footnoteReference w:id="2"/>
       </w:r>
     </w:p>
     <w:p>
@@ -3696,7 +3678,7 @@
       <w:r>
         <w:rPr>
           <w:noProof/>
-          <w:lang w:eastAsia="en-GB"/>
+          <w:lang w:val="en-US"/>
         </w:rPr>
         <w:drawing>
           <wp:anchor distT="0" distB="0" distL="114300" distR="114300" simplePos="0" relativeHeight="251659264" behindDoc="0" locked="0" layoutInCell="1" allowOverlap="1">
@@ -3791,7 +3773,7 @@
       <w:r>
         <w:rPr>
           <w:noProof/>
-          <w:lang w:eastAsia="en-GB"/>
+          <w:lang w:val="en-US"/>
         </w:rPr>
         <w:drawing>
           <wp:anchor distT="0" distB="0" distL="114300" distR="114300" simplePos="0" relativeHeight="251658240" behindDoc="0" locked="0" layoutInCell="1" allowOverlap="1">
@@ -3862,7 +3844,7 @@
       <w:r>
         <w:rPr>
           <w:noProof/>
-          <w:lang w:eastAsia="en-GB"/>
+          <w:lang w:val="en-US"/>
         </w:rPr>
         <w:drawing>
           <wp:inline distT="0" distB="0" distL="0" distR="0">
@@ -3920,7 +3902,7 @@
       <w:r>
         <w:rPr>
           <w:noProof/>
-          <w:lang w:eastAsia="en-GB"/>
+          <w:lang w:val="en-US"/>
         </w:rPr>
         <w:drawing>
           <wp:inline distT="0" distB="0" distL="0" distR="0">
@@ -4418,130 +4400,43 @@
       </w:pPr>
     </w:p>
     <w:p/>
-    <w:p>
-      <w:pPr>
-        <w:pStyle w:val="Heading2"/>
-      </w:pPr>
-      <w:bookmarkStart w:id="14" w:name="_Toc247671067"/>
-      <w:r>
-        <w:t>Technical Issues</w:t>
-      </w:r>
-      <w:bookmarkEnd w:id="14"/>
-    </w:p>
-    <w:p>
-      <w:pPr>
-        <w:pStyle w:val="ListParagraph"/>
-        <w:numPr>
-          <w:ilvl w:val="0"/>
-          <w:numId w:val="13"/>
-        </w:numPr>
-        <w:ind w:firstLineChars="0"/>
-        <w:rPr>
-          <w:sz w:val="22"/>
-        </w:rPr>
-      </w:pPr>
-      <w:r>
-        <w:rPr>
-          <w:sz w:val="22"/>
-        </w:rPr>
-        <w:t>Draw the dynamic diagram of the function</w:t>
-      </w:r>
-    </w:p>
-    <w:p>
-      <w:pPr>
-        <w:pStyle w:val="ListParagraph"/>
-        <w:numPr>
-          <w:ilvl w:val="0"/>
-          <w:numId w:val="13"/>
-        </w:numPr>
-        <w:ind w:firstLineChars="0"/>
-        <w:rPr>
-          <w:sz w:val="22"/>
-        </w:rPr>
-      </w:pPr>
-      <w:r>
-        <w:rPr>
-          <w:sz w:val="22"/>
-        </w:rPr>
-        <w:t>Problems with the extend functions such as set the low-level heuristics by the user, read objective functions, set domain bearer, extended hyper-heuristics algorithms, etc.</w:t>
-      </w:r>
-    </w:p>
-    <w:p>
-      <w:pPr>
-        <w:pStyle w:val="ListParagraph"/>
-        <w:numPr>
-          <w:ilvl w:val="0"/>
-          <w:numId w:val="13"/>
-        </w:numPr>
-        <w:ind w:firstLineChars="0"/>
-        <w:rPr>
-          <w:sz w:val="22"/>
-        </w:rPr>
-      </w:pPr>
-      <w:r>
-        <w:rPr>
-          <w:sz w:val="22"/>
-        </w:rPr>
-        <w:t>To organise and optimize the GUI</w:t>
-      </w:r>
-    </w:p>
-    <w:p>
-      <w:pPr>
-        <w:ind w:left="360"/>
-      </w:pPr>
-    </w:p>
-    <w:p>
-      <w:pPr>
-        <w:pStyle w:val="Heading2"/>
-      </w:pPr>
-      <w:bookmarkStart w:id="15" w:name="_Toc247671068"/>
-      <w:r>
-        <w:t>Non-Technical Issues</w:t>
-      </w:r>
-      <w:bookmarkEnd w:id="15"/>
-    </w:p>
-    <w:p>
-      <w:pPr>
-        <w:pStyle w:val="ListParagraph"/>
-        <w:numPr>
-          <w:ilvl w:val="0"/>
-          <w:numId w:val="14"/>
-        </w:numPr>
-        <w:ind w:firstLineChars="0"/>
-        <w:rPr>
-          <w:sz w:val="22"/>
-        </w:rPr>
-      </w:pPr>
-      <w:r>
-        <w:rPr>
-          <w:sz w:val="22"/>
-        </w:rPr>
-        <w:t>E.g. Individual work</w:t>
-      </w:r>
-    </w:p>
-    <w:p>
-      <w:pPr>
-        <w:pStyle w:val="Heading1"/>
-      </w:pPr>
-      <w:bookmarkStart w:id="16" w:name="_Toc247671069"/>
-      <w:proofErr w:type="spellStart"/>
-      <w:r>
-        <w:t>Timeplan</w:t>
-      </w:r>
-      <w:bookmarkEnd w:id="16"/>
-      <w:proofErr w:type="spellEnd"/>
-    </w:p>
     <w:p/>
     <w:p/>
+    <w:p/>
+    <w:p/>
     <w:p>
       <w:pPr>
         <w:pStyle w:val="Heading1"/>
-      </w:pPr>
-      <w:bookmarkStart w:id="17" w:name="_Toc247671070"/>
+        <w:rPr>
+          <w:b w:val="0"/>
+          <w:sz w:val="22"/>
+          <w:szCs w:val="22"/>
+        </w:rPr>
+      </w:pPr>
+      <w:bookmarkStart w:id="14" w:name="_Toc247671069"/>
+    </w:p>
+    <w:p>
+      <w:pPr>
+        <w:pStyle w:val="Heading1"/>
+      </w:pPr>
+      <w:proofErr w:type="spellStart"/>
+      <w:r>
+        <w:t>Timeplan</w:t>
+      </w:r>
+      <w:bookmarkEnd w:id="14"/>
+      <w:proofErr w:type="spellEnd"/>
+    </w:p>
+    <w:p/>
+    <w:p/>
+    <w:p>
+      <w:pPr>
+        <w:pStyle w:val="Heading1"/>
+      </w:pPr>
+      <w:bookmarkStart w:id="15" w:name="_Toc247671070"/>
       <w:r>
         <w:t>Appendix</w:t>
       </w:r>
-      <w:bookmarkEnd w:id="17"/>
+      <w:bookmarkEnd w:id="15"/>
     </w:p>
     <w:sectPr>
       <w:pgSz w:w="11906" w:h="16838"/>
@@ -4554,8 +4449,8 @@
 </file>
 
 <file path=word/endnotes.xml><?xml version="1.0" encoding="utf-8"?>
-<w:endnotes xmlns:ve="http://schemas.openxmlformats.org/markup-compatibility/2006" xmlns:o="urn:schemas-microsoft-com:office:office" xmlns:r="http://schemas.openxmlformats.org/officeDocument/2006/relationships" xmlns:m="http://schemas.openxmlformats.org/officeDocument/2006/math" xmlns:v="urn:schemas-microsoft-com:vml" xmlns:wp="http://schemas.openxmlformats.org/drawingml/2006/wordprocessingDrawing" xmlns:w10="urn:schemas-microsoft-com:office:word" xmlns:w="http://schemas.openxmlformats.org/wordprocessingml/2006/main" xmlns:wne="http://schemas.microsoft.com/office/word/2006/wordml">
-  <w:endnote w:type="separator" w:id="-1">
+<w:endnotes xmlns:mv="urn:schemas-microsoft-com:mac:vml" xmlns:mo="http://schemas.microsoft.com/office/mac/office/2008/main" xmlns:ve="http://schemas.openxmlformats.org/markup-compatibility/2006" xmlns:o="urn:schemas-microsoft-com:office:office" xmlns:r="http://schemas.openxmlformats.org/officeDocument/2006/relationships" xmlns:m="http://schemas.openxmlformats.org/officeDocument/2006/math" xmlns:v="urn:schemas-microsoft-com:vml" xmlns:w10="urn:schemas-microsoft-com:office:word" xmlns:w="http://schemas.openxmlformats.org/wordprocessingml/2006/main" xmlns:wne="http://schemas.microsoft.com/office/word/2006/wordml" xmlns:wp="http://schemas.openxmlformats.org/drawingml/2006/wordprocessingDrawing">
+  <w:endnote w:type="separator" w:id="0">
     <w:p>
       <w:pPr>
         <w:spacing w:after="0" w:line="240" w:lineRule="auto"/>
@@ -4565,7 +4460,7 @@
       </w:r>
     </w:p>
   </w:endnote>
-  <w:endnote w:type="continuationSeparator" w:id="0">
+  <w:endnote w:type="continuationSeparator" w:id="1">
     <w:p>
       <w:pPr>
         <w:spacing w:after="0" w:line="240" w:lineRule="auto"/>
@@ -4579,8 +4474,8 @@
 </file>
 
 <file path=word/footnotes.xml><?xml version="1.0" encoding="utf-8"?>
-<w:footnotes xmlns:ve="http://schemas.openxmlformats.org/markup-compatibility/2006" xmlns:o="urn:schemas-microsoft-com:office:office" xmlns:r="http://schemas.openxmlformats.org/officeDocument/2006/relationships" xmlns:m="http://schemas.openxmlformats.org/officeDocument/2006/math" xmlns:v="urn:schemas-microsoft-com:vml" xmlns:wp="http://schemas.openxmlformats.org/drawingml/2006/wordprocessingDrawing" xmlns:w10="urn:schemas-microsoft-com:office:word" xmlns:w="http://schemas.openxmlformats.org/wordprocessingml/2006/main" xmlns:wne="http://schemas.microsoft.com/office/word/2006/wordml">
-  <w:footnote w:type="separator" w:id="-1">
+<w:footnotes xmlns:mv="urn:schemas-microsoft-com:mac:vml" xmlns:mo="http://schemas.microsoft.com/office/mac/office/2008/main" xmlns:ve="http://schemas.openxmlformats.org/markup-compatibility/2006" xmlns:o="urn:schemas-microsoft-com:office:office" xmlns:r="http://schemas.openxmlformats.org/officeDocument/2006/relationships" xmlns:m="http://schemas.openxmlformats.org/officeDocument/2006/math" xmlns:v="urn:schemas-microsoft-com:vml" xmlns:w10="urn:schemas-microsoft-com:office:word" xmlns:w="http://schemas.openxmlformats.org/wordprocessingml/2006/main" xmlns:wne="http://schemas.microsoft.com/office/word/2006/wordml" xmlns:wp="http://schemas.openxmlformats.org/drawingml/2006/wordprocessingDrawing">
+  <w:footnote w:type="separator" w:id="0">
     <w:p>
       <w:pPr>
         <w:spacing w:after="0" w:line="240" w:lineRule="auto"/>
@@ -4590,7 +4485,7 @@
       </w:r>
     </w:p>
   </w:footnote>
-  <w:footnote w:type="continuationSeparator" w:id="0">
+  <w:footnote w:type="continuationSeparator" w:id="1">
     <w:p>
       <w:pPr>
         <w:spacing w:after="0" w:line="240" w:lineRule="auto"/>
@@ -4600,7 +4495,7 @@
       </w:r>
     </w:p>
   </w:footnote>
-  <w:footnote w:id="1">
+  <w:footnote w:id="2">
     <w:p>
       <w:pPr>
         <w:rPr>
@@ -4625,7 +4520,7 @@
 </file>
 
 <file path=word/numbering.xml><?xml version="1.0" encoding="utf-8"?>
-<w:numbering xmlns:ve="http://schemas.openxmlformats.org/markup-compatibility/2006" xmlns:o="urn:schemas-microsoft-com:office:office" xmlns:r="http://schemas.openxmlformats.org/officeDocument/2006/relationships" xmlns:m="http://schemas.openxmlformats.org/officeDocument/2006/math" xmlns:v="urn:schemas-microsoft-com:vml" xmlns:wp="http://schemas.openxmlformats.org/drawingml/2006/wordprocessingDrawing" xmlns:w10="urn:schemas-microsoft-com:office:word" xmlns:w="http://schemas.openxmlformats.org/wordprocessingml/2006/main" xmlns:wne="http://schemas.microsoft.com/office/word/2006/wordml">
+<w:numbering xmlns:mv="urn:schemas-microsoft-com:mac:vml" xmlns:mo="http://schemas.microsoft.com/office/mac/office/2008/main" xmlns:ve="http://schemas.openxmlformats.org/markup-compatibility/2006" xmlns:o="urn:schemas-microsoft-com:office:office" xmlns:r="http://schemas.openxmlformats.org/officeDocument/2006/relationships" xmlns:m="http://schemas.openxmlformats.org/officeDocument/2006/math" xmlns:v="urn:schemas-microsoft-com:vml" xmlns:w10="urn:schemas-microsoft-com:office:word" xmlns:w="http://schemas.openxmlformats.org/wordprocessingml/2006/main" xmlns:wne="http://schemas.microsoft.com/office/word/2006/wordml" xmlns:wp="http://schemas.openxmlformats.org/drawingml/2006/wordprocessingDrawing">
   <w:abstractNum w:abstractNumId="0">
     <w:nsid w:val="09025212"/>
     <w:multiLevelType w:val="hybridMultilevel"/>
@@ -6374,7 +6269,7 @@
       </w:pPr>
     </w:pPrDefault>
   </w:docDefaults>
-  <w:latentStyles w:defLockedState="0" w:defUIPriority="99" w:defSemiHidden="1" w:defUnhideWhenUsed="1" w:defQFormat="0" w:count="267">
+  <w:latentStyles w:defLockedState="0" w:defUIPriority="99" w:defSemiHidden="1" w:defUnhideWhenUsed="1" w:defQFormat="0" w:count="276">
     <w:lsdException w:name="Normal" w:semiHidden="0" w:uiPriority="0" w:unhideWhenUsed="0" w:qFormat="1"/>
     <w:lsdException w:name="heading 1" w:semiHidden="0" w:uiPriority="9" w:unhideWhenUsed="0" w:qFormat="1"/>
     <w:lsdException w:name="heading 2" w:uiPriority="9" w:qFormat="1"/>
@@ -6580,13 +6475,11 @@
   </w:style>
   <w:style w:type="character" w:default="1" w:styleId="DefaultParagraphFont">
     <w:name w:val="Default Paragraph Font"/>
-    <w:uiPriority w:val="1"/>
     <w:semiHidden/>
     <w:unhideWhenUsed/>
   </w:style>
   <w:style w:type="table" w:default="1" w:styleId="TableNormal">
     <w:name w:val="Normal Table"/>
-    <w:uiPriority w:val="99"/>
     <w:semiHidden/>
     <w:unhideWhenUsed/>
     <w:qFormat/>
@@ -6602,7 +6495,6 @@
   </w:style>
   <w:style w:type="numbering" w:default="1" w:styleId="NoList">
     <w:name w:val="No List"/>
-    <w:uiPriority w:val="99"/>
     <w:semiHidden/>
     <w:unhideWhenUsed/>
   </w:style>

</xml_diff>

<commit_message>
Added Mock up picture of gantt chart
</commit_message>
<xml_diff>
--- a/Documents/gp09-exo.Interim Group Report.docx
+++ b/Documents/gp09-exo.Interim Group Report.docx
@@ -1124,7 +1124,7 @@
                 <w:noProof/>
                 <w:webHidden/>
               </w:rPr>
-              <w:t>5</w:t>
+              <w:t>6</w:t>
             </w:r>
             <w:r>
               <w:rPr>
@@ -1192,7 +1192,7 @@
                 <w:noProof/>
                 <w:webHidden/>
               </w:rPr>
-              <w:t>6</w:t>
+              <w:t>5</w:t>
             </w:r>
             <w:r>
               <w:rPr>
@@ -1260,7 +1260,7 @@
                 <w:noProof/>
                 <w:webHidden/>
               </w:rPr>
-              <w:t>6</w:t>
+              <w:t>7</w:t>
             </w:r>
             <w:r>
               <w:rPr>
@@ -1328,7 +1328,7 @@
                 <w:noProof/>
                 <w:webHidden/>
               </w:rPr>
-              <w:t>6</w:t>
+              <w:t>7</w:t>
             </w:r>
             <w:r>
               <w:rPr>
@@ -1396,7 +1396,7 @@
                 <w:noProof/>
                 <w:webHidden/>
               </w:rPr>
-              <w:t>6</w:t>
+              <w:t>9</w:t>
             </w:r>
             <w:r>
               <w:rPr>
@@ -1464,7 +1464,7 @@
                 <w:noProof/>
                 <w:webHidden/>
               </w:rPr>
-              <w:t>6</w:t>
+              <w:t>9</w:t>
             </w:r>
             <w:r>
               <w:rPr>
@@ -1532,7 +1532,7 @@
                 <w:noProof/>
                 <w:webHidden/>
               </w:rPr>
-              <w:t>7</w:t>
+              <w:t>10</w:t>
             </w:r>
             <w:r>
               <w:rPr>
@@ -1586,21 +1586,17 @@
             <w:r>
               <w:rPr>
                 <w:noProof/>
-              </w:rPr>
-            </w:r>
-            <w:r>
-              <w:rPr>
-                <w:noProof/>
                 <w:webHidden/>
               </w:rPr>
               <w:fldChar w:fldCharType="separate"/>
             </w:r>
             <w:r>
               <w:rPr>
-                <w:noProof/>
-                <w:webHidden/>
-              </w:rPr>
-              <w:t>8</w:t>
+                <w:b/>
+                <w:noProof/>
+                <w:webHidden/>
+              </w:rPr>
+              <w:t>Error! Bookmark not defined.</w:t>
             </w:r>
             <w:r>
               <w:rPr>
@@ -1654,21 +1650,17 @@
             <w:r>
               <w:rPr>
                 <w:noProof/>
-              </w:rPr>
-            </w:r>
-            <w:r>
-              <w:rPr>
-                <w:noProof/>
                 <w:webHidden/>
               </w:rPr>
               <w:fldChar w:fldCharType="separate"/>
             </w:r>
             <w:r>
               <w:rPr>
-                <w:noProof/>
-                <w:webHidden/>
-              </w:rPr>
-              <w:t>8</w:t>
+                <w:b/>
+                <w:noProof/>
+                <w:webHidden/>
+              </w:rPr>
+              <w:t>Error! Bookmark not defined.</w:t>
             </w:r>
             <w:r>
               <w:rPr>
@@ -1736,7 +1728,7 @@
                 <w:noProof/>
                 <w:webHidden/>
               </w:rPr>
-              <w:t>9</w:t>
+              <w:t>12</w:t>
             </w:r>
             <w:r>
               <w:rPr>
@@ -1804,7 +1796,7 @@
                 <w:noProof/>
                 <w:webHidden/>
               </w:rPr>
-              <w:t>9</w:t>
+              <w:t>12</w:t>
             </w:r>
             <w:r>
               <w:rPr>
@@ -3957,11 +3949,9 @@
       </w:r>
     </w:p>
     <w:p>
-      <w:proofErr w:type="gramStart"/>
       <w:r>
         <w:t>Initial design of the proposed system and its user interface.</w:t>
       </w:r>
-      <w:proofErr w:type="gramEnd"/>
       <w:r>
         <w:rPr>
           <w:rFonts w:ascii="Verdana" w:hAnsi="Verdana" w:cs="Times New Roman"/>
@@ -4258,15 +4248,7 @@
         <w:t xml:space="preserve"> by another group member. This </w:t>
       </w:r>
       <w:r>
-        <w:t xml:space="preserve">is both beneficial and problematic, splitting the code between a </w:t>
-      </w:r>
-      <w:proofErr w:type="gramStart"/>
-      <w:r>
-        <w:t>number</w:t>
-      </w:r>
-      <w:proofErr w:type="gramEnd"/>
-      <w:r>
-        <w:t xml:space="preserve"> of people will decrease the programming time per person, however another member may change your code, and without proper protocols could confuse the original writer. In order to resolve this problem code must be well documented with reasonable variable names and comments explaining what each function does and, if ambiguous, any other piece of code that isn’t simply understood, for example, when drawing th</w:t>
+        <w:t>is both beneficial and problematic, splitting the code between a number of people will decrease the programming time per person, however another member may change your code, and without proper protocols could confuse the original writer. In order to resolve this problem code must be well documented with reasonable variable names and comments explaining what each function does and, if ambiguous, any other piece of code that isn’t simply understood, for example, when drawing th</w:t>
       </w:r>
       <w:r>
         <w:t>e graph it uses a lot of offset and scale variables</w:t>
@@ -4403,7 +4385,6 @@
     <w:p/>
     <w:p/>
     <w:p/>
-    <w:p/>
     <w:p>
       <w:pPr>
         <w:pStyle w:val="Heading1"/>
@@ -4418,6 +4399,16 @@
     <w:p>
       <w:pPr>
         <w:pStyle w:val="Heading1"/>
+        <w:rPr>
+          <w:b w:val="0"/>
+          <w:sz w:val="22"/>
+          <w:szCs w:val="22"/>
+        </w:rPr>
+      </w:pPr>
+    </w:p>
+    <w:p>
+      <w:pPr>
+        <w:pStyle w:val="Heading1"/>
       </w:pPr>
       <w:proofErr w:type="spellStart"/>
       <w:r>
@@ -4428,11 +4419,146 @@
     </w:p>
     <w:p/>
     <w:p/>
+    <w:p/>
     <w:p>
       <w:pPr>
         <w:pStyle w:val="Heading1"/>
       </w:pPr>
       <w:bookmarkStart w:id="15" w:name="_Toc247671070"/>
+      <w:r>
+        <w:rPr>
+          <w:noProof/>
+          <w:lang w:val="en-US"/>
+        </w:rPr>
+        <w:drawing>
+          <wp:anchor distT="0" distB="0" distL="114300" distR="114300" simplePos="0" relativeHeight="251660288" behindDoc="0" locked="0" layoutInCell="1" allowOverlap="1">
+            <wp:simplePos x="0" y="0"/>
+            <wp:positionH relativeFrom="column">
+              <wp:posOffset>-1533468</wp:posOffset>
+            </wp:positionH>
+            <wp:positionV relativeFrom="paragraph">
+              <wp:posOffset>163157</wp:posOffset>
+            </wp:positionV>
+            <wp:extent cx="8927289" cy="6309896"/>
+            <wp:effectExtent l="0" t="1320800" r="0" b="1284704"/>
+            <wp:wrapNone/>
+            <wp:docPr id="4" name="Picture 1" descr="::::Gantt Chart.jpg"/>
+            <wp:cNvGraphicFramePr>
+              <a:graphicFrameLocks xmlns:a="http://schemas.openxmlformats.org/drawingml/2006/main" noChangeAspect="1"/>
+            </wp:cNvGraphicFramePr>
+            <a:graphic xmlns:a="http://schemas.openxmlformats.org/drawingml/2006/main">
+              <a:graphicData uri="http://schemas.openxmlformats.org/drawingml/2006/picture">
+                <pic:pic xmlns:pic="http://schemas.openxmlformats.org/drawingml/2006/picture">
+                  <pic:nvPicPr>
+                    <pic:cNvPr id="2" name="Picture 1" descr="::::Gantt Chart.jpg"/>
+                    <pic:cNvPicPr>
+                      <a:picLocks noChangeAspect="1" noChangeArrowheads="1"/>
+                    </pic:cNvPicPr>
+                  </pic:nvPicPr>
+                  <pic:blipFill>
+                    <a:blip r:embed="rId13"/>
+                    <a:srcRect/>
+                    <a:stretch>
+                      <a:fillRect/>
+                    </a:stretch>
+                  </pic:blipFill>
+                  <pic:spPr bwMode="auto">
+                    <a:xfrm rot="5400000">
+                      <a:off x="0" y="0"/>
+                      <a:ext cx="8930295" cy="6312021"/>
+                    </a:xfrm>
+                    <a:prstGeom prst="rect">
+                      <a:avLst/>
+                    </a:prstGeom>
+                    <a:noFill/>
+                    <a:ln w="9525">
+                      <a:noFill/>
+                      <a:miter lim="800000"/>
+                      <a:headEnd/>
+                      <a:tailEnd/>
+                    </a:ln>
+                  </pic:spPr>
+                </pic:pic>
+              </a:graphicData>
+            </a:graphic>
+          </wp:anchor>
+        </w:drawing>
+      </w:r>
+    </w:p>
+    <w:p>
+      <w:pPr>
+        <w:pStyle w:val="Heading1"/>
+      </w:pPr>
+    </w:p>
+    <w:p>
+      <w:pPr>
+        <w:pStyle w:val="Heading1"/>
+      </w:pPr>
+    </w:p>
+    <w:p>
+      <w:pPr>
+        <w:pStyle w:val="Heading1"/>
+      </w:pPr>
+    </w:p>
+    <w:p>
+      <w:pPr>
+        <w:pStyle w:val="Heading1"/>
+      </w:pPr>
+    </w:p>
+    <w:p>
+      <w:pPr>
+        <w:pStyle w:val="Heading1"/>
+      </w:pPr>
+    </w:p>
+    <w:p>
+      <w:pPr>
+        <w:pStyle w:val="Heading1"/>
+      </w:pPr>
+    </w:p>
+    <w:p>
+      <w:pPr>
+        <w:pStyle w:val="Heading1"/>
+      </w:pPr>
+    </w:p>
+    <w:p>
+      <w:pPr>
+        <w:pStyle w:val="Heading1"/>
+      </w:pPr>
+    </w:p>
+    <w:p>
+      <w:pPr>
+        <w:pStyle w:val="Heading1"/>
+      </w:pPr>
+    </w:p>
+    <w:p>
+      <w:pPr>
+        <w:pStyle w:val="Heading1"/>
+      </w:pPr>
+    </w:p>
+    <w:p>
+      <w:pPr>
+        <w:pStyle w:val="Heading1"/>
+      </w:pPr>
+    </w:p>
+    <w:p>
+      <w:pPr>
+        <w:pStyle w:val="Heading1"/>
+      </w:pPr>
+    </w:p>
+    <w:p>
+      <w:pPr>
+        <w:pStyle w:val="Heading1"/>
+      </w:pPr>
+    </w:p>
+    <w:p>
+      <w:pPr>
+        <w:pStyle w:val="Heading1"/>
+      </w:pPr>
+    </w:p>
+    <w:p>
+      <w:pPr>
+        <w:pStyle w:val="Heading1"/>
+      </w:pPr>
       <w:r>
         <w:t>Appendix</w:t>
       </w:r>
@@ -7123,7 +7249,7 @@
 </file>
 
 <file path=customXml/itemProps1.xml><?xml version="1.0" encoding="utf-8"?>
-<ds:datastoreItem xmlns:ds="http://schemas.openxmlformats.org/officeDocument/2006/customXml" ds:itemID="{1F155F90-1C21-4F40-8E5B-3C3B02A50142}">
+<ds:datastoreItem xmlns:ds="http://schemas.openxmlformats.org/officeDocument/2006/customXml" ds:itemID="{27C23FAD-916C-8D49-AFB1-DF4990274A8F}">
   <ds:schemaRefs>
     <ds:schemaRef ds:uri="http://schemas.openxmlformats.org/officeDocument/2006/bibliography"/>
   </ds:schemaRefs>

</xml_diff>

<commit_message>
Adding Problem Description & UI
</commit_message>
<xml_diff>
--- a/Documents/gp09-exo.Interim Group Report.docx
+++ b/Documents/gp09-exo.Interim Group Report.docx
@@ -135,7 +135,7 @@
         <w:spacing w:before="100" w:beforeAutospacing="1" w:after="100" w:afterAutospacing="1" w:line="240" w:lineRule="auto"/>
         <w:rPr>
           <w:i/>
-          <w:color w:val="488C5A" w:themeColor="background1" w:themeShade="80"/>
+          <w:color w:val="808080" w:themeColor="background1" w:themeShade="80"/>
           <w:sz w:val="36"/>
           <w:szCs w:val="36"/>
         </w:rPr>
@@ -143,7 +143,7 @@
       <w:r>
         <w:rPr>
           <w:i/>
-          <w:color w:val="488C5A" w:themeColor="background1" w:themeShade="80"/>
+          <w:color w:val="808080" w:themeColor="background1" w:themeShade="80"/>
           <w:sz w:val="24"/>
           <w:szCs w:val="24"/>
         </w:rPr>
@@ -152,7 +152,7 @@
       <w:r>
         <w:rPr>
           <w:i/>
-          <w:color w:val="488C5A" w:themeColor="background1" w:themeShade="80"/>
+          <w:color w:val="808080" w:themeColor="background1" w:themeShade="80"/>
           <w:sz w:val="28"/>
           <w:szCs w:val="28"/>
         </w:rPr>
@@ -182,18 +182,16 @@
           <w:sz w:val="28"/>
           <w:szCs w:val="28"/>
         </w:rPr>
-        <w:t xml:space="preserve">Lao </w:t>
-      </w:r>
-      <w:proofErr w:type="spellStart"/>
+        <w:t>Lao Jingqi</w:t>
+      </w:r>
       <w:r>
         <w:rPr>
           <w:rFonts w:cs="Times New Roman"/>
           <w:sz w:val="28"/>
           <w:szCs w:val="28"/>
         </w:rPr>
-        <w:t>Jingqi</w:t>
-      </w:r>
-      <w:proofErr w:type="spellEnd"/>
+        <w:tab/>
+      </w:r>
       <w:r>
         <w:rPr>
           <w:rFonts w:cs="Times New Roman"/>
@@ -220,10 +218,59 @@
       </w:r>
       <w:r>
         <w:rPr>
+          <w:rFonts w:ascii="Courier New" w:hAnsi="Courier New" w:cs="Courier New"/>
+          <w:sz w:val="24"/>
+          <w:szCs w:val="24"/>
+        </w:rPr>
+        <w:t>jxl29u</w:t>
+      </w:r>
+      <w:r>
+        <w:rPr>
+          <w:rFonts w:ascii="Courier New" w:hAnsi="Courier New" w:cs="Courier New"/>
+          <w:color w:val="A6A6A6" w:themeColor="background1" w:themeShade="A6"/>
+          <w:sz w:val="24"/>
+          <w:szCs w:val="24"/>
+        </w:rPr>
+        <w:br/>
+      </w:r>
+      <w:r>
+        <w:rPr>
           <w:rFonts w:cs="Times New Roman"/>
           <w:sz w:val="28"/>
           <w:szCs w:val="28"/>
         </w:rPr>
+        <w:t>Zhang Chao</w:t>
+      </w:r>
+      <w:r>
+        <w:rPr>
+          <w:rFonts w:cs="Times New Roman"/>
+          <w:sz w:val="28"/>
+          <w:szCs w:val="28"/>
+        </w:rPr>
+        <w:tab/>
+      </w:r>
+      <w:r>
+        <w:rPr>
+          <w:rFonts w:cs="Times New Roman"/>
+          <w:sz w:val="28"/>
+          <w:szCs w:val="28"/>
+        </w:rPr>
+        <w:tab/>
+      </w:r>
+      <w:r>
+        <w:rPr>
+          <w:rFonts w:cs="Times New Roman"/>
+          <w:sz w:val="28"/>
+          <w:szCs w:val="28"/>
+        </w:rPr>
+        <w:tab/>
+      </w:r>
+      <w:r>
+        <w:rPr>
+          <w:rFonts w:cs="Times New Roman"/>
+          <w:sz w:val="28"/>
+          <w:szCs w:val="28"/>
+        </w:rPr>
         <w:tab/>
       </w:r>
       <w:r>
@@ -232,12 +279,12 @@
           <w:sz w:val="24"/>
           <w:szCs w:val="24"/>
         </w:rPr>
-        <w:t>jxl29u</w:t>
+        <w:t>cxz09u</w:t>
       </w:r>
       <w:r>
         <w:rPr>
           <w:rFonts w:ascii="Courier New" w:hAnsi="Courier New" w:cs="Courier New"/>
-          <w:color w:val="65AF78" w:themeColor="background1" w:themeShade="A6"/>
+          <w:color w:val="A6A6A6" w:themeColor="background1" w:themeShade="A6"/>
           <w:sz w:val="24"/>
           <w:szCs w:val="24"/>
         </w:rPr>
@@ -249,7 +296,7 @@
           <w:sz w:val="28"/>
           <w:szCs w:val="28"/>
         </w:rPr>
-        <w:t>Zhang Chao</w:t>
+        <w:t>Ben Jenkinson</w:t>
       </w:r>
       <w:r>
         <w:rPr>
@@ -277,10 +324,50 @@
       </w:r>
       <w:r>
         <w:rPr>
+          <w:rFonts w:ascii="Courier New" w:hAnsi="Courier New" w:cs="Courier New"/>
+          <w:sz w:val="24"/>
+          <w:szCs w:val="24"/>
+        </w:rPr>
+        <w:t>bxj08u</w:t>
+      </w:r>
+      <w:r>
+        <w:rPr>
           <w:rFonts w:cs="Times New Roman"/>
           <w:sz w:val="28"/>
           <w:szCs w:val="28"/>
         </w:rPr>
+        <w:br/>
+      </w:r>
+      <w:r>
+        <w:rPr>
+          <w:rFonts w:cs="Times New Roman"/>
+          <w:sz w:val="28"/>
+          <w:szCs w:val="28"/>
+        </w:rPr>
+        <w:t>Thomas Barton</w:t>
+      </w:r>
+      <w:r>
+        <w:rPr>
+          <w:rFonts w:cs="Times New Roman"/>
+          <w:sz w:val="28"/>
+          <w:szCs w:val="28"/>
+        </w:rPr>
+        <w:tab/>
+      </w:r>
+      <w:r>
+        <w:rPr>
+          <w:rFonts w:cs="Times New Roman"/>
+          <w:sz w:val="28"/>
+          <w:szCs w:val="28"/>
+        </w:rPr>
+        <w:tab/>
+      </w:r>
+      <w:r>
+        <w:rPr>
+          <w:rFonts w:cs="Times New Roman"/>
+          <w:sz w:val="28"/>
+          <w:szCs w:val="28"/>
+        </w:rPr>
         <w:tab/>
       </w:r>
       <w:r>
@@ -289,16 +376,15 @@
           <w:sz w:val="24"/>
           <w:szCs w:val="24"/>
         </w:rPr>
-        <w:t>cxz09u</w:t>
+        <w:t>txb1</w:t>
       </w:r>
       <w:r>
         <w:rPr>
           <w:rFonts w:ascii="Courier New" w:hAnsi="Courier New" w:cs="Courier New"/>
-          <w:color w:val="65AF78" w:themeColor="background1" w:themeShade="A6"/>
           <w:sz w:val="24"/>
           <w:szCs w:val="24"/>
         </w:rPr>
-        <w:br/>
+        <w:t>8u</w:t>
       </w:r>
       <w:r>
         <w:rPr>
@@ -306,18 +392,16 @@
           <w:sz w:val="28"/>
           <w:szCs w:val="28"/>
         </w:rPr>
-        <w:t xml:space="preserve">Ben </w:t>
-      </w:r>
-      <w:proofErr w:type="spellStart"/>
+        <w:br/>
+      </w:r>
       <w:r>
         <w:rPr>
           <w:rFonts w:cs="Times New Roman"/>
           <w:sz w:val="28"/>
           <w:szCs w:val="28"/>
         </w:rPr>
-        <w:t>Jenkinson</w:t>
-      </w:r>
-      <w:proofErr w:type="spellEnd"/>
+        <w:t>Alexander Jermstad</w:t>
+      </w:r>
       <w:r>
         <w:rPr>
           <w:rFonts w:cs="Times New Roman"/>
@@ -336,59 +420,11 @@
       </w:r>
       <w:r>
         <w:rPr>
-          <w:rFonts w:cs="Times New Roman"/>
-          <w:sz w:val="28"/>
-          <w:szCs w:val="28"/>
-        </w:rPr>
-        <w:tab/>
-      </w:r>
-      <w:r>
-        <w:rPr>
           <w:rFonts w:ascii="Courier New" w:hAnsi="Courier New" w:cs="Courier New"/>
           <w:sz w:val="24"/>
           <w:szCs w:val="24"/>
         </w:rPr>
-        <w:t>bxj08u</w:t>
-      </w:r>
-      <w:r>
-        <w:rPr>
-          <w:rFonts w:cs="Times New Roman"/>
-          <w:sz w:val="28"/>
-          <w:szCs w:val="28"/>
-        </w:rPr>
-        <w:br/>
-      </w:r>
-      <w:r>
-        <w:rPr>
-          <w:rFonts w:cs="Times New Roman"/>
-          <w:sz w:val="28"/>
-          <w:szCs w:val="28"/>
-        </w:rPr>
-        <w:t>Thomas Barton</w:t>
-      </w:r>
-      <w:r>
-        <w:rPr>
-          <w:rFonts w:cs="Times New Roman"/>
-          <w:sz w:val="28"/>
-          <w:szCs w:val="28"/>
-        </w:rPr>
-        <w:tab/>
-      </w:r>
-      <w:r>
-        <w:rPr>
-          <w:rFonts w:cs="Times New Roman"/>
-          <w:sz w:val="28"/>
-          <w:szCs w:val="28"/>
-        </w:rPr>
-        <w:tab/>
-      </w:r>
-      <w:r>
-        <w:rPr>
-          <w:rFonts w:cs="Times New Roman"/>
-          <w:sz w:val="28"/>
-          <w:szCs w:val="28"/>
-        </w:rPr>
-        <w:tab/>
+        <w:t>asj</w:t>
       </w:r>
       <w:r>
         <w:rPr>
@@ -396,97 +432,31 @@
           <w:sz w:val="24"/>
           <w:szCs w:val="24"/>
         </w:rPr>
-        <w:t>txb1</w:t>
-      </w:r>
-      <w:r>
-        <w:rPr>
-          <w:rFonts w:ascii="Courier New" w:hAnsi="Courier New" w:cs="Courier New"/>
+        <w:t>08u</w:t>
+      </w:r>
+    </w:p>
+    <w:p>
+      <w:pPr>
+        <w:spacing w:before="100" w:beforeAutospacing="1" w:after="100" w:afterAutospacing="1" w:line="240" w:lineRule="auto"/>
+        <w:rPr>
+          <w:i/>
+          <w:color w:val="808080" w:themeColor="background1" w:themeShade="80"/>
           <w:sz w:val="24"/>
           <w:szCs w:val="24"/>
         </w:rPr>
-        <w:t>8u</w:t>
-      </w:r>
-      <w:r>
-        <w:rPr>
-          <w:rFonts w:cs="Times New Roman"/>
-          <w:sz w:val="28"/>
-          <w:szCs w:val="28"/>
-        </w:rPr>
-        <w:br/>
-      </w:r>
-      <w:r>
-        <w:rPr>
-          <w:rFonts w:cs="Times New Roman"/>
-          <w:sz w:val="28"/>
-          <w:szCs w:val="28"/>
-        </w:rPr>
-        <w:t xml:space="preserve">Alexander </w:t>
-      </w:r>
-      <w:proofErr w:type="spellStart"/>
-      <w:r>
-        <w:rPr>
-          <w:rFonts w:cs="Times New Roman"/>
-          <w:sz w:val="28"/>
-          <w:szCs w:val="28"/>
-        </w:rPr>
-        <w:t>Jermstad</w:t>
-      </w:r>
-      <w:proofErr w:type="spellEnd"/>
-      <w:r>
-        <w:rPr>
-          <w:rFonts w:cs="Times New Roman"/>
-          <w:sz w:val="28"/>
-          <w:szCs w:val="28"/>
-        </w:rPr>
-        <w:tab/>
-      </w:r>
-      <w:r>
-        <w:rPr>
-          <w:rFonts w:cs="Times New Roman"/>
-          <w:sz w:val="28"/>
-          <w:szCs w:val="28"/>
-        </w:rPr>
-        <w:tab/>
-      </w:r>
-      <w:r>
-        <w:rPr>
-          <w:rFonts w:ascii="Courier New" w:hAnsi="Courier New" w:cs="Courier New"/>
-          <w:sz w:val="24"/>
-          <w:szCs w:val="24"/>
-        </w:rPr>
-        <w:t>asj</w:t>
-      </w:r>
-      <w:r>
-        <w:rPr>
-          <w:rFonts w:ascii="Courier New" w:hAnsi="Courier New" w:cs="Courier New"/>
-          <w:sz w:val="24"/>
-          <w:szCs w:val="24"/>
-        </w:rPr>
-        <w:t>08u</w:t>
-      </w:r>
+      </w:pPr>
     </w:p>
     <w:p>
       <w:pPr>
         <w:spacing w:before="100" w:beforeAutospacing="1" w:after="100" w:afterAutospacing="1" w:line="240" w:lineRule="auto"/>
         <w:rPr>
           <w:i/>
-          <w:color w:val="488C5A" w:themeColor="background1" w:themeShade="80"/>
-          <w:sz w:val="24"/>
-          <w:szCs w:val="24"/>
-        </w:rPr>
-      </w:pPr>
-    </w:p>
-    <w:p>
-      <w:pPr>
-        <w:spacing w:before="100" w:beforeAutospacing="1" w:after="100" w:afterAutospacing="1" w:line="240" w:lineRule="auto"/>
+        </w:rPr>
+      </w:pPr>
+      <w:r>
         <w:rPr>
           <w:i/>
-        </w:rPr>
-      </w:pPr>
-      <w:r>
-        <w:rPr>
-          <w:i/>
-          <w:color w:val="488C5A" w:themeColor="background1" w:themeShade="80"/>
+          <w:color w:val="808080" w:themeColor="background1" w:themeShade="80"/>
           <w:sz w:val="24"/>
           <w:szCs w:val="24"/>
         </w:rPr>
@@ -515,18 +485,8 @@
           <w:sz w:val="44"/>
           <w:szCs w:val="44"/>
         </w:rPr>
-        <w:t xml:space="preserve">Ender </w:t>
-      </w:r>
-      <w:proofErr w:type="spellStart"/>
-      <w:r>
-        <w:rPr>
-          <w:b/>
-          <w:sz w:val="44"/>
-          <w:szCs w:val="44"/>
-        </w:rPr>
-        <w:t>Ozcan</w:t>
-      </w:r>
-      <w:proofErr w:type="spellEnd"/>
+        <w:t>Ender Ozcan</w:t>
+      </w:r>
       <w:r>
         <w:rPr>
           <w:b/>
@@ -535,7 +495,6 @@
         </w:rPr>
         <w:tab/>
       </w:r>
-      <w:proofErr w:type="spellStart"/>
       <w:r>
         <w:rPr>
           <w:rFonts w:ascii="Courier New" w:hAnsi="Courier New" w:cs="Courier New"/>
@@ -544,7 +503,6 @@
         </w:rPr>
         <w:t>exo</w:t>
       </w:r>
-      <w:proofErr w:type="spellEnd"/>
     </w:p>
     <w:p>
       <w:pPr>
@@ -602,7 +560,7 @@
           <w:r>
             <w:fldChar w:fldCharType="separate"/>
           </w:r>
-          <w:hyperlink w:anchor="_Toc247671053" w:history="1">
+          <w:hyperlink w:anchor="_Toc247696532" w:history="1">
             <w:r>
               <w:rPr>
                 <w:rStyle w:val="Hyperlink"/>
@@ -629,7 +587,7 @@
                 <w:noProof/>
                 <w:webHidden/>
               </w:rPr>
-              <w:instrText xml:space="preserve"> PAGEREF _Toc247671053 \h </w:instrText>
+              <w:instrText xml:space="preserve"> PAGEREF _Toc247696532 \h </w:instrText>
             </w:r>
             <w:r>
               <w:rPr>
@@ -671,7 +629,7 @@
               <w:lang w:eastAsia="en-GB"/>
             </w:rPr>
           </w:pPr>
-          <w:hyperlink w:anchor="_Toc247671054" w:history="1">
+          <w:hyperlink w:anchor="_Toc247696533" w:history="1">
             <w:r>
               <w:rPr>
                 <w:rStyle w:val="Hyperlink"/>
@@ -698,7 +656,7 @@
                 <w:noProof/>
                 <w:webHidden/>
               </w:rPr>
-              <w:instrText xml:space="preserve"> PAGEREF _Toc247671054 \h </w:instrText>
+              <w:instrText xml:space="preserve"> PAGEREF _Toc247696533 \h </w:instrText>
             </w:r>
             <w:r>
               <w:rPr>
@@ -740,7 +698,7 @@
               <w:lang w:eastAsia="en-GB"/>
             </w:rPr>
           </w:pPr>
-          <w:hyperlink w:anchor="_Toc247671055" w:history="1">
+          <w:hyperlink w:anchor="_Toc247696534" w:history="1">
             <w:r>
               <w:rPr>
                 <w:rStyle w:val="Hyperlink"/>
@@ -767,7 +725,7 @@
                 <w:noProof/>
                 <w:webHidden/>
               </w:rPr>
-              <w:instrText xml:space="preserve"> PAGEREF _Toc247671055 \h </w:instrText>
+              <w:instrText xml:space="preserve"> PAGEREF _Toc247696534 \h </w:instrText>
             </w:r>
             <w:r>
               <w:rPr>
@@ -809,7 +767,7 @@
               <w:lang w:eastAsia="en-GB"/>
             </w:rPr>
           </w:pPr>
-          <w:hyperlink w:anchor="_Toc247671056" w:history="1">
+          <w:hyperlink w:anchor="_Toc247696535" w:history="1">
             <w:r>
               <w:rPr>
                 <w:rStyle w:val="Hyperlink"/>
@@ -836,7 +794,7 @@
                 <w:noProof/>
                 <w:webHidden/>
               </w:rPr>
-              <w:instrText xml:space="preserve"> PAGEREF _Toc247671056 \h </w:instrText>
+              <w:instrText xml:space="preserve"> PAGEREF _Toc247696535 \h </w:instrText>
             </w:r>
             <w:r>
               <w:rPr>
@@ -878,7 +836,7 @@
               <w:lang w:eastAsia="en-GB"/>
             </w:rPr>
           </w:pPr>
-          <w:hyperlink w:anchor="_Toc247671057" w:history="1">
+          <w:hyperlink w:anchor="_Toc247696536" w:history="1">
             <w:r>
               <w:rPr>
                 <w:rStyle w:val="Hyperlink"/>
@@ -905,7 +863,7 @@
                 <w:noProof/>
                 <w:webHidden/>
               </w:rPr>
-              <w:instrText xml:space="preserve"> PAGEREF _Toc247671057 \h </w:instrText>
+              <w:instrText xml:space="preserve"> PAGEREF _Toc247696536 \h </w:instrText>
             </w:r>
             <w:r>
               <w:rPr>
@@ -947,7 +905,7 @@
               <w:lang w:eastAsia="en-GB"/>
             </w:rPr>
           </w:pPr>
-          <w:hyperlink w:anchor="_Toc247671058" w:history="1">
+          <w:hyperlink w:anchor="_Toc247696537" w:history="1">
             <w:r>
               <w:rPr>
                 <w:rStyle w:val="Hyperlink"/>
@@ -974,7 +932,7 @@
                 <w:noProof/>
                 <w:webHidden/>
               </w:rPr>
-              <w:instrText xml:space="preserve"> PAGEREF _Toc247671058 \h </w:instrText>
+              <w:instrText xml:space="preserve"> PAGEREF _Toc247696537 \h </w:instrText>
             </w:r>
             <w:r>
               <w:rPr>
@@ -1016,7 +974,7 @@
               <w:lang w:eastAsia="en-GB"/>
             </w:rPr>
           </w:pPr>
-          <w:hyperlink w:anchor="_Toc247671059" w:history="1">
+          <w:hyperlink w:anchor="_Toc247696538" w:history="1">
             <w:r>
               <w:rPr>
                 <w:rStyle w:val="Hyperlink"/>
@@ -1043,7 +1001,7 @@
                 <w:noProof/>
                 <w:webHidden/>
               </w:rPr>
-              <w:instrText xml:space="preserve"> PAGEREF _Toc247671059 \h </w:instrText>
+              <w:instrText xml:space="preserve"> PAGEREF _Toc247696538 \h </w:instrText>
             </w:r>
             <w:r>
               <w:rPr>
@@ -1064,6 +1022,142 @@
                 <w:webHidden/>
               </w:rPr>
               <w:t>5</w:t>
+            </w:r>
+            <w:r>
+              <w:rPr>
+                <w:noProof/>
+                <w:webHidden/>
+              </w:rPr>
+              <w:fldChar w:fldCharType="end"/>
+            </w:r>
+          </w:hyperlink>
+        </w:p>
+        <w:p>
+          <w:pPr>
+            <w:pStyle w:val="TOC3"/>
+            <w:tabs>
+              <w:tab w:val="right" w:leader="dot" w:pos="9016"/>
+            </w:tabs>
+            <w:rPr>
+              <w:noProof/>
+            </w:rPr>
+          </w:pPr>
+          <w:hyperlink w:anchor="_Toc247696539" w:history="1">
+            <w:r>
+              <w:rPr>
+                <w:rStyle w:val="Hyperlink"/>
+                <w:noProof/>
+              </w:rPr>
+              <w:t>Input</w:t>
+            </w:r>
+            <w:r>
+              <w:rPr>
+                <w:noProof/>
+                <w:webHidden/>
+              </w:rPr>
+              <w:tab/>
+            </w:r>
+            <w:r>
+              <w:rPr>
+                <w:noProof/>
+                <w:webHidden/>
+              </w:rPr>
+              <w:fldChar w:fldCharType="begin"/>
+            </w:r>
+            <w:r>
+              <w:rPr>
+                <w:noProof/>
+                <w:webHidden/>
+              </w:rPr>
+              <w:instrText xml:space="preserve"> PAGEREF _Toc247696539 \h </w:instrText>
+            </w:r>
+            <w:r>
+              <w:rPr>
+                <w:noProof/>
+                <w:webHidden/>
+              </w:rPr>
+            </w:r>
+            <w:r>
+              <w:rPr>
+                <w:noProof/>
+                <w:webHidden/>
+              </w:rPr>
+              <w:fldChar w:fldCharType="separate"/>
+            </w:r>
+            <w:r>
+              <w:rPr>
+                <w:noProof/>
+                <w:webHidden/>
+              </w:rPr>
+              <w:t>5</w:t>
+            </w:r>
+            <w:r>
+              <w:rPr>
+                <w:noProof/>
+                <w:webHidden/>
+              </w:rPr>
+              <w:fldChar w:fldCharType="end"/>
+            </w:r>
+          </w:hyperlink>
+        </w:p>
+        <w:p>
+          <w:pPr>
+            <w:pStyle w:val="TOC3"/>
+            <w:tabs>
+              <w:tab w:val="right" w:leader="dot" w:pos="9016"/>
+            </w:tabs>
+            <w:rPr>
+              <w:noProof/>
+            </w:rPr>
+          </w:pPr>
+          <w:hyperlink w:anchor="_Toc247696540" w:history="1">
+            <w:r>
+              <w:rPr>
+                <w:rStyle w:val="Hyperlink"/>
+                <w:noProof/>
+              </w:rPr>
+              <w:t>Output</w:t>
+            </w:r>
+            <w:r>
+              <w:rPr>
+                <w:noProof/>
+                <w:webHidden/>
+              </w:rPr>
+              <w:tab/>
+            </w:r>
+            <w:r>
+              <w:rPr>
+                <w:noProof/>
+                <w:webHidden/>
+              </w:rPr>
+              <w:fldChar w:fldCharType="begin"/>
+            </w:r>
+            <w:r>
+              <w:rPr>
+                <w:noProof/>
+                <w:webHidden/>
+              </w:rPr>
+              <w:instrText xml:space="preserve"> PAGEREF _Toc247696540 \h </w:instrText>
+            </w:r>
+            <w:r>
+              <w:rPr>
+                <w:noProof/>
+                <w:webHidden/>
+              </w:rPr>
+            </w:r>
+            <w:r>
+              <w:rPr>
+                <w:noProof/>
+                <w:webHidden/>
+              </w:rPr>
+              <w:fldChar w:fldCharType="separate"/>
+            </w:r>
+            <w:r>
+              <w:rPr>
+                <w:noProof/>
+                <w:webHidden/>
+              </w:rPr>
+              <w:t>7</w:t>
             </w:r>
             <w:r>
               <w:rPr>
@@ -1085,7 +1179,7 @@
               <w:lang w:eastAsia="en-GB"/>
             </w:rPr>
           </w:pPr>
-          <w:hyperlink w:anchor="_Toc247671060" w:history="1">
+          <w:hyperlink w:anchor="_Toc247696541" w:history="1">
             <w:r>
               <w:rPr>
                 <w:rStyle w:val="Hyperlink"/>
@@ -1112,7 +1206,7 @@
                 <w:noProof/>
                 <w:webHidden/>
               </w:rPr>
-              <w:instrText xml:space="preserve"> PAGEREF _Toc247671060 \h </w:instrText>
+              <w:instrText xml:space="preserve"> PAGEREF _Toc247696541 \h </w:instrText>
             </w:r>
             <w:r>
               <w:rPr>
@@ -1132,7 +1226,75 @@
                 <w:noProof/>
                 <w:webHidden/>
               </w:rPr>
-              <w:t>6</w:t>
+              <w:t>7</w:t>
+            </w:r>
+            <w:r>
+              <w:rPr>
+                <w:noProof/>
+                <w:webHidden/>
+              </w:rPr>
+              <w:fldChar w:fldCharType="end"/>
+            </w:r>
+          </w:hyperlink>
+        </w:p>
+        <w:p>
+          <w:pPr>
+            <w:pStyle w:val="TOC3"/>
+            <w:tabs>
+              <w:tab w:val="right" w:leader="dot" w:pos="9016"/>
+            </w:tabs>
+            <w:rPr>
+              <w:noProof/>
+            </w:rPr>
+          </w:pPr>
+          <w:hyperlink w:anchor="_Toc247696542" w:history="1">
+            <w:r>
+              <w:rPr>
+                <w:rStyle w:val="Hyperlink"/>
+                <w:noProof/>
+              </w:rPr>
+              <w:t>Hardware &amp; Software Requirement Decisions/Justifications</w:t>
+            </w:r>
+            <w:r>
+              <w:rPr>
+                <w:noProof/>
+                <w:webHidden/>
+              </w:rPr>
+              <w:tab/>
+            </w:r>
+            <w:r>
+              <w:rPr>
+                <w:noProof/>
+                <w:webHidden/>
+              </w:rPr>
+              <w:fldChar w:fldCharType="begin"/>
+            </w:r>
+            <w:r>
+              <w:rPr>
+                <w:noProof/>
+                <w:webHidden/>
+              </w:rPr>
+              <w:instrText xml:space="preserve"> PAGEREF _Toc247696542 \h </w:instrText>
+            </w:r>
+            <w:r>
+              <w:rPr>
+                <w:noProof/>
+                <w:webHidden/>
+              </w:rPr>
+            </w:r>
+            <w:r>
+              <w:rPr>
+                <w:noProof/>
+                <w:webHidden/>
+              </w:rPr>
+              <w:fldChar w:fldCharType="separate"/>
+            </w:r>
+            <w:r>
+              <w:rPr>
+                <w:noProof/>
+                <w:webHidden/>
+              </w:rPr>
+              <w:t>8</w:t>
             </w:r>
             <w:r>
               <w:rPr>
@@ -1154,7 +1316,7 @@
               <w:lang w:eastAsia="en-GB"/>
             </w:rPr>
           </w:pPr>
-          <w:hyperlink w:anchor="_Toc247671061" w:history="1">
+          <w:hyperlink w:anchor="_Toc247696543" w:history="1">
             <w:r>
               <w:rPr>
                 <w:rStyle w:val="Hyperlink"/>
@@ -1181,7 +1343,7 @@
                 <w:noProof/>
                 <w:webHidden/>
               </w:rPr>
-              <w:instrText xml:space="preserve"> PAGEREF _Toc247671061 \h </w:instrText>
+              <w:instrText xml:space="preserve"> PAGEREF _Toc247696543 \h </w:instrText>
             </w:r>
             <w:r>
               <w:rPr>
@@ -1201,7 +1363,7 @@
                 <w:noProof/>
                 <w:webHidden/>
               </w:rPr>
-              <w:t>5</w:t>
+              <w:t>8</w:t>
             </w:r>
             <w:r>
               <w:rPr>
@@ -1223,7 +1385,7 @@
               <w:lang w:eastAsia="en-GB"/>
             </w:rPr>
           </w:pPr>
-          <w:hyperlink w:anchor="_Toc247671062" w:history="1">
+          <w:hyperlink w:anchor="_Toc247696544" w:history="1">
             <w:r>
               <w:rPr>
                 <w:rStyle w:val="Hyperlink"/>
@@ -1250,7 +1412,7 @@
                 <w:noProof/>
                 <w:webHidden/>
               </w:rPr>
-              <w:instrText xml:space="preserve"> PAGEREF _Toc247671062 \h </w:instrText>
+              <w:instrText xml:space="preserve"> PAGEREF _Toc247696544 \h </w:instrText>
             </w:r>
             <w:r>
               <w:rPr>
@@ -1270,7 +1432,7 @@
                 <w:noProof/>
                 <w:webHidden/>
               </w:rPr>
-              <w:t>7</w:t>
+              <w:t>8</w:t>
             </w:r>
             <w:r>
               <w:rPr>
@@ -1292,13 +1454,13 @@
               <w:lang w:eastAsia="en-GB"/>
             </w:rPr>
           </w:pPr>
-          <w:hyperlink w:anchor="_Toc247671063" w:history="1">
+          <w:hyperlink w:anchor="_Toc247696545" w:history="1">
             <w:r>
               <w:rPr>
                 <w:rStyle w:val="Hyperlink"/>
                 <w:noProof/>
               </w:rPr>
-              <w:t>User Interface</w:t>
+              <w:t>Key implementation</w:t>
             </w:r>
             <w:r>
               <w:rPr>
@@ -1319,7 +1481,7 @@
                 <w:noProof/>
                 <w:webHidden/>
               </w:rPr>
-              <w:instrText xml:space="preserve"> PAGEREF _Toc247671063 \h </w:instrText>
+              <w:instrText xml:space="preserve"> PAGEREF _Toc247696545 \h </w:instrText>
             </w:r>
             <w:r>
               <w:rPr>
@@ -1339,7 +1501,7 @@
                 <w:noProof/>
                 <w:webHidden/>
               </w:rPr>
-              <w:t>7</w:t>
+              <w:t>8</w:t>
             </w:r>
             <w:r>
               <w:rPr>
@@ -1361,13 +1523,13 @@
               <w:lang w:eastAsia="en-GB"/>
             </w:rPr>
           </w:pPr>
-          <w:hyperlink w:anchor="_Toc247671064" w:history="1">
+          <w:hyperlink w:anchor="_Toc247696546" w:history="1">
             <w:r>
               <w:rPr>
                 <w:rStyle w:val="Hyperlink"/>
                 <w:noProof/>
               </w:rPr>
-              <w:t>Prototyping</w:t>
+              <w:t>User Interface</w:t>
             </w:r>
             <w:r>
               <w:rPr>
@@ -1388,7 +1550,7 @@
                 <w:noProof/>
                 <w:webHidden/>
               </w:rPr>
-              <w:instrText xml:space="preserve"> PAGEREF _Toc247671064 \h </w:instrText>
+              <w:instrText xml:space="preserve"> PAGEREF _Toc247696546 \h </w:instrText>
             </w:r>
             <w:r>
               <w:rPr>
@@ -1430,13 +1592,13 @@
               <w:lang w:eastAsia="en-GB"/>
             </w:rPr>
           </w:pPr>
-          <w:hyperlink w:anchor="_Toc247671065" w:history="1">
+          <w:hyperlink w:anchor="_Toc247696547" w:history="1">
             <w:r>
               <w:rPr>
                 <w:rStyle w:val="Hyperlink"/>
                 <w:noProof/>
               </w:rPr>
-              <w:t>Key implementation</w:t>
+              <w:t>Prototyping</w:t>
             </w:r>
             <w:r>
               <w:rPr>
@@ -1457,7 +1619,7 @@
                 <w:noProof/>
                 <w:webHidden/>
               </w:rPr>
-              <w:instrText xml:space="preserve"> PAGEREF _Toc247671065 \h </w:instrText>
+              <w:instrText xml:space="preserve"> PAGEREF _Toc247696547 \h </w:instrText>
             </w:r>
             <w:r>
               <w:rPr>
@@ -1499,7 +1661,7 @@
               <w:lang w:eastAsia="en-GB"/>
             </w:rPr>
           </w:pPr>
-          <w:hyperlink w:anchor="_Toc247671066" w:history="1">
+          <w:hyperlink w:anchor="_Toc247696548" w:history="1">
             <w:r>
               <w:rPr>
                 <w:rStyle w:val="Hyperlink"/>
@@ -1526,7 +1688,7 @@
                 <w:noProof/>
                 <w:webHidden/>
               </w:rPr>
-              <w:instrText xml:space="preserve"> PAGEREF _Toc247671066 \h </w:instrText>
+              <w:instrText xml:space="preserve"> PAGEREF _Toc247696548 \h </w:instrText>
             </w:r>
             <w:r>
               <w:rPr>
@@ -1546,147 +1708,7 @@
                 <w:noProof/>
                 <w:webHidden/>
               </w:rPr>
-              <w:t>10</w:t>
-            </w:r>
-            <w:r>
-              <w:rPr>
-                <w:noProof/>
-                <w:webHidden/>
-              </w:rPr>
-              <w:fldChar w:fldCharType="end"/>
-            </w:r>
-          </w:hyperlink>
-        </w:p>
-        <w:p>
-          <w:pPr>
-            <w:pStyle w:val="TOC2"/>
-            <w:tabs>
-              <w:tab w:val="right" w:leader="dot" w:pos="9016"/>
-            </w:tabs>
-            <w:rPr>
-              <w:noProof/>
-              <w:lang w:eastAsia="en-GB"/>
-            </w:rPr>
-          </w:pPr>
-          <w:hyperlink w:anchor="_Toc247671067" w:history="1">
-            <w:r>
-              <w:rPr>
-                <w:rStyle w:val="Hyperlink"/>
-                <w:noProof/>
-              </w:rPr>
-              <w:t>Technical Issues</w:t>
-            </w:r>
-            <w:r>
-              <w:rPr>
-                <w:noProof/>
-                <w:webHidden/>
-              </w:rPr>
-              <w:tab/>
-            </w:r>
-            <w:r>
-              <w:rPr>
-                <w:noProof/>
-                <w:webHidden/>
-              </w:rPr>
-              <w:fldChar w:fldCharType="begin"/>
-            </w:r>
-            <w:r>
-              <w:rPr>
-                <w:noProof/>
-                <w:webHidden/>
-              </w:rPr>
-              <w:instrText xml:space="preserve"> PAGEREF _Toc247671067 \h </w:instrText>
-            </w:r>
-            <w:r>
-              <w:rPr>
-                <w:noProof/>
-                <w:webHidden/>
-              </w:rPr>
-            </w:r>
-            <w:r>
-              <w:rPr>
-                <w:noProof/>
-                <w:webHidden/>
-              </w:rPr>
-              <w:fldChar w:fldCharType="separate"/>
-            </w:r>
-            <w:r>
-              <w:rPr>
-                <w:b/>
-                <w:noProof/>
-                <w:webHidden/>
-              </w:rPr>
-              <w:t>Error! Bookmark not defined.</w:t>
-            </w:r>
-            <w:r>
-              <w:rPr>
-                <w:noProof/>
-                <w:webHidden/>
-              </w:rPr>
-              <w:fldChar w:fldCharType="end"/>
-            </w:r>
-          </w:hyperlink>
-        </w:p>
-        <w:p>
-          <w:pPr>
-            <w:pStyle w:val="TOC2"/>
-            <w:tabs>
-              <w:tab w:val="right" w:leader="dot" w:pos="9016"/>
-            </w:tabs>
-            <w:rPr>
-              <w:noProof/>
-              <w:lang w:eastAsia="en-GB"/>
-            </w:rPr>
-          </w:pPr>
-          <w:hyperlink w:anchor="_Toc247671068" w:history="1">
-            <w:r>
-              <w:rPr>
-                <w:rStyle w:val="Hyperlink"/>
-                <w:noProof/>
-              </w:rPr>
-              <w:t>Non-Technical Issues</w:t>
-            </w:r>
-            <w:r>
-              <w:rPr>
-                <w:noProof/>
-                <w:webHidden/>
-              </w:rPr>
-              <w:tab/>
-            </w:r>
-            <w:r>
-              <w:rPr>
-                <w:noProof/>
-                <w:webHidden/>
-              </w:rPr>
-              <w:fldChar w:fldCharType="begin"/>
-            </w:r>
-            <w:r>
-              <w:rPr>
-                <w:noProof/>
-                <w:webHidden/>
-              </w:rPr>
-              <w:instrText xml:space="preserve"> PAGEREF _Toc247671068 \h </w:instrText>
-            </w:r>
-            <w:r>
-              <w:rPr>
-                <w:noProof/>
-                <w:webHidden/>
-              </w:rPr>
-            </w:r>
-            <w:r>
-              <w:rPr>
-                <w:noProof/>
-                <w:webHidden/>
-              </w:rPr>
-              <w:fldChar w:fldCharType="separate"/>
-            </w:r>
-            <w:r>
-              <w:rPr>
-                <w:b/>
-                <w:noProof/>
-                <w:webHidden/>
-              </w:rPr>
-              <w:t>Error! Bookmark not defined.</w:t>
+              <w:t>12</w:t>
             </w:r>
             <w:r>
               <w:rPr>
@@ -1708,7 +1730,7 @@
               <w:lang w:eastAsia="en-GB"/>
             </w:rPr>
           </w:pPr>
-          <w:hyperlink w:anchor="_Toc247671069" w:history="1">
+          <w:hyperlink w:anchor="_Toc247696549" w:history="1">
             <w:r>
               <w:rPr>
                 <w:rStyle w:val="Hyperlink"/>
@@ -1735,7 +1757,7 @@
                 <w:noProof/>
                 <w:webHidden/>
               </w:rPr>
-              <w:instrText xml:space="preserve"> PAGEREF _Toc247671069 \h </w:instrText>
+              <w:instrText xml:space="preserve"> PAGEREF _Toc247696549 \h </w:instrText>
             </w:r>
             <w:r>
               <w:rPr>
@@ -1755,76 +1777,7 @@
                 <w:noProof/>
                 <w:webHidden/>
               </w:rPr>
-              <w:t>12</w:t>
-            </w:r>
-            <w:r>
-              <w:rPr>
-                <w:noProof/>
-                <w:webHidden/>
-              </w:rPr>
-              <w:fldChar w:fldCharType="end"/>
-            </w:r>
-          </w:hyperlink>
-        </w:p>
-        <w:p>
-          <w:pPr>
-            <w:pStyle w:val="TOC1"/>
-            <w:tabs>
-              <w:tab w:val="right" w:leader="dot" w:pos="9016"/>
-            </w:tabs>
-            <w:rPr>
-              <w:noProof/>
-              <w:lang w:eastAsia="en-GB"/>
-            </w:rPr>
-          </w:pPr>
-          <w:hyperlink w:anchor="_Toc247671070" w:history="1">
-            <w:r>
-              <w:rPr>
-                <w:rStyle w:val="Hyperlink"/>
-                <w:noProof/>
-              </w:rPr>
-              <w:t>Appendix</w:t>
-            </w:r>
-            <w:r>
-              <w:rPr>
-                <w:noProof/>
-                <w:webHidden/>
-              </w:rPr>
-              <w:tab/>
-            </w:r>
-            <w:r>
-              <w:rPr>
-                <w:noProof/>
-                <w:webHidden/>
-              </w:rPr>
-              <w:fldChar w:fldCharType="begin"/>
-            </w:r>
-            <w:r>
-              <w:rPr>
-                <w:noProof/>
-                <w:webHidden/>
-              </w:rPr>
-              <w:instrText xml:space="preserve"> PAGEREF _Toc247671070 \h </w:instrText>
-            </w:r>
-            <w:r>
-              <w:rPr>
-                <w:noProof/>
-                <w:webHidden/>
-              </w:rPr>
-            </w:r>
-            <w:r>
-              <w:rPr>
-                <w:noProof/>
-                <w:webHidden/>
-              </w:rPr>
-              <w:fldChar w:fldCharType="separate"/>
-            </w:r>
-            <w:r>
-              <w:rPr>
-                <w:noProof/>
-                <w:webHidden/>
-              </w:rPr>
-              <w:t>12</w:t>
+              <w:t>14</w:t>
             </w:r>
             <w:r>
               <w:rPr>
@@ -1862,18 +1815,107 @@
       <w:pPr>
         <w:pStyle w:val="Heading1"/>
       </w:pPr>
-      <w:bookmarkStart w:id="0" w:name="_Toc247671053"/>
-      <w:r>
+      <w:bookmarkStart w:id="0" w:name="_Toc247696532"/>
+      <w:r>
+        <w:lastRenderedPageBreak/>
         <w:t>Problem Description</w:t>
       </w:r>
       <w:bookmarkEnd w:id="0"/>
     </w:p>
-    <w:p/>
+    <w:p>
+      <w:r>
+        <w:t>Our problem was given to us thus:</w:t>
+      </w:r>
+    </w:p>
+    <w:p>
+      <w:pPr>
+        <w:ind w:left="720"/>
+        <w:rPr>
+          <w:rStyle w:val="apple-style-span"/>
+          <w:rFonts w:asciiTheme="majorHAnsi" w:hAnsiTheme="majorHAnsi"/>
+          <w:i/>
+          <w:color w:val="000000"/>
+          <w:sz w:val="24"/>
+          <w:szCs w:val="24"/>
+        </w:rPr>
+      </w:pPr>
+      <w:r>
+        <w:rPr>
+          <w:rStyle w:val="apple-style-span"/>
+          <w:rFonts w:asciiTheme="majorHAnsi" w:hAnsiTheme="majorHAnsi"/>
+          <w:i/>
+          <w:color w:val="000000"/>
+          <w:sz w:val="24"/>
+          <w:szCs w:val="24"/>
+        </w:rPr>
+        <w:t>“</w:t>
+      </w:r>
+      <w:r>
+        <w:rPr>
+          <w:rStyle w:val="apple-style-span"/>
+          <w:rFonts w:asciiTheme="majorHAnsi" w:hAnsiTheme="majorHAnsi"/>
+          <w:i/>
+          <w:color w:val="000000"/>
+          <w:sz w:val="24"/>
+          <w:szCs w:val="24"/>
+        </w:rPr>
+        <w:t>This project involves in designing and implementing a Java applet (or application) that demonstrates how a choice hyper-heuristic works on an optimisation problem that requires binary representation.</w:t>
+      </w:r>
+      <w:r>
+        <w:rPr>
+          <w:rStyle w:val="apple-style-span"/>
+          <w:rFonts w:asciiTheme="majorHAnsi" w:hAnsiTheme="majorHAnsi"/>
+          <w:i/>
+          <w:color w:val="000000"/>
+          <w:sz w:val="24"/>
+          <w:szCs w:val="24"/>
+        </w:rPr>
+        <w:t>”</w:t>
+      </w:r>
+    </w:p>
+    <w:p>
+      <w:r>
+        <w:t>Our project-supervisor then explai</w:t>
+      </w:r>
+      <w:r>
+        <w:t>ned that his chosen field involved</w:t>
+      </w:r>
+      <w:r>
+        <w:t xml:space="preserve"> </w:t>
+      </w:r>
+      <w:r>
+        <w:t>h</w:t>
+      </w:r>
+      <w:r>
+        <w:t>yper-</w:t>
+      </w:r>
+      <w:r>
+        <w:t>h</w:t>
+      </w:r>
+      <w:r>
+        <w:t xml:space="preserve">euristics and he was frequently faced with </w:t>
+      </w:r>
+      <w:r>
+        <w:t>the difficulty of explaining exactly what these were to people outside his department.</w:t>
+      </w:r>
+      <w:r>
+        <w:t xml:space="preserve"> Our task was to design and build a program</w:t>
+      </w:r>
+      <w:r>
+        <w:t xml:space="preserve"> that would illustrate the function of hyper-heuristics in an easily understandable and decidedly </w:t>
+      </w:r>
+      <w:r>
+        <w:t xml:space="preserve">visual </w:t>
+      </w:r>
+      <w:r>
+        <w:t>way.</w:t>
+      </w:r>
+    </w:p>
     <w:p>
       <w:pPr>
         <w:pStyle w:val="Heading1"/>
       </w:pPr>
-      <w:bookmarkStart w:id="1" w:name="_Toc247671054"/>
+      <w:bookmarkStart w:id="1" w:name="_Toc247696533"/>
       <w:r>
         <w:t xml:space="preserve">Background </w:t>
       </w:r>
@@ -1892,7 +1934,7 @@
       <w:pPr>
         <w:pStyle w:val="Heading2"/>
       </w:pPr>
-      <w:bookmarkStart w:id="2" w:name="_Toc247671055"/>
+      <w:bookmarkStart w:id="2" w:name="_Toc247696534"/>
       <w:r>
         <w:t>Heuristics</w:t>
       </w:r>
@@ -1968,14 +2010,14 @@
         <w:tblW w:w="9086" w:type="dxa"/>
         <w:jc w:val="center"/>
         <w:tblBorders>
-          <w:top w:val="single" w:sz="4" w:space="0" w:color="488C5A" w:themeColor="background1" w:themeShade="80"/>
-          <w:left w:val="single" w:sz="4" w:space="0" w:color="488C5A" w:themeColor="background1" w:themeShade="80"/>
-          <w:bottom w:val="single" w:sz="4" w:space="0" w:color="488C5A" w:themeColor="background1" w:themeShade="80"/>
-          <w:right w:val="single" w:sz="4" w:space="0" w:color="488C5A" w:themeColor="background1" w:themeShade="80"/>
-          <w:insideH w:val="single" w:sz="4" w:space="0" w:color="488C5A" w:themeColor="background1" w:themeShade="80"/>
-          <w:insideV w:val="single" w:sz="4" w:space="0" w:color="488C5A" w:themeColor="background1" w:themeShade="80"/>
+          <w:top w:val="single" w:sz="4" w:space="0" w:color="808080" w:themeColor="background1" w:themeShade="80"/>
+          <w:left w:val="single" w:sz="4" w:space="0" w:color="808080" w:themeColor="background1" w:themeShade="80"/>
+          <w:bottom w:val="single" w:sz="4" w:space="0" w:color="808080" w:themeColor="background1" w:themeShade="80"/>
+          <w:right w:val="single" w:sz="4" w:space="0" w:color="808080" w:themeColor="background1" w:themeShade="80"/>
+          <w:insideH w:val="single" w:sz="4" w:space="0" w:color="808080" w:themeColor="background1" w:themeShade="80"/>
+          <w:insideV w:val="single" w:sz="4" w:space="0" w:color="808080" w:themeColor="background1" w:themeShade="80"/>
         </w:tblBorders>
-        <w:shd w:val="clear" w:color="auto" w:fill="B8DAC1" w:themeFill="background1" w:themeFillShade="F2"/>
+        <w:shd w:val="clear" w:color="auto" w:fill="F2F2F2" w:themeFill="background1" w:themeFillShade="F2"/>
         <w:tblCellMar>
           <w:top w:w="142" w:type="dxa"/>
           <w:left w:w="142" w:type="dxa"/>
@@ -1994,7 +2036,7 @@
         <w:tc>
           <w:tcPr>
             <w:tcW w:w="9086" w:type="dxa"/>
-            <w:shd w:val="clear" w:color="auto" w:fill="B8DAC1" w:themeFill="background1" w:themeFillShade="F2"/>
+            <w:shd w:val="clear" w:color="auto" w:fill="F2F2F2" w:themeFill="background1" w:themeFillShade="F2"/>
           </w:tcPr>
           <w:p>
             <w:pPr>
@@ -2102,21 +2144,7 @@
                 <w:rFonts w:ascii="Courier New" w:hAnsi="Courier New" w:cs="Courier New"/>
               </w:rPr>
               <w:tab/>
-              <w:t xml:space="preserve">IF (Temp-solution </w:t>
-            </w:r>
-            <w:proofErr w:type="spellStart"/>
-            <w:r>
-              <w:rPr>
-                <w:rFonts w:ascii="Courier New" w:hAnsi="Courier New" w:cs="Courier New"/>
-              </w:rPr>
-              <w:t>isBetterThan</w:t>
-            </w:r>
-            <w:proofErr w:type="spellEnd"/>
-            <w:r>
-              <w:rPr>
-                <w:rFonts w:ascii="Courier New" w:hAnsi="Courier New" w:cs="Courier New"/>
-              </w:rPr>
-              <w:t xml:space="preserve"> Candidate-solution</w:t>
+              <w:t>IF (Temp-solution isBetterThan Candidate-solution</w:t>
             </w:r>
             <w:r>
               <w:rPr>
@@ -2272,7 +2300,14 @@
         <w:rPr>
           <w:sz w:val="22"/>
         </w:rPr>
-        <w:t>: this means to choose two bits in the domain bearer randomly and swap them as a pair; and there also can be one or several these pairs.</w:t>
+        <w:t xml:space="preserve">: this means to choose two bits in the domain bearer randomly and swap them as a </w:t>
+      </w:r>
+      <w:r>
+        <w:rPr>
+          <w:sz w:val="22"/>
+        </w:rPr>
+        <w:lastRenderedPageBreak/>
+        <w:t>pair; and there also can be one or several these pairs.</w:t>
       </w:r>
     </w:p>
     <w:p>
@@ -2409,7 +2444,7 @@
       <w:pPr>
         <w:pStyle w:val="Heading2"/>
       </w:pPr>
-      <w:bookmarkStart w:id="3" w:name="_Toc247671056"/>
+      <w:bookmarkStart w:id="3" w:name="_Toc247696535"/>
       <w:r>
         <w:t>Hyper-Heuristics</w:t>
       </w:r>
@@ -2612,14 +2647,14 @@
         <w:tblW w:w="9356" w:type="dxa"/>
         <w:jc w:val="center"/>
         <w:tblBorders>
-          <w:top w:val="single" w:sz="4" w:space="0" w:color="488C5A" w:themeColor="background1" w:themeShade="80"/>
-          <w:left w:val="single" w:sz="4" w:space="0" w:color="488C5A" w:themeColor="background1" w:themeShade="80"/>
-          <w:bottom w:val="single" w:sz="4" w:space="0" w:color="488C5A" w:themeColor="background1" w:themeShade="80"/>
-          <w:right w:val="single" w:sz="4" w:space="0" w:color="488C5A" w:themeColor="background1" w:themeShade="80"/>
-          <w:insideH w:val="single" w:sz="4" w:space="0" w:color="488C5A" w:themeColor="background1" w:themeShade="80"/>
-          <w:insideV w:val="single" w:sz="4" w:space="0" w:color="488C5A" w:themeColor="background1" w:themeShade="80"/>
+          <w:top w:val="single" w:sz="4" w:space="0" w:color="808080" w:themeColor="background1" w:themeShade="80"/>
+          <w:left w:val="single" w:sz="4" w:space="0" w:color="808080" w:themeColor="background1" w:themeShade="80"/>
+          <w:bottom w:val="single" w:sz="4" w:space="0" w:color="808080" w:themeColor="background1" w:themeShade="80"/>
+          <w:right w:val="single" w:sz="4" w:space="0" w:color="808080" w:themeColor="background1" w:themeShade="80"/>
+          <w:insideH w:val="single" w:sz="4" w:space="0" w:color="808080" w:themeColor="background1" w:themeShade="80"/>
+          <w:insideV w:val="single" w:sz="4" w:space="0" w:color="808080" w:themeColor="background1" w:themeShade="80"/>
         </w:tblBorders>
-        <w:shd w:val="clear" w:color="auto" w:fill="B8DAC1" w:themeFill="background1" w:themeFillShade="F2"/>
+        <w:shd w:val="clear" w:color="auto" w:fill="F2F2F2" w:themeFill="background1" w:themeFillShade="F2"/>
         <w:tblCellMar>
           <w:top w:w="142" w:type="dxa"/>
           <w:left w:w="142" w:type="dxa"/>
@@ -2638,7 +2673,7 @@
         <w:tc>
           <w:tcPr>
             <w:tcW w:w="9356" w:type="dxa"/>
-            <w:shd w:val="clear" w:color="auto" w:fill="B8DAC1" w:themeFill="background1" w:themeFillShade="F2"/>
+            <w:shd w:val="clear" w:color="auto" w:fill="F2F2F2" w:themeFill="background1" w:themeFillShade="F2"/>
           </w:tcPr>
           <w:p>
             <w:pPr>
@@ -2741,16 +2776,8 @@
               <w:rPr>
                 <w:rFonts w:ascii="Courier New" w:hAnsi="Courier New" w:cs="Courier New"/>
               </w:rPr>
-              <w:t xml:space="preserve"> </w:t>
-            </w:r>
-            <w:proofErr w:type="spellStart"/>
-            <w:r>
-              <w:rPr>
-                <w:rFonts w:ascii="Courier New" w:hAnsi="Courier New" w:cs="Courier New"/>
-              </w:rPr>
-              <w:t>random%n</w:t>
-            </w:r>
-            <w:proofErr w:type="spellEnd"/>
+              <w:t xml:space="preserve"> random%n</w:t>
+            </w:r>
           </w:p>
           <w:p>
             <w:pPr>
@@ -2789,21 +2816,7 @@
                 <w:rFonts w:ascii="Courier New" w:hAnsi="Courier New" w:cs="Courier New"/>
               </w:rPr>
               <w:tab/>
-              <w:t xml:space="preserve">IF (Temp-solution </w:t>
-            </w:r>
-            <w:proofErr w:type="spellStart"/>
-            <w:r>
-              <w:rPr>
-                <w:rFonts w:ascii="Courier New" w:hAnsi="Courier New" w:cs="Courier New"/>
-              </w:rPr>
-              <w:t>isBetterThan</w:t>
-            </w:r>
-            <w:proofErr w:type="spellEnd"/>
-            <w:r>
-              <w:rPr>
-                <w:rFonts w:ascii="Courier New" w:hAnsi="Courier New" w:cs="Courier New"/>
-              </w:rPr>
-              <w:t xml:space="preserve"> Candidate-solution)</w:t>
+              <w:t>IF (Temp-solution isBetterThan Candidate-solution)</w:t>
             </w:r>
           </w:p>
           <w:p>
@@ -2873,7 +2886,7 @@
       <w:pPr>
         <w:pStyle w:val="Heading2"/>
       </w:pPr>
-      <w:bookmarkStart w:id="4" w:name="_Toc247671057"/>
+      <w:bookmarkStart w:id="4" w:name="_Toc247696536"/>
       <w:r>
         <w:t>What is V</w:t>
       </w:r>
@@ -2895,6 +2908,7 @@
         <w:rPr>
           <w:lang w:eastAsia="zh-CN"/>
         </w:rPr>
+        <w:lastRenderedPageBreak/>
         <w:t xml:space="preserve">VCH is to be the name of our application. </w:t>
       </w:r>
       <w:r>
@@ -3328,12 +3342,12 @@
         </w:rPr>
         <w:t>.</w:t>
       </w:r>
-      <w:bookmarkStart w:id="5" w:name="_Toc247671058"/>
     </w:p>
     <w:p>
       <w:pPr>
         <w:pStyle w:val="Heading1"/>
       </w:pPr>
+      <w:bookmarkStart w:id="5" w:name="_Toc247696537"/>
       <w:r>
         <w:t>Requirements Specification</w:t>
       </w:r>
@@ -3346,7 +3360,6 @@
           <w:rFonts w:eastAsia="Times New Roman" w:cs="Times New Roman"/>
         </w:rPr>
       </w:pPr>
-      <w:bookmarkStart w:id="6" w:name="_Toc247671061"/>
       <w:r>
         <w:rPr>
           <w:rFonts w:eastAsia="Times New Roman" w:cs="Times New Roman"/>
@@ -3358,41 +3371,101 @@
       <w:pPr>
         <w:pStyle w:val="Heading2"/>
       </w:pPr>
-      <w:bookmarkStart w:id="7" w:name="_Toc247671059"/>
+      <w:bookmarkStart w:id="6" w:name="_Toc247696538"/>
       <w:r>
         <w:t>Functional Requirements:</w:t>
       </w:r>
+      <w:bookmarkEnd w:id="6"/>
+    </w:p>
+    <w:p>
+      <w:pPr>
+        <w:pStyle w:val="ListParagraph"/>
+        <w:numPr>
+          <w:ilvl w:val="0"/>
+          <w:numId w:val="16"/>
+        </w:numPr>
+        <w:ind w:firstLineChars="0"/>
+        <w:rPr>
+          <w:sz w:val="22"/>
+        </w:rPr>
+      </w:pPr>
+      <w:r>
+        <w:rPr>
+          <w:sz w:val="22"/>
+        </w:rPr>
+        <w:t>To be able to demonstrate how hyper-heuristics work using a visualization tool, the idea being to show the search space as a function and how it changes.</w:t>
+      </w:r>
+    </w:p>
+    <w:p>
+      <w:pPr>
+        <w:pStyle w:val="ListParagraph"/>
+        <w:numPr>
+          <w:ilvl w:val="0"/>
+          <w:numId w:val="16"/>
+        </w:numPr>
+        <w:ind w:firstLineChars="0"/>
+        <w:rPr>
+          <w:sz w:val="22"/>
+        </w:rPr>
+      </w:pPr>
+      <w:r>
+        <w:rPr>
+          <w:sz w:val="22"/>
+        </w:rPr>
+        <w:t xml:space="preserve">Implement a form of the Travelling Salesperson Problem using permutation representation. </w:t>
+      </w:r>
+    </w:p>
+    <w:p>
+      <w:pPr>
+        <w:pStyle w:val="ListParagraph"/>
+        <w:numPr>
+          <w:ilvl w:val="0"/>
+          <w:numId w:val="16"/>
+        </w:numPr>
+        <w:ind w:firstLineChars="0"/>
+        <w:rPr>
+          <w:sz w:val="22"/>
+        </w:rPr>
+      </w:pPr>
+      <w:r>
+        <w:rPr>
+          <w:sz w:val="22"/>
+        </w:rPr>
+        <w:t>Create a binary representation of the function.</w:t>
+      </w:r>
+    </w:p>
+    <w:p>
+      <w:pPr>
+        <w:pStyle w:val="ListParagraph"/>
+        <w:numPr>
+          <w:ilvl w:val="0"/>
+          <w:numId w:val="16"/>
+        </w:numPr>
+        <w:ind w:firstLineChars="0"/>
+        <w:rPr>
+          <w:sz w:val="22"/>
+        </w:rPr>
+      </w:pPr>
+      <w:r>
+        <w:rPr>
+          <w:sz w:val="22"/>
+        </w:rPr>
+        <w:t>Create a simple GUI with animation to represent the operations on the function.</w:t>
+      </w:r>
+    </w:p>
+    <w:p>
+      <w:pPr>
+        <w:pStyle w:val="Heading3"/>
+      </w:pPr>
+      <w:bookmarkStart w:id="7" w:name="_Toc247696539"/>
+      <w:r>
+        <w:t>Input</w:t>
+      </w:r>
       <w:bookmarkEnd w:id="7"/>
     </w:p>
     <w:p>
       <w:r>
-        <w:t>To be able to demonstrate how hyper-heuristics work using a visualization tool, the idea being to show the search space as a function and how it changes.</w:t>
-      </w:r>
-    </w:p>
-    <w:p>
-      <w:r>
-        <w:t xml:space="preserve">Implement a form of the Travelling Salesperson Problem using permutation representation. </w:t>
-      </w:r>
-    </w:p>
-    <w:p>
-      <w:r>
-        <w:t>Create a binary representation of the function.</w:t>
-      </w:r>
-    </w:p>
-    <w:p>
-      <w:r>
-        <w:t>Create a simple GUI with animation to represent the operations on the function.</w:t>
-      </w:r>
-    </w:p>
-    <w:p>
-      <w:r>
-        <w:rPr>
-          <w:b/>
-        </w:rPr>
-        <w:t>Input</w:t>
-      </w:r>
-      <w:r>
-        <w:t xml:space="preserve"> – The user should be able to choose the function to be operated upon and specify the parameters before initialising the hyper heuristics. This may be in the form of predefined drop down boxes. Additionally Java has the capability to create classes on the fly thereby making it possibly for users to possibly enter their own functions. They should also be able to choose which hyper-heuristic selection methods (simple random, greedy random and choice function) are applied before initialising the visualisation. Initially for the prototype we’ll just use simple random while we develop the framework, then it can be expanded to include the additional hyper heuristic selection methods. </w:t>
+        <w:t xml:space="preserve">The user should be able to choose the function to be operated upon and specify the parameters before initialising the hyper heuristics. This may be in the form of predefined drop down boxes. Additionally Java has the capability to create classes on the fly thereby making it possibly for users to possibly enter their own functions. They should also be able to choose which hyper-heuristic selection methods (simple random, greedy random and choice function) are applied before initialising the visualisation. Initially for the prototype we’ll just use simple random while we develop the framework, then it can be expanded to include the additional hyper heuristic selection methods. </w:t>
       </w:r>
     </w:p>
     <w:p>
@@ -3407,6 +3480,7 @@
     </w:p>
     <w:p>
       <w:r>
+        <w:lastRenderedPageBreak/>
         <w:t>The user should also be able to define the termination criterion so the program knows then to stop. This will be done by specifying a number of iterations for the program to apply the heuristics, or specifying the size of the number below which the program shouldn’t continue to perform calculations, or a combination of both. Other constraints will also be considered such as a time constraints.</w:t>
       </w:r>
     </w:p>
@@ -3445,6 +3519,7 @@
           <w:noProof/>
           <w:lang w:eastAsia="en-GB"/>
         </w:rPr>
+        <w:lastRenderedPageBreak/>
         <w:pict>
           <v:group id="_x0000_s1026" style="position:absolute;margin-left:-32.85pt;margin-top:-10.65pt;width:757.15pt;height:431.75pt;z-index:251661312" coordorigin="1051916,1071530" coordsize="96157,54830">
             <v:shapetype id="_x0000_t202" coordsize="21600,21600" o:spt="202" path="m,l,21600r21600,l21600,xe">
@@ -3470,19 +3545,11 @@
                         <w:sz w:val="18"/>
                       </w:rPr>
                     </w:pPr>
-                    <w:proofErr w:type="spellStart"/>
                     <w:r>
                       <w:rPr>
                         <w:sz w:val="18"/>
                       </w:rPr>
-                      <w:t>UserInterface</w:t>
-                    </w:r>
-                    <w:proofErr w:type="spellEnd"/>
-                    <w:r>
-                      <w:rPr>
-                        <w:sz w:val="18"/>
-                      </w:rPr>
-                      <w:t xml:space="preserve"> Class</w:t>
+                      <w:t>UserInterface Class</w:t>
                     </w:r>
                   </w:p>
                 </w:txbxContent>
@@ -3855,13 +3922,8 @@
                     <w:pPr>
                       <w:widowControl w:val="0"/>
                     </w:pPr>
-                    <w:proofErr w:type="gramStart"/>
                     <w:r>
-                      <w:t>submitted</w:t>
-                    </w:r>
-                    <w:proofErr w:type="gramEnd"/>
-                    <w:r>
-                      <w:t xml:space="preserve"> </w:t>
+                      <w:t xml:space="preserve">submitted </w:t>
                     </w:r>
                   </w:p>
                 </w:txbxContent>
@@ -4542,14 +4604,24 @@
       </w:pPr>
     </w:p>
     <w:p>
-      <w:r>
-        <w:rPr>
-          <w:b/>
-        </w:rPr>
+      <w:pPr>
+        <w:rPr>
+          <w:rStyle w:val="Heading3Char"/>
+        </w:rPr>
+      </w:pPr>
+      <w:bookmarkStart w:id="8" w:name="_Toc247696540"/>
+      <w:r>
+        <w:rPr>
+          <w:rStyle w:val="Heading3Char"/>
+        </w:rPr>
+        <w:lastRenderedPageBreak/>
         <w:t>Output</w:t>
       </w:r>
-      <w:r>
-        <w:t xml:space="preserve"> – The function should be illustrated graphically through the GUI.</w:t>
+      <w:bookmarkEnd w:id="8"/>
+    </w:p>
+    <w:p>
+      <w:r>
+        <w:t>The function should be illustrated graphically through the GUI.</w:t>
       </w:r>
     </w:p>
     <w:p>
@@ -4592,14 +4664,14 @@
       <w:r>
         <w:br/>
       </w:r>
-      <w:bookmarkStart w:id="8" w:name="_Toc247671060"/>
+      <w:bookmarkStart w:id="9" w:name="_Toc247696541"/>
       <w:r>
         <w:rPr>
           <w:rStyle w:val="Heading2Char"/>
         </w:rPr>
         <w:t>Non-functional Requirements:</w:t>
       </w:r>
-      <w:bookmarkEnd w:id="8"/>
+      <w:bookmarkEnd w:id="9"/>
     </w:p>
     <w:p>
       <w:r>
@@ -4638,28 +4710,18 @@
     </w:p>
     <w:p>
       <w:pPr>
-        <w:rPr>
-          <w:b/>
-        </w:rPr>
-      </w:pPr>
-      <w:r>
-        <w:rPr>
-          <w:b/>
-        </w:rPr>
+        <w:pStyle w:val="Heading3"/>
+      </w:pPr>
+      <w:bookmarkStart w:id="10" w:name="_Toc247696542"/>
+      <w:r>
+        <w:lastRenderedPageBreak/>
         <w:t>Hardware &amp; Software Requirement Decisions/Justifications</w:t>
       </w:r>
-    </w:p>
-    <w:p>
-      <w:r>
-        <w:t xml:space="preserve">It was easy to decide on Java as the language of choice for the project given everyone’s common experience of at least one year working with the language. This gives us a strong core understanding of the language between us to give us sound starting point and also grants us the ability to improve our knowledge and adapt how we’re able to apply it together to best utilise the language not only for this project, but future projects too. Its flexibility also bodes well meaning we could edit using any text editor although </w:t>
-      </w:r>
-      <w:proofErr w:type="spellStart"/>
-      <w:r>
-        <w:t>JCreater</w:t>
-      </w:r>
-      <w:proofErr w:type="spellEnd"/>
-      <w:r>
-        <w:t xml:space="preserve"> is our development program of choice due to familiarity from the first year.</w:t>
+      <w:bookmarkEnd w:id="10"/>
+    </w:p>
+    <w:p>
+      <w:r>
+        <w:t>It was easy to decide on Java as the language of choice for the project given everyone’s common experience of at least one year working with the language. This gives us a strong core understanding of the language between us to give us sound starting point and also grants us the ability to improve our knowledge and adapt how we’re able to apply it together to best utilise the language not only for this project, but future projects too. Its flexibility also bodes well meaning we could edit using any text editor although JCreater is our development program of choice due to familiarity from the first year.</w:t>
       </w:r>
     </w:p>
     <w:p>
@@ -4671,22 +4733,25 @@
       <w:pPr>
         <w:pStyle w:val="Heading1"/>
       </w:pPr>
-      <w:bookmarkStart w:id="9" w:name="_Toc247695676"/>
-      <w:bookmarkEnd w:id="6"/>
+      <w:bookmarkStart w:id="11" w:name="_Toc247695676"/>
+      <w:bookmarkStart w:id="12" w:name="_Toc247696543"/>
       <w:r>
         <w:t>Initial Design</w:t>
       </w:r>
-      <w:bookmarkEnd w:id="9"/>
+      <w:bookmarkEnd w:id="11"/>
+      <w:bookmarkEnd w:id="12"/>
     </w:p>
     <w:p>
       <w:pPr>
         <w:pStyle w:val="Heading2"/>
       </w:pPr>
-      <w:bookmarkStart w:id="10" w:name="_Toc247695677"/>
+      <w:bookmarkStart w:id="13" w:name="_Toc247695677"/>
+      <w:bookmarkStart w:id="14" w:name="_Toc247696544"/>
       <w:r>
         <w:t>Software &amp; Hardware</w:t>
       </w:r>
-      <w:bookmarkEnd w:id="10"/>
+      <w:bookmarkEnd w:id="13"/>
+      <w:bookmarkEnd w:id="14"/>
     </w:p>
     <w:p>
       <w:r>
@@ -4815,11 +4880,13 @@
       <w:pPr>
         <w:pStyle w:val="Heading2"/>
       </w:pPr>
-      <w:bookmarkStart w:id="11" w:name="_Toc247695678"/>
+      <w:bookmarkStart w:id="15" w:name="_Toc247695678"/>
+      <w:bookmarkStart w:id="16" w:name="_Toc247696545"/>
       <w:r>
         <w:t>Key implementation</w:t>
       </w:r>
-      <w:bookmarkEnd w:id="11"/>
+      <w:bookmarkEnd w:id="15"/>
+      <w:bookmarkEnd w:id="16"/>
     </w:p>
     <w:p>
       <w:pPr>
@@ -4837,7 +4904,20 @@
         <w:rPr>
           <w:sz w:val="22"/>
         </w:rPr>
-        <w:t>A user interface class</w:t>
+        <w:t xml:space="preserve">A </w:t>
+      </w:r>
+      <w:r>
+        <w:rPr>
+          <w:b/>
+          <w:sz w:val="22"/>
+        </w:rPr>
+        <w:t>user interface</w:t>
+      </w:r>
+      <w:r>
+        <w:rPr>
+          <w:sz w:val="22"/>
+        </w:rPr>
+        <w:t xml:space="preserve"> class</w:t>
       </w:r>
     </w:p>
     <w:p>
@@ -4870,13 +4950,15 @@
         <w:rPr>
           <w:sz w:val="22"/>
         </w:rPr>
-        <w:t>A dynamic graphic-drawing pane</w:t>
-      </w:r>
-      <w:r>
-        <w:rPr>
+        <w:lastRenderedPageBreak/>
+        <w:t xml:space="preserve">A </w:t>
+      </w:r>
+      <w:r>
+        <w:rPr>
+          <w:b/>
           <w:sz w:val="22"/>
         </w:rPr>
-        <w:t>l</w:t>
+        <w:t>dynamic graphic-drawing panel</w:t>
       </w:r>
       <w:r>
         <w:rPr>
@@ -4925,13 +5007,20 @@
         <w:rPr>
           <w:sz w:val="22"/>
         </w:rPr>
-        <w:t xml:space="preserve">A process-display </w:t>
-      </w:r>
-      <w:r>
-        <w:rPr>
+        <w:t xml:space="preserve">A </w:t>
+      </w:r>
+      <w:r>
+        <w:rPr>
+          <w:b/>
           <w:sz w:val="22"/>
         </w:rPr>
-        <w:t>panel class</w:t>
+        <w:t>process-display panel</w:t>
+      </w:r>
+      <w:r>
+        <w:rPr>
+          <w:sz w:val="22"/>
+        </w:rPr>
+        <w:t xml:space="preserve"> class</w:t>
       </w:r>
     </w:p>
     <w:p>
@@ -4968,7 +5057,20 @@
         <w:rPr>
           <w:sz w:val="22"/>
         </w:rPr>
-        <w:t>A  hyper-heuristic  implementation class</w:t>
+        <w:t xml:space="preserve">A  </w:t>
+      </w:r>
+      <w:r>
+        <w:rPr>
+          <w:b/>
+          <w:sz w:val="22"/>
+        </w:rPr>
+        <w:t>hyper-heuristic  implementation</w:t>
+      </w:r>
+      <w:r>
+        <w:rPr>
+          <w:sz w:val="22"/>
+        </w:rPr>
+        <w:t xml:space="preserve"> class</w:t>
       </w:r>
     </w:p>
     <w:p>
@@ -4993,9 +5095,16 @@
       </w:pPr>
       <w:r>
         <w:rPr>
+          <w:b/>
           <w:sz w:val="22"/>
         </w:rPr>
-        <w:t>Low level heuristic  Object class</w:t>
+        <w:t>Low level heuristic  Object</w:t>
+      </w:r>
+      <w:r>
+        <w:rPr>
+          <w:sz w:val="22"/>
+        </w:rPr>
+        <w:t xml:space="preserve"> class</w:t>
       </w:r>
     </w:p>
     <w:p>
@@ -5018,11 +5127,13 @@
           <w:szCs w:val="22"/>
         </w:rPr>
       </w:pPr>
-      <w:bookmarkStart w:id="12" w:name="_Toc247695679"/>
+      <w:bookmarkStart w:id="17" w:name="_Toc247695679"/>
+      <w:bookmarkStart w:id="18" w:name="_Toc247696546"/>
       <w:r>
         <w:t>User Interface</w:t>
       </w:r>
-      <w:bookmarkEnd w:id="12"/>
+      <w:bookmarkEnd w:id="17"/>
+      <w:bookmarkEnd w:id="18"/>
     </w:p>
     <w:p>
       <w:r>
@@ -5031,15 +5142,7 @@
     </w:p>
     <w:p>
       <w:r>
-        <w:t xml:space="preserve">Since the aim of this project is to improve the </w:t>
-      </w:r>
-      <w:proofErr w:type="gramStart"/>
-      <w:r>
-        <w:t>user’s understanding</w:t>
-      </w:r>
-      <w:proofErr w:type="gramEnd"/>
-      <w:r>
-        <w:t xml:space="preserve"> of Hyper-heuristics; the user interface should be designed to be as human-friendly as possible and our final interface will be very different from the current one.</w:t>
+        <w:t>Since the aim of this project is to improve the user’s understanding of Hyper-heuristics; the user interface should be designed to be as human-friendly as possible and our final interface will be very different from the current one.</w:t>
       </w:r>
     </w:p>
     <w:p>
@@ -5048,17 +5151,149 @@
       </w:r>
     </w:p>
     <w:p>
+      <w:r>
+        <w:rPr>
+          <w:noProof/>
+          <w:lang w:eastAsia="en-GB"/>
+        </w:rPr>
+        <w:lastRenderedPageBreak/>
+        <w:drawing>
+          <wp:inline distT="0" distB="0" distL="0" distR="0">
+            <wp:extent cx="5731510" cy="4293872"/>
+            <wp:effectExtent l="19050" t="19050" r="21590" b="11428"/>
+            <wp:docPr id="2" name="Picture 1" descr="C:\Users\Ben\Sites\BenJenkinson.com\_uni\work\G52GRP\svn\vch\trunk\Documents\Images\CIMG8117.JPG"/>
+            <wp:cNvGraphicFramePr>
+              <a:graphicFrameLocks xmlns:a="http://schemas.openxmlformats.org/drawingml/2006/main" noChangeAspect="1"/>
+            </wp:cNvGraphicFramePr>
+            <a:graphic xmlns:a="http://schemas.openxmlformats.org/drawingml/2006/main">
+              <a:graphicData uri="http://schemas.openxmlformats.org/drawingml/2006/picture">
+                <pic:pic xmlns:pic="http://schemas.openxmlformats.org/drawingml/2006/picture">
+                  <pic:nvPicPr>
+                    <pic:cNvPr id="0" name="Picture 1" descr="C:\Users\Ben\Sites\BenJenkinson.com\_uni\work\G52GRP\svn\vch\trunk\Documents\Images\CIMG8117.JPG"/>
+                    <pic:cNvPicPr>
+                      <a:picLocks noChangeAspect="1" noChangeArrowheads="1"/>
+                    </pic:cNvPicPr>
+                  </pic:nvPicPr>
+                  <pic:blipFill>
+                    <a:blip r:embed="rId10" cstate="print"/>
+                    <a:srcRect/>
+                    <a:stretch>
+                      <a:fillRect/>
+                    </a:stretch>
+                  </pic:blipFill>
+                  <pic:spPr bwMode="auto">
+                    <a:xfrm>
+                      <a:off x="0" y="0"/>
+                      <a:ext cx="5731510" cy="4293872"/>
+                    </a:xfrm>
+                    <a:prstGeom prst="rect">
+                      <a:avLst/>
+                    </a:prstGeom>
+                    <a:noFill/>
+                    <a:ln w="9525">
+                      <a:solidFill>
+                        <a:schemeClr val="tx1">
+                          <a:lumMod val="50000"/>
+                          <a:lumOff val="50000"/>
+                        </a:schemeClr>
+                      </a:solidFill>
+                      <a:miter lim="800000"/>
+                      <a:headEnd/>
+                      <a:tailEnd/>
+                    </a:ln>
+                  </pic:spPr>
+                </pic:pic>
+              </a:graphicData>
+            </a:graphic>
+          </wp:inline>
+        </w:drawing>
+      </w:r>
+    </w:p>
+    <w:p>
+      <w:r>
+        <w:t>The sketch below shows the first view of the application, immediately after initialisation.</w:t>
+      </w:r>
+    </w:p>
+    <w:p>
+      <w:r>
+        <w:t>At this point, we can assume that the user wants to start a vis</w:t>
+      </w:r>
+      <w:r>
+        <w:t>ualisation of a hyper-heuristic;</w:t>
+      </w:r>
+      <w:r>
+        <w:t xml:space="preserve"> that is after all the point of the program. We can then present them with all the settings that they may wish to alter, and that we need to know in order to create a visualisation. It is important to note that these are all pre-filled with default values or options in order to expedite the process. If the user does not understand an option, they can just ignore it and leave it at the default value. There’s also a good opportunity here </w:t>
+      </w:r>
+    </w:p>
+    <w:p>
+      <w:r>
+        <w:lastRenderedPageBreak/>
+        <w:drawing>
+          <wp:inline distT="0" distB="0" distL="0" distR="0">
+            <wp:extent cx="5731510" cy="4293872"/>
+            <wp:effectExtent l="19050" t="19050" r="21590" b="11428"/>
+            <wp:docPr id="3" name="Picture 2" descr="C:\Users\Ben\Sites\BenJenkinson.com\_uni\work\G52GRP\svn\vch\trunk\Documents\Images\CIMG8120.JPG"/>
+            <wp:cNvGraphicFramePr>
+              <a:graphicFrameLocks xmlns:a="http://schemas.openxmlformats.org/drawingml/2006/main" noChangeAspect="1"/>
+            </wp:cNvGraphicFramePr>
+            <a:graphic xmlns:a="http://schemas.openxmlformats.org/drawingml/2006/main">
+              <a:graphicData uri="http://schemas.openxmlformats.org/drawingml/2006/picture">
+                <pic:pic xmlns:pic="http://schemas.openxmlformats.org/drawingml/2006/picture">
+                  <pic:nvPicPr>
+                    <pic:cNvPr id="0" name="Picture 2" descr="C:\Users\Ben\Sites\BenJenkinson.com\_uni\work\G52GRP\svn\vch\trunk\Documents\Images\CIMG8120.JPG"/>
+                    <pic:cNvPicPr>
+                      <a:picLocks noChangeAspect="1" noChangeArrowheads="1"/>
+                    </pic:cNvPicPr>
+                  </pic:nvPicPr>
+                  <pic:blipFill>
+                    <a:blip r:embed="rId11" cstate="print"/>
+                    <a:srcRect/>
+                    <a:stretch>
+                      <a:fillRect/>
+                    </a:stretch>
+                  </pic:blipFill>
+                  <pic:spPr bwMode="auto">
+                    <a:xfrm>
+                      <a:off x="0" y="0"/>
+                      <a:ext cx="5731510" cy="4293872"/>
+                    </a:xfrm>
+                    <a:prstGeom prst="rect">
+                      <a:avLst/>
+                    </a:prstGeom>
+                    <a:noFill/>
+                    <a:ln w="9525">
+                      <a:solidFill>
+                        <a:schemeClr val="tx1">
+                          <a:lumMod val="50000"/>
+                          <a:lumOff val="50000"/>
+                        </a:schemeClr>
+                      </a:solidFill>
+                      <a:miter lim="800000"/>
+                      <a:headEnd/>
+                      <a:tailEnd/>
+                    </a:ln>
+                  </pic:spPr>
+                </pic:pic>
+              </a:graphicData>
+            </a:graphic>
+          </wp:inline>
+        </w:drawing>
+      </w:r>
+    </w:p>
+    <w:p>
       <w:pPr>
         <w:pStyle w:val="Heading2"/>
         <w:rPr>
           <w:sz w:val="22"/>
         </w:rPr>
       </w:pPr>
-      <w:bookmarkStart w:id="13" w:name="_Toc247695680"/>
+      <w:bookmarkStart w:id="19" w:name="_Toc247695680"/>
+      <w:bookmarkStart w:id="20" w:name="_Toc247696547"/>
       <w:r>
         <w:t>Prototyping</w:t>
       </w:r>
-      <w:bookmarkEnd w:id="13"/>
+      <w:bookmarkEnd w:id="19"/>
+      <w:bookmarkEnd w:id="20"/>
     </w:p>
     <w:p>
       <w:r>
@@ -5083,7 +5318,7 @@
       <w:r>
         <w:t xml:space="preserve">The </w:t>
       </w:r>
-      <w:hyperlink r:id="rId10" w:tooltip="查找: bottom left" w:history="1">
+      <w:hyperlink r:id="rId12" w:tooltip="查找: bottom left" w:history="1">
         <w:r>
           <w:rPr>
             <w:rStyle w:val="Hyperlink"/>
@@ -5109,7 +5344,7 @@
       <w:r>
         <w:t xml:space="preserve">The right area mainly provides the visualization on how the choice hyper-heuristic works on an optimisation problem. This area can also be divided into three parts.  The top area including the heuristic selection and acceptance method boxes shows the main process of hyper-heuristics. The </w:t>
       </w:r>
-      <w:hyperlink r:id="rId11" w:tooltip="查找: bottom left" w:history="1">
+      <w:hyperlink r:id="rId13" w:tooltip="查找: bottom left" w:history="1">
         <w:r>
           <w:rPr>
             <w:rStyle w:val="Hyperlink"/>
@@ -5152,7 +5387,11 @@
         <w:t xml:space="preserve">2 </w:t>
       </w:r>
       <w:r>
-        <w:t xml:space="preserve">as small as possible. There are two stages for the iteration:  the selection of low-level heuristics and acceptance method. </w:t>
+        <w:t xml:space="preserve">as small as </w:t>
+      </w:r>
+      <w:r>
+        <w:lastRenderedPageBreak/>
+        <w:t xml:space="preserve">possible. There are two stages for the iteration:  the selection of low-level heuristics and acceptance method. </w:t>
       </w:r>
     </w:p>
     <w:p>
@@ -5165,7 +5404,7 @@
         <w:rPr>
           <w:rFonts w:hint="eastAsia"/>
           <w:noProof/>
-          <w:lang w:eastAsia="zh-CN"/>
+          <w:lang w:eastAsia="en-GB"/>
         </w:rPr>
         <w:drawing>
           <wp:inline distT="0" distB="0" distL="0" distR="0">
@@ -5185,7 +5424,7 @@
                     </pic:cNvPicPr>
                   </pic:nvPicPr>
                   <pic:blipFill>
-                    <a:blip r:embed="rId12" cstate="print"/>
+                    <a:blip r:embed="rId14" cstate="print"/>
                     <a:srcRect/>
                     <a:stretch>
                       <a:fillRect/>
@@ -5306,8 +5545,9 @@
         <w:rPr>
           <w:rFonts w:hint="eastAsia"/>
           <w:noProof/>
-          <w:lang w:eastAsia="zh-CN"/>
-        </w:rPr>
+          <w:lang w:eastAsia="en-GB"/>
+        </w:rPr>
+        <w:lastRenderedPageBreak/>
         <w:drawing>
           <wp:inline distT="0" distB="0" distL="0" distR="0">
             <wp:extent cx="5720080" cy="3476625"/>
@@ -5326,7 +5566,7 @@
                     </pic:cNvPicPr>
                   </pic:nvPicPr>
                   <pic:blipFill>
-                    <a:blip r:embed="rId13" cstate="print"/>
+                    <a:blip r:embed="rId15" cstate="print"/>
                     <a:srcRect/>
                     <a:stretch>
                       <a:fillRect/>
@@ -5383,7 +5623,7 @@
         <w:rPr>
           <w:rFonts w:hint="eastAsia"/>
           <w:noProof/>
-          <w:lang w:eastAsia="zh-CN"/>
+          <w:lang w:eastAsia="en-GB"/>
         </w:rPr>
         <w:drawing>
           <wp:inline distT="0" distB="0" distL="0" distR="0">
@@ -5403,7 +5643,7 @@
                     </pic:cNvPicPr>
                   </pic:nvPicPr>
                   <pic:blipFill>
-                    <a:blip r:embed="rId14" cstate="print"/>
+                    <a:blip r:embed="rId16" cstate="print"/>
                     <a:srcRect/>
                     <a:stretch>
                       <a:fillRect/>
@@ -5450,11 +5690,12 @@
       <w:pPr>
         <w:pStyle w:val="Heading1"/>
       </w:pPr>
-      <w:bookmarkStart w:id="14" w:name="_Toc247671066"/>
-      <w:r>
+      <w:bookmarkStart w:id="21" w:name="_Toc247696548"/>
+      <w:r>
+        <w:lastRenderedPageBreak/>
         <w:t>Discussion of Problems</w:t>
       </w:r>
-      <w:bookmarkEnd w:id="14"/>
+      <w:bookmarkEnd w:id="21"/>
     </w:p>
     <w:p>
       <w:r>
@@ -5470,15 +5711,7 @@
         <w:t>ere</w:t>
       </w:r>
       <w:r>
-        <w:t xml:space="preserve"> organizing the workload, keeping to deadlines and making sure everyone understood what needed to be done. This was solved by having two weekly group meetings, one formal; with the project supervisor Ender </w:t>
-      </w:r>
-      <w:proofErr w:type="spellStart"/>
-      <w:r>
-        <w:t>Ozcan</w:t>
-      </w:r>
-      <w:proofErr w:type="spellEnd"/>
-      <w:r>
-        <w:t>, the other, informal which was usually carried out in the Computer Labs.</w:t>
+        <w:t xml:space="preserve"> organizing the workload, keeping to deadlines and making sure everyone understood what needed to be done. This was solved by having two weekly group meetings, one formal; with the project supervisor Ender Ozcan, the other, informal which was usually carried out in the Computer Labs.</w:t>
       </w:r>
     </w:p>
     <w:p>
@@ -5561,15 +5794,7 @@
         <w:t xml:space="preserve"> by another group member. This </w:t>
       </w:r>
       <w:r>
-        <w:t xml:space="preserve">is both beneficial and problematic, splitting the code between a </w:t>
-      </w:r>
-      <w:proofErr w:type="gramStart"/>
-      <w:r>
-        <w:t>number</w:t>
-      </w:r>
-      <w:proofErr w:type="gramEnd"/>
-      <w:r>
-        <w:t xml:space="preserve"> of people will decrease the programming time per person, however another member may change your code, and without proper protocols could confuse the original writer. In order to resolve this problem code must be well documented with reasonable variable names and comments explaining what each function does and, if ambiguous, any other piece of code that isn’t simply understood, for example, when drawing th</w:t>
+        <w:t>is both beneficial and problematic, splitting the code between a number of people will decrease the programming time per person, however another member may change your code, and without proper protocols could confuse the original writer. In order to resolve this problem code must be well documented with reasonable variable names and comments explaining what each function does and, if ambiguous, any other piece of code that isn’t simply understood, for example, when drawing th</w:t>
       </w:r>
       <w:r>
         <w:t>e graph it uses a lot of offset and scale variables</w:t>
@@ -5580,6 +5805,7 @@
     </w:p>
     <w:p>
       <w:r>
+        <w:lastRenderedPageBreak/>
         <w:t>We</w:t>
       </w:r>
       <w:r>
@@ -5715,7 +5941,6 @@
           <w:szCs w:val="22"/>
         </w:rPr>
       </w:pPr>
-      <w:bookmarkStart w:id="15" w:name="_Toc247671069"/>
     </w:p>
     <w:p>
       <w:pPr>
@@ -5733,12 +5958,12 @@
       <w:pPr>
         <w:pStyle w:val="Heading1"/>
       </w:pPr>
-      <w:proofErr w:type="spellStart"/>
-      <w:r>
+      <w:bookmarkStart w:id="22" w:name="_Toc247696549"/>
+      <w:r>
+        <w:lastRenderedPageBreak/>
         <w:t>Timeplan</w:t>
       </w:r>
-      <w:bookmarkEnd w:id="15"/>
-      <w:proofErr w:type="spellEnd"/>
+      <w:bookmarkEnd w:id="22"/>
     </w:p>
     <w:p/>
     <w:p/>
@@ -5747,11 +5972,10 @@
       <w:pPr>
         <w:pStyle w:val="Heading1"/>
       </w:pPr>
-      <w:bookmarkStart w:id="16" w:name="_Toc247671070"/>
       <w:r>
         <w:rPr>
           <w:noProof/>
-          <w:lang w:eastAsia="zh-CN"/>
+          <w:lang w:eastAsia="en-GB"/>
         </w:rPr>
         <w:drawing>
           <wp:anchor distT="0" distB="0" distL="114300" distR="114300" simplePos="0" relativeHeight="251660288" behindDoc="0" locked="0" layoutInCell="1" allowOverlap="1">
@@ -5779,7 +6003,7 @@
                     </pic:cNvPicPr>
                   </pic:nvPicPr>
                   <pic:blipFill>
-                    <a:blip r:embed="rId15" cstate="print"/>
+                    <a:blip r:embed="rId17" cstate="print"/>
                     <a:srcRect/>
                     <a:stretch>
                       <a:fillRect/>
@@ -5873,20 +6097,6 @@
         <w:pStyle w:val="Heading1"/>
       </w:pPr>
     </w:p>
-    <w:p>
-      <w:pPr>
-        <w:pStyle w:val="Heading1"/>
-      </w:pPr>
-    </w:p>
-    <w:p>
-      <w:pPr>
-        <w:pStyle w:val="Heading1"/>
-      </w:pPr>
-      <w:r>
-        <w:t>Appendix</w:t>
-      </w:r>
-      <w:bookmarkEnd w:id="16"/>
-    </w:p>
     <w:sectPr>
       <w:pgSz w:w="11906" w:h="16838"/>
       <w:pgMar w:top="1440" w:right="1440" w:bottom="1440" w:left="1440" w:header="708" w:footer="708" w:gutter="0"/>
@@ -7428,6 +7638,119 @@
     </w:lvl>
   </w:abstractNum>
   <w:abstractNum w:abstractNumId="13">
+    <w:nsid w:val="72A16709"/>
+    <w:multiLevelType w:val="hybridMultilevel"/>
+    <w:tmpl w:val="31B8D050"/>
+    <w:lvl w:ilvl="0" w:tplc="08090001">
+      <w:start w:val="1"/>
+      <w:numFmt w:val="bullet"/>
+      <w:lvlText w:val=""/>
+      <w:lvlJc w:val="left"/>
+      <w:pPr>
+        <w:ind w:left="720" w:hanging="360"/>
+      </w:pPr>
+      <w:rPr>
+        <w:rFonts w:ascii="Symbol" w:hAnsi="Symbol" w:hint="default"/>
+      </w:rPr>
+    </w:lvl>
+    <w:lvl w:ilvl="1" w:tplc="08090003" w:tentative="1">
+      <w:start w:val="1"/>
+      <w:numFmt w:val="bullet"/>
+      <w:lvlText w:val="o"/>
+      <w:lvlJc w:val="left"/>
+      <w:pPr>
+        <w:ind w:left="1440" w:hanging="360"/>
+      </w:pPr>
+      <w:rPr>
+        <w:rFonts w:ascii="Courier New" w:hAnsi="Courier New" w:cs="Courier New" w:hint="default"/>
+      </w:rPr>
+    </w:lvl>
+    <w:lvl w:ilvl="2" w:tplc="08090005" w:tentative="1">
+      <w:start w:val="1"/>
+      <w:numFmt w:val="bullet"/>
+      <w:lvlText w:val=""/>
+      <w:lvlJc w:val="left"/>
+      <w:pPr>
+        <w:ind w:left="2160" w:hanging="360"/>
+      </w:pPr>
+      <w:rPr>
+        <w:rFonts w:ascii="Wingdings" w:hAnsi="Wingdings" w:hint="default"/>
+      </w:rPr>
+    </w:lvl>
+    <w:lvl w:ilvl="3" w:tplc="08090001" w:tentative="1">
+      <w:start w:val="1"/>
+      <w:numFmt w:val="bullet"/>
+      <w:lvlText w:val=""/>
+      <w:lvlJc w:val="left"/>
+      <w:pPr>
+        <w:ind w:left="2880" w:hanging="360"/>
+      </w:pPr>
+      <w:rPr>
+        <w:rFonts w:ascii="Symbol" w:hAnsi="Symbol" w:hint="default"/>
+      </w:rPr>
+    </w:lvl>
+    <w:lvl w:ilvl="4" w:tplc="08090003" w:tentative="1">
+      <w:start w:val="1"/>
+      <w:numFmt w:val="bullet"/>
+      <w:lvlText w:val="o"/>
+      <w:lvlJc w:val="left"/>
+      <w:pPr>
+        <w:ind w:left="3600" w:hanging="360"/>
+      </w:pPr>
+      <w:rPr>
+        <w:rFonts w:ascii="Courier New" w:hAnsi="Courier New" w:cs="Courier New" w:hint="default"/>
+      </w:rPr>
+    </w:lvl>
+    <w:lvl w:ilvl="5" w:tplc="08090005" w:tentative="1">
+      <w:start w:val="1"/>
+      <w:numFmt w:val="bullet"/>
+      <w:lvlText w:val=""/>
+      <w:lvlJc w:val="left"/>
+      <w:pPr>
+        <w:ind w:left="4320" w:hanging="360"/>
+      </w:pPr>
+      <w:rPr>
+        <w:rFonts w:ascii="Wingdings" w:hAnsi="Wingdings" w:hint="default"/>
+      </w:rPr>
+    </w:lvl>
+    <w:lvl w:ilvl="6" w:tplc="08090001" w:tentative="1">
+      <w:start w:val="1"/>
+      <w:numFmt w:val="bullet"/>
+      <w:lvlText w:val=""/>
+      <w:lvlJc w:val="left"/>
+      <w:pPr>
+        <w:ind w:left="5040" w:hanging="360"/>
+      </w:pPr>
+      <w:rPr>
+        <w:rFonts w:ascii="Symbol" w:hAnsi="Symbol" w:hint="default"/>
+      </w:rPr>
+    </w:lvl>
+    <w:lvl w:ilvl="7" w:tplc="08090003" w:tentative="1">
+      <w:start w:val="1"/>
+      <w:numFmt w:val="bullet"/>
+      <w:lvlText w:val="o"/>
+      <w:lvlJc w:val="left"/>
+      <w:pPr>
+        <w:ind w:left="5760" w:hanging="360"/>
+      </w:pPr>
+      <w:rPr>
+        <w:rFonts w:ascii="Courier New" w:hAnsi="Courier New" w:cs="Courier New" w:hint="default"/>
+      </w:rPr>
+    </w:lvl>
+    <w:lvl w:ilvl="8" w:tplc="08090005" w:tentative="1">
+      <w:start w:val="1"/>
+      <w:numFmt w:val="bullet"/>
+      <w:lvlText w:val=""/>
+      <w:lvlJc w:val="left"/>
+      <w:pPr>
+        <w:ind w:left="6480" w:hanging="360"/>
+      </w:pPr>
+      <w:rPr>
+        <w:rFonts w:ascii="Wingdings" w:hAnsi="Wingdings" w:hint="default"/>
+      </w:rPr>
+    </w:lvl>
+  </w:abstractNum>
+  <w:abstractNum w:abstractNumId="14">
     <w:nsid w:val="73CC23B5"/>
     <w:multiLevelType w:val="hybridMultilevel"/>
     <w:tmpl w:val="01E87380"/>
@@ -7540,7 +7863,7 @@
       </w:rPr>
     </w:lvl>
   </w:abstractNum>
-  <w:abstractNum w:abstractNumId="14">
+  <w:abstractNum w:abstractNumId="15">
     <w:nsid w:val="7FA36A03"/>
     <w:multiLevelType w:val="hybridMultilevel"/>
     <w:tmpl w:val="7662F4B2"/>
@@ -7672,13 +7995,13 @@
     <w:abstractNumId w:val="8"/>
   </w:num>
   <w:num w:numId="7">
-    <w:abstractNumId w:val="14"/>
+    <w:abstractNumId w:val="15"/>
   </w:num>
   <w:num w:numId="8">
     <w:abstractNumId w:val="1"/>
   </w:num>
   <w:num w:numId="9">
-    <w:abstractNumId w:val="13"/>
+    <w:abstractNumId w:val="14"/>
   </w:num>
   <w:num w:numId="10">
     <w:abstractNumId w:val="7"/>
@@ -7697,6 +8020,9 @@
   </w:num>
   <w:num w:numId="15">
     <w:abstractNumId w:val="11"/>
+  </w:num>
+  <w:num w:numId="16">
+    <w:abstractNumId w:val="13"/>
   </w:num>
 </w:numbering>
 </file>
@@ -7908,18 +8234,20 @@
     <w:uiPriority w:val="9"/>
     <w:unhideWhenUsed/>
     <w:qFormat/>
-    <w:rsid w:val="00E10619"/>
+    <w:rsid w:val="007160BB"/>
     <w:pPr>
       <w:keepNext/>
       <w:keepLines/>
-      <w:spacing w:before="200" w:after="0"/>
+      <w:spacing w:before="320" w:after="120"/>
       <w:outlineLvl w:val="2"/>
     </w:pPr>
     <w:rPr>
-      <w:rFonts w:asciiTheme="majorHAnsi" w:eastAsiaTheme="majorEastAsia" w:hAnsiTheme="majorHAnsi" w:cstheme="majorBidi"/>
+      <w:rFonts w:eastAsiaTheme="majorEastAsia" w:cstheme="majorBidi"/>
       <w:b/>
       <w:bCs/>
-      <w:color w:val="4F81BD" w:themeColor="accent1"/>
+      <w:i/>
+      <w:color w:val="1F497D" w:themeColor="text2"/>
+      <w:sz w:val="24"/>
     </w:rPr>
   </w:style>
   <w:style w:type="character" w:default="1" w:styleId="DefaultParagraphFont">
@@ -8265,12 +8593,14 @@
     <w:basedOn w:val="DefaultParagraphFont"/>
     <w:link w:val="Heading3"/>
     <w:uiPriority w:val="9"/>
-    <w:rsid w:val="00E10619"/>
+    <w:rsid w:val="007160BB"/>
     <w:rPr>
-      <w:rFonts w:asciiTheme="majorHAnsi" w:eastAsiaTheme="majorEastAsia" w:hAnsiTheme="majorHAnsi" w:cstheme="majorBidi"/>
+      <w:rFonts w:eastAsiaTheme="majorEastAsia" w:cstheme="majorBidi"/>
       <w:b/>
       <w:bCs/>
-      <w:color w:val="4F81BD" w:themeColor="accent1"/>
+      <w:i/>
+      <w:color w:val="1F497D" w:themeColor="text2"/>
+      <w:sz w:val="24"/>
     </w:rPr>
   </w:style>
   <w:style w:type="character" w:styleId="FootnoteReference">
@@ -8284,6 +8614,24 @@
       <w:vertAlign w:val="superscript"/>
     </w:rPr>
   </w:style>
+  <w:style w:type="paragraph" w:styleId="TOC3">
+    <w:name w:val="toc 3"/>
+    <w:basedOn w:val="Normal"/>
+    <w:next w:val="Normal"/>
+    <w:autoRedefine/>
+    <w:uiPriority w:val="39"/>
+    <w:unhideWhenUsed/>
+    <w:rsid w:val="00E84DDC"/>
+    <w:pPr>
+      <w:spacing w:after="100"/>
+      <w:ind w:left="440"/>
+    </w:pPr>
+  </w:style>
+  <w:style w:type="character" w:customStyle="1" w:styleId="apple-style-span">
+    <w:name w:val="apple-style-span"/>
+    <w:basedOn w:val="DefaultParagraphFont"/>
+    <w:rsid w:val="00E84DDC"/>
+  </w:style>
 </w:styles>
 </file>
 
@@ -8295,7 +8643,7 @@
         <a:sysClr val="windowText" lastClr="000000"/>
       </a:dk1>
       <a:lt1>
-        <a:sysClr val="window" lastClr="C7E2CE"/>
+        <a:sysClr val="window" lastClr="FFFFFF"/>
       </a:lt1>
       <a:dk2>
         <a:srgbClr val="1F497D"/>
@@ -8575,7 +8923,7 @@
 </file>
 
 <file path=customXml/itemProps1.xml><?xml version="1.0" encoding="utf-8"?>
-<ds:datastoreItem xmlns:ds="http://schemas.openxmlformats.org/officeDocument/2006/customXml" ds:itemID="{56B47C4D-FA47-455F-A741-BACEA8E06D9F}">
+<ds:datastoreItem xmlns:ds="http://schemas.openxmlformats.org/officeDocument/2006/customXml" ds:itemID="{0A1BD85A-9DF6-42D3-8110-15CE79DA1425}">
   <ds:schemaRefs>
     <ds:schemaRef ds:uri="http://schemas.openxmlformats.org/officeDocument/2006/bibliography"/>
   </ds:schemaRefs>

</xml_diff>

<commit_message>
Adding latest prototype screenshot
</commit_message>
<xml_diff>
--- a/Documents/gp09-exo.Interim Group Report.docx
+++ b/Documents/gp09-exo.Interim Group Report.docx
@@ -135,7 +135,7 @@
         <w:spacing w:before="100" w:beforeAutospacing="1" w:after="100" w:afterAutospacing="1" w:line="240" w:lineRule="auto"/>
         <w:rPr>
           <w:i/>
-          <w:color w:val="808080" w:themeColor="background1" w:themeShade="80"/>
+          <w:color w:val="488C5A" w:themeColor="background1" w:themeShade="80"/>
           <w:sz w:val="36"/>
           <w:szCs w:val="36"/>
         </w:rPr>
@@ -143,7 +143,7 @@
       <w:r>
         <w:rPr>
           <w:i/>
-          <w:color w:val="808080" w:themeColor="background1" w:themeShade="80"/>
+          <w:color w:val="488C5A" w:themeColor="background1" w:themeShade="80"/>
           <w:sz w:val="24"/>
           <w:szCs w:val="24"/>
         </w:rPr>
@@ -152,7 +152,7 @@
       <w:r>
         <w:rPr>
           <w:i/>
-          <w:color w:val="808080" w:themeColor="background1" w:themeShade="80"/>
+          <w:color w:val="488C5A" w:themeColor="background1" w:themeShade="80"/>
           <w:sz w:val="28"/>
           <w:szCs w:val="28"/>
         </w:rPr>
@@ -182,16 +182,18 @@
           <w:sz w:val="28"/>
           <w:szCs w:val="28"/>
         </w:rPr>
-        <w:t>Lao Jingqi</w:t>
-      </w:r>
+        <w:t xml:space="preserve">Lao </w:t>
+      </w:r>
+      <w:proofErr w:type="spellStart"/>
       <w:r>
         <w:rPr>
           <w:rFonts w:cs="Times New Roman"/>
           <w:sz w:val="28"/>
           <w:szCs w:val="28"/>
         </w:rPr>
-        <w:tab/>
-      </w:r>
+        <w:t>Jingqi</w:t>
+      </w:r>
+      <w:proofErr w:type="spellEnd"/>
       <w:r>
         <w:rPr>
           <w:rFonts w:cs="Times New Roman"/>
@@ -218,6 +220,14 @@
       </w:r>
       <w:r>
         <w:rPr>
+          <w:rFonts w:cs="Times New Roman"/>
+          <w:sz w:val="28"/>
+          <w:szCs w:val="28"/>
+        </w:rPr>
+        <w:tab/>
+      </w:r>
+      <w:r>
+        <w:rPr>
           <w:rFonts w:ascii="Courier New" w:hAnsi="Courier New" w:cs="Courier New"/>
           <w:sz w:val="24"/>
           <w:szCs w:val="24"/>
@@ -227,7 +237,7 @@
       <w:r>
         <w:rPr>
           <w:rFonts w:ascii="Courier New" w:hAnsi="Courier New" w:cs="Courier New"/>
-          <w:color w:val="A6A6A6" w:themeColor="background1" w:themeShade="A6"/>
+          <w:color w:val="65AF78" w:themeColor="background1" w:themeShade="A6"/>
           <w:sz w:val="24"/>
           <w:szCs w:val="24"/>
         </w:rPr>
@@ -284,7 +294,7 @@
       <w:r>
         <w:rPr>
           <w:rFonts w:ascii="Courier New" w:hAnsi="Courier New" w:cs="Courier New"/>
-          <w:color w:val="A6A6A6" w:themeColor="background1" w:themeShade="A6"/>
+          <w:color w:val="65AF78" w:themeColor="background1" w:themeShade="A6"/>
           <w:sz w:val="24"/>
           <w:szCs w:val="24"/>
         </w:rPr>
@@ -296,16 +306,18 @@
           <w:sz w:val="28"/>
           <w:szCs w:val="28"/>
         </w:rPr>
-        <w:t>Ben Jenkinson</w:t>
-      </w:r>
+        <w:t xml:space="preserve">Ben </w:t>
+      </w:r>
+      <w:proofErr w:type="spellStart"/>
       <w:r>
         <w:rPr>
           <w:rFonts w:cs="Times New Roman"/>
           <w:sz w:val="28"/>
           <w:szCs w:val="28"/>
         </w:rPr>
-        <w:tab/>
-      </w:r>
+        <w:t>Jenkinson</w:t>
+      </w:r>
+      <w:proofErr w:type="spellEnd"/>
       <w:r>
         <w:rPr>
           <w:rFonts w:cs="Times New Roman"/>
@@ -324,6 +336,14 @@
       </w:r>
       <w:r>
         <w:rPr>
+          <w:rFonts w:cs="Times New Roman"/>
+          <w:sz w:val="28"/>
+          <w:szCs w:val="28"/>
+        </w:rPr>
+        <w:tab/>
+      </w:r>
+      <w:r>
+        <w:rPr>
           <w:rFonts w:ascii="Courier New" w:hAnsi="Courier New" w:cs="Courier New"/>
           <w:sz w:val="24"/>
           <w:szCs w:val="24"/>
@@ -400,16 +420,18 @@
           <w:sz w:val="28"/>
           <w:szCs w:val="28"/>
         </w:rPr>
-        <w:t>Alexander Jermstad</w:t>
-      </w:r>
+        <w:t xml:space="preserve">Alexander </w:t>
+      </w:r>
+      <w:proofErr w:type="spellStart"/>
       <w:r>
         <w:rPr>
           <w:rFonts w:cs="Times New Roman"/>
           <w:sz w:val="28"/>
           <w:szCs w:val="28"/>
         </w:rPr>
-        <w:tab/>
-      </w:r>
+        <w:t>Jermstad</w:t>
+      </w:r>
+      <w:proofErr w:type="spellEnd"/>
       <w:r>
         <w:rPr>
           <w:rFonts w:cs="Times New Roman"/>
@@ -420,6 +442,14 @@
       </w:r>
       <w:r>
         <w:rPr>
+          <w:rFonts w:cs="Times New Roman"/>
+          <w:sz w:val="28"/>
+          <w:szCs w:val="28"/>
+        </w:rPr>
+        <w:tab/>
+      </w:r>
+      <w:r>
+        <w:rPr>
           <w:rFonts w:ascii="Courier New" w:hAnsi="Courier New" w:cs="Courier New"/>
           <w:sz w:val="24"/>
           <w:szCs w:val="24"/>
@@ -440,7 +470,7 @@
         <w:spacing w:before="100" w:beforeAutospacing="1" w:after="100" w:afterAutospacing="1" w:line="240" w:lineRule="auto"/>
         <w:rPr>
           <w:i/>
-          <w:color w:val="808080" w:themeColor="background1" w:themeShade="80"/>
+          <w:color w:val="488C5A" w:themeColor="background1" w:themeShade="80"/>
           <w:sz w:val="24"/>
           <w:szCs w:val="24"/>
         </w:rPr>
@@ -456,7 +486,7 @@
       <w:r>
         <w:rPr>
           <w:i/>
-          <w:color w:val="808080" w:themeColor="background1" w:themeShade="80"/>
+          <w:color w:val="488C5A" w:themeColor="background1" w:themeShade="80"/>
           <w:sz w:val="24"/>
           <w:szCs w:val="24"/>
         </w:rPr>
@@ -485,8 +515,18 @@
           <w:sz w:val="44"/>
           <w:szCs w:val="44"/>
         </w:rPr>
-        <w:t>Ender Ozcan</w:t>
-      </w:r>
+        <w:t xml:space="preserve">Ender </w:t>
+      </w:r>
+      <w:proofErr w:type="spellStart"/>
+      <w:r>
+        <w:rPr>
+          <w:b/>
+          <w:sz w:val="44"/>
+          <w:szCs w:val="44"/>
+        </w:rPr>
+        <w:t>Ozcan</w:t>
+      </w:r>
+      <w:proofErr w:type="spellEnd"/>
       <w:r>
         <w:rPr>
           <w:b/>
@@ -495,6 +535,7 @@
         </w:rPr>
         <w:tab/>
       </w:r>
+      <w:proofErr w:type="spellStart"/>
       <w:r>
         <w:rPr>
           <w:rFonts w:ascii="Courier New" w:hAnsi="Courier New" w:cs="Courier New"/>
@@ -503,6 +544,7 @@
         </w:rPr>
         <w:t>exo</w:t>
       </w:r>
+      <w:proofErr w:type="spellEnd"/>
     </w:p>
     <w:p>
       <w:pPr>
@@ -1817,7 +1859,6 @@
       </w:pPr>
       <w:bookmarkStart w:id="0" w:name="_Toc247696532"/>
       <w:r>
-        <w:lastRenderedPageBreak/>
         <w:t>Problem Description</w:t>
       </w:r>
       <w:bookmarkEnd w:id="0"/>
@@ -2010,14 +2051,14 @@
         <w:tblW w:w="9086" w:type="dxa"/>
         <w:jc w:val="center"/>
         <w:tblBorders>
-          <w:top w:val="single" w:sz="4" w:space="0" w:color="808080" w:themeColor="background1" w:themeShade="80"/>
-          <w:left w:val="single" w:sz="4" w:space="0" w:color="808080" w:themeColor="background1" w:themeShade="80"/>
-          <w:bottom w:val="single" w:sz="4" w:space="0" w:color="808080" w:themeColor="background1" w:themeShade="80"/>
-          <w:right w:val="single" w:sz="4" w:space="0" w:color="808080" w:themeColor="background1" w:themeShade="80"/>
-          <w:insideH w:val="single" w:sz="4" w:space="0" w:color="808080" w:themeColor="background1" w:themeShade="80"/>
-          <w:insideV w:val="single" w:sz="4" w:space="0" w:color="808080" w:themeColor="background1" w:themeShade="80"/>
+          <w:top w:val="single" w:sz="4" w:space="0" w:color="488C5A" w:themeColor="background1" w:themeShade="80"/>
+          <w:left w:val="single" w:sz="4" w:space="0" w:color="488C5A" w:themeColor="background1" w:themeShade="80"/>
+          <w:bottom w:val="single" w:sz="4" w:space="0" w:color="488C5A" w:themeColor="background1" w:themeShade="80"/>
+          <w:right w:val="single" w:sz="4" w:space="0" w:color="488C5A" w:themeColor="background1" w:themeShade="80"/>
+          <w:insideH w:val="single" w:sz="4" w:space="0" w:color="488C5A" w:themeColor="background1" w:themeShade="80"/>
+          <w:insideV w:val="single" w:sz="4" w:space="0" w:color="488C5A" w:themeColor="background1" w:themeShade="80"/>
         </w:tblBorders>
-        <w:shd w:val="clear" w:color="auto" w:fill="F2F2F2" w:themeFill="background1" w:themeFillShade="F2"/>
+        <w:shd w:val="clear" w:color="auto" w:fill="B8DAC1" w:themeFill="background1" w:themeFillShade="F2"/>
         <w:tblCellMar>
           <w:top w:w="142" w:type="dxa"/>
           <w:left w:w="142" w:type="dxa"/>
@@ -2036,7 +2077,7 @@
         <w:tc>
           <w:tcPr>
             <w:tcW w:w="9086" w:type="dxa"/>
-            <w:shd w:val="clear" w:color="auto" w:fill="F2F2F2" w:themeFill="background1" w:themeFillShade="F2"/>
+            <w:shd w:val="clear" w:color="auto" w:fill="B8DAC1" w:themeFill="background1" w:themeFillShade="F2"/>
           </w:tcPr>
           <w:p>
             <w:pPr>
@@ -2144,7 +2185,21 @@
                 <w:rFonts w:ascii="Courier New" w:hAnsi="Courier New" w:cs="Courier New"/>
               </w:rPr>
               <w:tab/>
-              <w:t>IF (Temp-solution isBetterThan Candidate-solution</w:t>
+              <w:t xml:space="preserve">IF (Temp-solution </w:t>
+            </w:r>
+            <w:proofErr w:type="spellStart"/>
+            <w:r>
+              <w:rPr>
+                <w:rFonts w:ascii="Courier New" w:hAnsi="Courier New" w:cs="Courier New"/>
+              </w:rPr>
+              <w:t>isBetterThan</w:t>
+            </w:r>
+            <w:proofErr w:type="spellEnd"/>
+            <w:r>
+              <w:rPr>
+                <w:rFonts w:ascii="Courier New" w:hAnsi="Courier New" w:cs="Courier New"/>
+              </w:rPr>
+              <w:t xml:space="preserve"> Candidate-solution</w:t>
             </w:r>
             <w:r>
               <w:rPr>
@@ -2300,14 +2355,7 @@
         <w:rPr>
           <w:sz w:val="22"/>
         </w:rPr>
-        <w:t xml:space="preserve">: this means to choose two bits in the domain bearer randomly and swap them as a </w:t>
-      </w:r>
-      <w:r>
-        <w:rPr>
-          <w:sz w:val="22"/>
-        </w:rPr>
-        <w:lastRenderedPageBreak/>
-        <w:t>pair; and there also can be one or several these pairs.</w:t>
+        <w:t>: this means to choose two bits in the domain bearer randomly and swap them as a pair; and there also can be one or several these pairs.</w:t>
       </w:r>
     </w:p>
     <w:p>
@@ -2647,14 +2695,14 @@
         <w:tblW w:w="9356" w:type="dxa"/>
         <w:jc w:val="center"/>
         <w:tblBorders>
-          <w:top w:val="single" w:sz="4" w:space="0" w:color="808080" w:themeColor="background1" w:themeShade="80"/>
-          <w:left w:val="single" w:sz="4" w:space="0" w:color="808080" w:themeColor="background1" w:themeShade="80"/>
-          <w:bottom w:val="single" w:sz="4" w:space="0" w:color="808080" w:themeColor="background1" w:themeShade="80"/>
-          <w:right w:val="single" w:sz="4" w:space="0" w:color="808080" w:themeColor="background1" w:themeShade="80"/>
-          <w:insideH w:val="single" w:sz="4" w:space="0" w:color="808080" w:themeColor="background1" w:themeShade="80"/>
-          <w:insideV w:val="single" w:sz="4" w:space="0" w:color="808080" w:themeColor="background1" w:themeShade="80"/>
+          <w:top w:val="single" w:sz="4" w:space="0" w:color="488C5A" w:themeColor="background1" w:themeShade="80"/>
+          <w:left w:val="single" w:sz="4" w:space="0" w:color="488C5A" w:themeColor="background1" w:themeShade="80"/>
+          <w:bottom w:val="single" w:sz="4" w:space="0" w:color="488C5A" w:themeColor="background1" w:themeShade="80"/>
+          <w:right w:val="single" w:sz="4" w:space="0" w:color="488C5A" w:themeColor="background1" w:themeShade="80"/>
+          <w:insideH w:val="single" w:sz="4" w:space="0" w:color="488C5A" w:themeColor="background1" w:themeShade="80"/>
+          <w:insideV w:val="single" w:sz="4" w:space="0" w:color="488C5A" w:themeColor="background1" w:themeShade="80"/>
         </w:tblBorders>
-        <w:shd w:val="clear" w:color="auto" w:fill="F2F2F2" w:themeFill="background1" w:themeFillShade="F2"/>
+        <w:shd w:val="clear" w:color="auto" w:fill="B8DAC1" w:themeFill="background1" w:themeFillShade="F2"/>
         <w:tblCellMar>
           <w:top w:w="142" w:type="dxa"/>
           <w:left w:w="142" w:type="dxa"/>
@@ -2673,7 +2721,7 @@
         <w:tc>
           <w:tcPr>
             <w:tcW w:w="9356" w:type="dxa"/>
-            <w:shd w:val="clear" w:color="auto" w:fill="F2F2F2" w:themeFill="background1" w:themeFillShade="F2"/>
+            <w:shd w:val="clear" w:color="auto" w:fill="B8DAC1" w:themeFill="background1" w:themeFillShade="F2"/>
           </w:tcPr>
           <w:p>
             <w:pPr>
@@ -2776,8 +2824,16 @@
               <w:rPr>
                 <w:rFonts w:ascii="Courier New" w:hAnsi="Courier New" w:cs="Courier New"/>
               </w:rPr>
-              <w:t xml:space="preserve"> random%n</w:t>
-            </w:r>
+              <w:t xml:space="preserve"> </w:t>
+            </w:r>
+            <w:proofErr w:type="spellStart"/>
+            <w:r>
+              <w:rPr>
+                <w:rFonts w:ascii="Courier New" w:hAnsi="Courier New" w:cs="Courier New"/>
+              </w:rPr>
+              <w:t>random%n</w:t>
+            </w:r>
+            <w:proofErr w:type="spellEnd"/>
           </w:p>
           <w:p>
             <w:pPr>
@@ -2816,7 +2872,21 @@
                 <w:rFonts w:ascii="Courier New" w:hAnsi="Courier New" w:cs="Courier New"/>
               </w:rPr>
               <w:tab/>
-              <w:t>IF (Temp-solution isBetterThan Candidate-solution)</w:t>
+              <w:t xml:space="preserve">IF (Temp-solution </w:t>
+            </w:r>
+            <w:proofErr w:type="spellStart"/>
+            <w:r>
+              <w:rPr>
+                <w:rFonts w:ascii="Courier New" w:hAnsi="Courier New" w:cs="Courier New"/>
+              </w:rPr>
+              <w:t>isBetterThan</w:t>
+            </w:r>
+            <w:proofErr w:type="spellEnd"/>
+            <w:r>
+              <w:rPr>
+                <w:rFonts w:ascii="Courier New" w:hAnsi="Courier New" w:cs="Courier New"/>
+              </w:rPr>
+              <w:t xml:space="preserve"> Candidate-solution)</w:t>
             </w:r>
           </w:p>
           <w:p>
@@ -2908,7 +2978,6 @@
         <w:rPr>
           <w:lang w:eastAsia="zh-CN"/>
         </w:rPr>
-        <w:lastRenderedPageBreak/>
         <w:t xml:space="preserve">VCH is to be the name of our application. </w:t>
       </w:r>
       <w:r>
@@ -3480,7 +3549,6 @@
     </w:p>
     <w:p>
       <w:r>
-        <w:lastRenderedPageBreak/>
         <w:t>The user should also be able to define the termination criterion so the program knows then to stop. This will be done by specifying a number of iterations for the program to apply the heuristics, or specifying the size of the number below which the program shouldn’t continue to perform calculations, or a combination of both. Other constraints will also be considered such as a time constraints.</w:t>
       </w:r>
     </w:p>
@@ -3519,7 +3587,6 @@
           <w:noProof/>
           <w:lang w:eastAsia="en-GB"/>
         </w:rPr>
-        <w:lastRenderedPageBreak/>
         <w:pict>
           <v:group id="_x0000_s1026" style="position:absolute;margin-left:-32.85pt;margin-top:-10.65pt;width:757.15pt;height:431.75pt;z-index:251661312" coordorigin="1051916,1071530" coordsize="96157,54830">
             <v:shapetype id="_x0000_t202" coordsize="21600,21600" o:spt="202" path="m,l,21600r21600,l21600,xe">
@@ -3545,11 +3612,19 @@
                         <w:sz w:val="18"/>
                       </w:rPr>
                     </w:pPr>
+                    <w:proofErr w:type="spellStart"/>
                     <w:r>
                       <w:rPr>
                         <w:sz w:val="18"/>
                       </w:rPr>
-                      <w:t>UserInterface Class</w:t>
+                      <w:t>UserInterface</w:t>
+                    </w:r>
+                    <w:proofErr w:type="spellEnd"/>
+                    <w:r>
+                      <w:rPr>
+                        <w:sz w:val="18"/>
+                      </w:rPr>
+                      <w:t xml:space="preserve"> Class</w:t>
                     </w:r>
                   </w:p>
                 </w:txbxContent>
@@ -3922,8 +3997,13 @@
                     <w:pPr>
                       <w:widowControl w:val="0"/>
                     </w:pPr>
+                    <w:proofErr w:type="gramStart"/>
                     <w:r>
-                      <w:t xml:space="preserve">submitted </w:t>
+                      <w:t>submitted</w:t>
+                    </w:r>
+                    <w:proofErr w:type="gramEnd"/>
+                    <w:r>
+                      <w:t xml:space="preserve"> </w:t>
                     </w:r>
                   </w:p>
                 </w:txbxContent>
@@ -4614,7 +4694,6 @@
         <w:rPr>
           <w:rStyle w:val="Heading3Char"/>
         </w:rPr>
-        <w:lastRenderedPageBreak/>
         <w:t>Output</w:t>
       </w:r>
       <w:bookmarkEnd w:id="8"/>
@@ -4714,14 +4793,21 @@
       </w:pPr>
       <w:bookmarkStart w:id="10" w:name="_Toc247696542"/>
       <w:r>
-        <w:lastRenderedPageBreak/>
         <w:t>Hardware &amp; Software Requirement Decisions/Justifications</w:t>
       </w:r>
       <w:bookmarkEnd w:id="10"/>
     </w:p>
     <w:p>
       <w:r>
-        <w:t>It was easy to decide on Java as the language of choice for the project given everyone’s common experience of at least one year working with the language. This gives us a strong core understanding of the language between us to give us sound starting point and also grants us the ability to improve our knowledge and adapt how we’re able to apply it together to best utilise the language not only for this project, but future projects too. Its flexibility also bodes well meaning we could edit using any text editor although JCreater is our development program of choice due to familiarity from the first year.</w:t>
+        <w:t xml:space="preserve">It was easy to decide on Java as the language of choice for the project given everyone’s common experience of at least one year working with the language. This gives us a strong core understanding of the language between us to give us sound starting point and also grants us the ability to improve our knowledge and adapt how we’re able to apply it together to best utilise the language not only for this project, but future projects too. Its flexibility also bodes well meaning we could edit using any text editor although </w:t>
+      </w:r>
+      <w:proofErr w:type="spellStart"/>
+      <w:r>
+        <w:t>JCreater</w:t>
+      </w:r>
+      <w:proofErr w:type="spellEnd"/>
+      <w:r>
+        <w:t xml:space="preserve"> is our development program of choice due to familiarity from the first year.</w:t>
       </w:r>
     </w:p>
     <w:p>
@@ -4950,7 +5036,6 @@
         <w:rPr>
           <w:sz w:val="22"/>
         </w:rPr>
-        <w:lastRenderedPageBreak/>
         <w:t xml:space="preserve">A </w:t>
       </w:r>
       <w:r>
@@ -5142,7 +5227,15 @@
     </w:p>
     <w:p>
       <w:r>
-        <w:t>Since the aim of this project is to improve the user’s understanding of Hyper-heuristics; the user interface should be designed to be as human-friendly as possible and our final interface will be very different from the current one.</w:t>
+        <w:t xml:space="preserve">Since the aim of this project is to improve the </w:t>
+      </w:r>
+      <w:proofErr w:type="gramStart"/>
+      <w:r>
+        <w:t>user’s understanding</w:t>
+      </w:r>
+      <w:proofErr w:type="gramEnd"/>
+      <w:r>
+        <w:t xml:space="preserve"> of Hyper-heuristics; the user interface should be designed to be as human-friendly as possible and our final interface will be very different from the current one.</w:t>
       </w:r>
     </w:p>
     <w:p>
@@ -5154,9 +5247,8 @@
       <w:r>
         <w:rPr>
           <w:noProof/>
-          <w:lang w:eastAsia="en-GB"/>
-        </w:rPr>
-        <w:lastRenderedPageBreak/>
+          <w:lang w:eastAsia="zh-CN"/>
+        </w:rPr>
         <w:drawing>
           <wp:inline distT="0" distB="0" distL="0" distR="0">
             <wp:extent cx="5731510" cy="4293872"/>
@@ -5227,7 +5319,10 @@
     </w:p>
     <w:p>
       <w:r>
-        <w:lastRenderedPageBreak/>
+        <w:rPr>
+          <w:noProof/>
+          <w:lang w:eastAsia="zh-CN"/>
+        </w:rPr>
         <w:drawing>
           <wp:inline distT="0" distB="0" distL="0" distR="0">
             <wp:extent cx="5731510" cy="4293872"/>
@@ -5387,11 +5482,7 @@
         <w:t xml:space="preserve">2 </w:t>
       </w:r>
       <w:r>
-        <w:t xml:space="preserve">as small as </w:t>
-      </w:r>
-      <w:r>
-        <w:lastRenderedPageBreak/>
-        <w:t xml:space="preserve">possible. There are two stages for the iteration:  the selection of low-level heuristics and acceptance method. </w:t>
+        <w:t xml:space="preserve">as small as possible. There are two stages for the iteration:  the selection of low-level heuristics and acceptance method. </w:t>
       </w:r>
     </w:p>
     <w:p>
@@ -5404,7 +5495,7 @@
         <w:rPr>
           <w:rFonts w:hint="eastAsia"/>
           <w:noProof/>
-          <w:lang w:eastAsia="en-GB"/>
+          <w:lang w:eastAsia="zh-CN"/>
         </w:rPr>
         <w:drawing>
           <wp:inline distT="0" distB="0" distL="0" distR="0">
@@ -5545,9 +5636,8 @@
         <w:rPr>
           <w:rFonts w:hint="eastAsia"/>
           <w:noProof/>
-          <w:lang w:eastAsia="en-GB"/>
-        </w:rPr>
-        <w:lastRenderedPageBreak/>
+          <w:lang w:eastAsia="zh-CN"/>
+        </w:rPr>
         <w:drawing>
           <wp:inline distT="0" distB="0" distL="0" distR="0">
             <wp:extent cx="5720080" cy="3476625"/>
@@ -5623,7 +5713,7 @@
         <w:rPr>
           <w:rFonts w:hint="eastAsia"/>
           <w:noProof/>
-          <w:lang w:eastAsia="en-GB"/>
+          <w:lang w:eastAsia="zh-CN"/>
         </w:rPr>
         <w:drawing>
           <wp:inline distT="0" distB="0" distL="0" distR="0">
@@ -5685,6 +5775,53 @@
       <w:r>
         <w:br w:type="page"/>
       </w:r>
+      <w:r>
+        <w:drawing>
+          <wp:inline distT="0" distB="0" distL="0" distR="0">
+            <wp:extent cx="5724525" cy="4305300"/>
+            <wp:effectExtent l="19050" t="0" r="9525" b="0"/>
+            <wp:docPr id="10" name="Picture 1"/>
+            <wp:cNvGraphicFramePr>
+              <a:graphicFrameLocks xmlns:a="http://schemas.openxmlformats.org/drawingml/2006/main" noChangeAspect="1"/>
+            </wp:cNvGraphicFramePr>
+            <a:graphic xmlns:a="http://schemas.openxmlformats.org/drawingml/2006/main">
+              <a:graphicData uri="http://schemas.openxmlformats.org/drawingml/2006/picture">
+                <pic:pic xmlns:pic="http://schemas.openxmlformats.org/drawingml/2006/picture">
+                  <pic:nvPicPr>
+                    <pic:cNvPr id="0" name="Picture 1"/>
+                    <pic:cNvPicPr>
+                      <a:picLocks noChangeAspect="1" noChangeArrowheads="1"/>
+                    </pic:cNvPicPr>
+                  </pic:nvPicPr>
+                  <pic:blipFill>
+                    <a:blip r:embed="rId17" cstate="print"/>
+                    <a:srcRect/>
+                    <a:stretch>
+                      <a:fillRect/>
+                    </a:stretch>
+                  </pic:blipFill>
+                  <pic:spPr bwMode="auto">
+                    <a:xfrm>
+                      <a:off x="0" y="0"/>
+                      <a:ext cx="5724525" cy="4305300"/>
+                    </a:xfrm>
+                    <a:prstGeom prst="rect">
+                      <a:avLst/>
+                    </a:prstGeom>
+                    <a:noFill/>
+                    <a:ln w="9525">
+                      <a:noFill/>
+                      <a:miter lim="800000"/>
+                      <a:headEnd/>
+                      <a:tailEnd/>
+                    </a:ln>
+                  </pic:spPr>
+                </pic:pic>
+              </a:graphicData>
+            </a:graphic>
+          </wp:inline>
+        </w:drawing>
+      </w:r>
     </w:p>
     <w:p>
       <w:pPr>
@@ -5692,7 +5829,6 @@
       </w:pPr>
       <w:bookmarkStart w:id="21" w:name="_Toc247696548"/>
       <w:r>
-        <w:lastRenderedPageBreak/>
         <w:t>Discussion of Problems</w:t>
       </w:r>
       <w:bookmarkEnd w:id="21"/>
@@ -5711,7 +5847,15 @@
         <w:t>ere</w:t>
       </w:r>
       <w:r>
-        <w:t xml:space="preserve"> organizing the workload, keeping to deadlines and making sure everyone understood what needed to be done. This was solved by having two weekly group meetings, one formal; with the project supervisor Ender Ozcan, the other, informal which was usually carried out in the Computer Labs.</w:t>
+        <w:t xml:space="preserve"> organizing the workload, keeping to deadlines and making sure everyone understood what needed to be done. This was solved by having two weekly group meetings, one formal; with the project supervisor Ender </w:t>
+      </w:r>
+      <w:proofErr w:type="spellStart"/>
+      <w:r>
+        <w:t>Ozcan</w:t>
+      </w:r>
+      <w:proofErr w:type="spellEnd"/>
+      <w:r>
+        <w:t>, the other, informal which was usually carried out in the Computer Labs.</w:t>
       </w:r>
     </w:p>
     <w:p>
@@ -5794,7 +5938,15 @@
         <w:t xml:space="preserve"> by another group member. This </w:t>
       </w:r>
       <w:r>
-        <w:t>is both beneficial and problematic, splitting the code between a number of people will decrease the programming time per person, however another member may change your code, and without proper protocols could confuse the original writer. In order to resolve this problem code must be well documented with reasonable variable names and comments explaining what each function does and, if ambiguous, any other piece of code that isn’t simply understood, for example, when drawing th</w:t>
+        <w:t xml:space="preserve">is both beneficial and problematic, splitting the code between a </w:t>
+      </w:r>
+      <w:proofErr w:type="gramStart"/>
+      <w:r>
+        <w:t>number</w:t>
+      </w:r>
+      <w:proofErr w:type="gramEnd"/>
+      <w:r>
+        <w:t xml:space="preserve"> of people will decrease the programming time per person, however another member may change your code, and without proper protocols could confuse the original writer. In order to resolve this problem code must be well documented with reasonable variable names and comments explaining what each function does and, if ambiguous, any other piece of code that isn’t simply understood, for example, when drawing th</w:t>
       </w:r>
       <w:r>
         <w:t>e graph it uses a lot of offset and scale variables</w:t>
@@ -5805,7 +5957,6 @@
     </w:p>
     <w:p>
       <w:r>
-        <w:lastRenderedPageBreak/>
         <w:t>We</w:t>
       </w:r>
       <w:r>
@@ -5959,11 +6110,12 @@
         <w:pStyle w:val="Heading1"/>
       </w:pPr>
       <w:bookmarkStart w:id="22" w:name="_Toc247696549"/>
-      <w:r>
-        <w:lastRenderedPageBreak/>
+      <w:proofErr w:type="spellStart"/>
+      <w:r>
         <w:t>Timeplan</w:t>
       </w:r>
       <w:bookmarkEnd w:id="22"/>
+      <w:proofErr w:type="spellEnd"/>
     </w:p>
     <w:p/>
     <w:p/>
@@ -5975,7 +6127,7 @@
       <w:r>
         <w:rPr>
           <w:noProof/>
-          <w:lang w:eastAsia="en-GB"/>
+          <w:lang w:eastAsia="zh-CN"/>
         </w:rPr>
         <w:drawing>
           <wp:anchor distT="0" distB="0" distL="114300" distR="114300" simplePos="0" relativeHeight="251660288" behindDoc="0" locked="0" layoutInCell="1" allowOverlap="1">
@@ -6003,7 +6155,7 @@
                     </pic:cNvPicPr>
                   </pic:nvPicPr>
                   <pic:blipFill>
-                    <a:blip r:embed="rId17" cstate="print"/>
+                    <a:blip r:embed="rId18" cstate="print"/>
                     <a:srcRect/>
                     <a:stretch>
                       <a:fillRect/>
@@ -8643,7 +8795,7 @@
         <a:sysClr val="windowText" lastClr="000000"/>
       </a:dk1>
       <a:lt1>
-        <a:sysClr val="window" lastClr="FFFFFF"/>
+        <a:sysClr val="window" lastClr="C7E2CE"/>
       </a:lt1>
       <a:dk2>
         <a:srgbClr val="1F497D"/>
@@ -8923,7 +9075,7 @@
 </file>
 
 <file path=customXml/itemProps1.xml><?xml version="1.0" encoding="utf-8"?>
-<ds:datastoreItem xmlns:ds="http://schemas.openxmlformats.org/officeDocument/2006/customXml" ds:itemID="{0A1BD85A-9DF6-42D3-8110-15CE79DA1425}">
+<ds:datastoreItem xmlns:ds="http://schemas.openxmlformats.org/officeDocument/2006/customXml" ds:itemID="{50FE1705-13A0-41A2-B1F9-0ABE708EC30C}">
   <ds:schemaRefs>
     <ds:schemaRef ds:uri="http://schemas.openxmlformats.org/officeDocument/2006/bibliography"/>
   </ds:schemaRefs>

</xml_diff>

<commit_message>
Moved UML diagram to appendix
</commit_message>
<xml_diff>
--- a/Documents/gp09-exo.Interim Group Report.docx
+++ b/Documents/gp09-exo.Interim Group Report.docx
@@ -182,8 +182,18 @@
           <w:sz w:val="28"/>
           <w:szCs w:val="28"/>
         </w:rPr>
-        <w:t>Lao Jingqi</w:t>
-      </w:r>
+        <w:t xml:space="preserve">Lao </w:t>
+      </w:r>
+      <w:proofErr w:type="spellStart"/>
+      <w:r>
+        <w:rPr>
+          <w:rFonts w:cs="Times New Roman"/>
+          <w:sz w:val="28"/>
+          <w:szCs w:val="28"/>
+        </w:rPr>
+        <w:t>Jingqi</w:t>
+      </w:r>
+      <w:proofErr w:type="spellEnd"/>
       <w:r>
         <w:rPr>
           <w:rFonts w:cs="Times New Roman"/>
@@ -296,16 +306,18 @@
           <w:sz w:val="28"/>
           <w:szCs w:val="28"/>
         </w:rPr>
-        <w:t>Ben Jenkinson</w:t>
-      </w:r>
+        <w:t xml:space="preserve">Ben </w:t>
+      </w:r>
+      <w:proofErr w:type="spellStart"/>
       <w:r>
         <w:rPr>
           <w:rFonts w:cs="Times New Roman"/>
           <w:sz w:val="28"/>
           <w:szCs w:val="28"/>
         </w:rPr>
-        <w:tab/>
-      </w:r>
+        <w:t>Jenkinson</w:t>
+      </w:r>
+      <w:proofErr w:type="spellEnd"/>
       <w:r>
         <w:rPr>
           <w:rFonts w:cs="Times New Roman"/>
@@ -324,6 +336,14 @@
       </w:r>
       <w:r>
         <w:rPr>
+          <w:rFonts w:cs="Times New Roman"/>
+          <w:sz w:val="28"/>
+          <w:szCs w:val="28"/>
+        </w:rPr>
+        <w:tab/>
+      </w:r>
+      <w:r>
+        <w:rPr>
           <w:rFonts w:ascii="Courier New" w:hAnsi="Courier New" w:cs="Courier New"/>
           <w:sz w:val="24"/>
           <w:szCs w:val="24"/>
@@ -400,8 +420,18 @@
           <w:sz w:val="28"/>
           <w:szCs w:val="28"/>
         </w:rPr>
-        <w:t>Alexander Jermstad</w:t>
-      </w:r>
+        <w:t xml:space="preserve">Alexander </w:t>
+      </w:r>
+      <w:proofErr w:type="spellStart"/>
+      <w:r>
+        <w:rPr>
+          <w:rFonts w:cs="Times New Roman"/>
+          <w:sz w:val="28"/>
+          <w:szCs w:val="28"/>
+        </w:rPr>
+        <w:t>Jermstad</w:t>
+      </w:r>
+      <w:proofErr w:type="spellEnd"/>
       <w:r>
         <w:rPr>
           <w:rFonts w:cs="Times New Roman"/>
@@ -485,8 +515,18 @@
           <w:sz w:val="44"/>
           <w:szCs w:val="44"/>
         </w:rPr>
-        <w:t>Ender Ozcan</w:t>
-      </w:r>
+        <w:t xml:space="preserve">Ender </w:t>
+      </w:r>
+      <w:proofErr w:type="spellStart"/>
+      <w:r>
+        <w:rPr>
+          <w:b/>
+          <w:sz w:val="44"/>
+          <w:szCs w:val="44"/>
+        </w:rPr>
+        <w:t>Ozcan</w:t>
+      </w:r>
+      <w:proofErr w:type="spellEnd"/>
       <w:r>
         <w:rPr>
           <w:b/>
@@ -495,6 +535,7 @@
         </w:rPr>
         <w:tab/>
       </w:r>
+      <w:proofErr w:type="spellStart"/>
       <w:r>
         <w:rPr>
           <w:rFonts w:ascii="Courier New" w:hAnsi="Courier New" w:cs="Courier New"/>
@@ -503,6 +544,7 @@
         </w:rPr>
         <w:t>exo</w:t>
       </w:r>
+      <w:proofErr w:type="spellEnd"/>
     </w:p>
     <w:p>
       <w:pPr>
@@ -560,7 +602,7 @@
           <w:r>
             <w:fldChar w:fldCharType="separate"/>
           </w:r>
-          <w:hyperlink w:anchor="_Toc247698963" w:history="1">
+          <w:hyperlink w:anchor="_Toc247699476" w:history="1">
             <w:r>
               <w:rPr>
                 <w:rStyle w:val="Hyperlink"/>
@@ -587,7 +629,7 @@
                 <w:noProof/>
                 <w:webHidden/>
               </w:rPr>
-              <w:instrText xml:space="preserve"> PAGEREF _Toc247698963 \h </w:instrText>
+              <w:instrText xml:space="preserve"> PAGEREF _Toc247699476 \h </w:instrText>
             </w:r>
             <w:r>
               <w:rPr>
@@ -629,7 +671,7 @@
               <w:lang w:eastAsia="zh-CN"/>
             </w:rPr>
           </w:pPr>
-          <w:hyperlink w:anchor="_Toc247698964" w:history="1">
+          <w:hyperlink w:anchor="_Toc247699477" w:history="1">
             <w:r>
               <w:rPr>
                 <w:rStyle w:val="Hyperlink"/>
@@ -656,7 +698,7 @@
                 <w:noProof/>
                 <w:webHidden/>
               </w:rPr>
-              <w:instrText xml:space="preserve"> PAGEREF _Toc247698964 \h </w:instrText>
+              <w:instrText xml:space="preserve"> PAGEREF _Toc247699477 \h </w:instrText>
             </w:r>
             <w:r>
               <w:rPr>
@@ -698,7 +740,7 @@
               <w:lang w:eastAsia="zh-CN"/>
             </w:rPr>
           </w:pPr>
-          <w:hyperlink w:anchor="_Toc247698965" w:history="1">
+          <w:hyperlink w:anchor="_Toc247699478" w:history="1">
             <w:r>
               <w:rPr>
                 <w:rStyle w:val="Hyperlink"/>
@@ -725,7 +767,7 @@
                 <w:noProof/>
                 <w:webHidden/>
               </w:rPr>
-              <w:instrText xml:space="preserve"> PAGEREF _Toc247698965 \h </w:instrText>
+              <w:instrText xml:space="preserve"> PAGEREF _Toc247699478 \h </w:instrText>
             </w:r>
             <w:r>
               <w:rPr>
@@ -767,7 +809,7 @@
               <w:lang w:eastAsia="zh-CN"/>
             </w:rPr>
           </w:pPr>
-          <w:hyperlink w:anchor="_Toc247698966" w:history="1">
+          <w:hyperlink w:anchor="_Toc247699479" w:history="1">
             <w:r>
               <w:rPr>
                 <w:rStyle w:val="Hyperlink"/>
@@ -794,7 +836,7 @@
                 <w:noProof/>
                 <w:webHidden/>
               </w:rPr>
-              <w:instrText xml:space="preserve"> PAGEREF _Toc247698966 \h </w:instrText>
+              <w:instrText xml:space="preserve"> PAGEREF _Toc247699479 \h </w:instrText>
             </w:r>
             <w:r>
               <w:rPr>
@@ -836,7 +878,7 @@
               <w:lang w:eastAsia="zh-CN"/>
             </w:rPr>
           </w:pPr>
-          <w:hyperlink w:anchor="_Toc247698967" w:history="1">
+          <w:hyperlink w:anchor="_Toc247699480" w:history="1">
             <w:r>
               <w:rPr>
                 <w:rStyle w:val="Hyperlink"/>
@@ -863,7 +905,7 @@
                 <w:noProof/>
                 <w:webHidden/>
               </w:rPr>
-              <w:instrText xml:space="preserve"> PAGEREF _Toc247698967 \h </w:instrText>
+              <w:instrText xml:space="preserve"> PAGEREF _Toc247699480 \h </w:instrText>
             </w:r>
             <w:r>
               <w:rPr>
@@ -905,7 +947,7 @@
               <w:lang w:eastAsia="zh-CN"/>
             </w:rPr>
           </w:pPr>
-          <w:hyperlink w:anchor="_Toc247698968" w:history="1">
+          <w:hyperlink w:anchor="_Toc247699481" w:history="1">
             <w:r>
               <w:rPr>
                 <w:rStyle w:val="Hyperlink"/>
@@ -932,7 +974,7 @@
                 <w:noProof/>
                 <w:webHidden/>
               </w:rPr>
-              <w:instrText xml:space="preserve"> PAGEREF _Toc247698968 \h </w:instrText>
+              <w:instrText xml:space="preserve"> PAGEREF _Toc247699481 \h </w:instrText>
             </w:r>
             <w:r>
               <w:rPr>
@@ -974,7 +1016,7 @@
               <w:lang w:eastAsia="zh-CN"/>
             </w:rPr>
           </w:pPr>
-          <w:hyperlink w:anchor="_Toc247698969" w:history="1">
+          <w:hyperlink w:anchor="_Toc247699482" w:history="1">
             <w:r>
               <w:rPr>
                 <w:rStyle w:val="Hyperlink"/>
@@ -1001,7 +1043,7 @@
                 <w:noProof/>
                 <w:webHidden/>
               </w:rPr>
-              <w:instrText xml:space="preserve"> PAGEREF _Toc247698969 \h </w:instrText>
+              <w:instrText xml:space="preserve"> PAGEREF _Toc247699482 \h </w:instrText>
             </w:r>
             <w:r>
               <w:rPr>
@@ -1043,7 +1085,7 @@
               <w:lang w:eastAsia="zh-CN"/>
             </w:rPr>
           </w:pPr>
-          <w:hyperlink w:anchor="_Toc247698970" w:history="1">
+          <w:hyperlink w:anchor="_Toc247699483" w:history="1">
             <w:r>
               <w:rPr>
                 <w:rStyle w:val="Hyperlink"/>
@@ -1070,7 +1112,7 @@
                 <w:noProof/>
                 <w:webHidden/>
               </w:rPr>
-              <w:instrText xml:space="preserve"> PAGEREF _Toc247698970 \h </w:instrText>
+              <w:instrText xml:space="preserve"> PAGEREF _Toc247699483 \h </w:instrText>
             </w:r>
             <w:r>
               <w:rPr>
@@ -1112,7 +1154,7 @@
               <w:lang w:eastAsia="zh-CN"/>
             </w:rPr>
           </w:pPr>
-          <w:hyperlink w:anchor="_Toc247698971" w:history="1">
+          <w:hyperlink w:anchor="_Toc247699484" w:history="1">
             <w:r>
               <w:rPr>
                 <w:rStyle w:val="Hyperlink"/>
@@ -1139,7 +1181,7 @@
                 <w:noProof/>
                 <w:webHidden/>
               </w:rPr>
-              <w:instrText xml:space="preserve"> PAGEREF _Toc247698971 \h </w:instrText>
+              <w:instrText xml:space="preserve"> PAGEREF _Toc247699484 \h </w:instrText>
             </w:r>
             <w:r>
               <w:rPr>
@@ -1181,7 +1223,7 @@
               <w:lang w:eastAsia="zh-CN"/>
             </w:rPr>
           </w:pPr>
-          <w:hyperlink w:anchor="_Toc247698972" w:history="1">
+          <w:hyperlink w:anchor="_Toc247699485" w:history="1">
             <w:r>
               <w:rPr>
                 <w:rStyle w:val="Hyperlink"/>
@@ -1208,7 +1250,7 @@
                 <w:noProof/>
                 <w:webHidden/>
               </w:rPr>
-              <w:instrText xml:space="preserve"> PAGEREF _Toc247698972 \h </w:instrText>
+              <w:instrText xml:space="preserve"> PAGEREF _Toc247699485 \h </w:instrText>
             </w:r>
             <w:r>
               <w:rPr>
@@ -1250,7 +1292,7 @@
               <w:lang w:eastAsia="zh-CN"/>
             </w:rPr>
           </w:pPr>
-          <w:hyperlink w:anchor="_Toc247698973" w:history="1">
+          <w:hyperlink w:anchor="_Toc247699486" w:history="1">
             <w:r>
               <w:rPr>
                 <w:rStyle w:val="Hyperlink"/>
@@ -1277,7 +1319,7 @@
                 <w:noProof/>
                 <w:webHidden/>
               </w:rPr>
-              <w:instrText xml:space="preserve"> PAGEREF _Toc247698973 \h </w:instrText>
+              <w:instrText xml:space="preserve"> PAGEREF _Toc247699486 \h </w:instrText>
             </w:r>
             <w:r>
               <w:rPr>
@@ -1319,7 +1361,7 @@
               <w:lang w:eastAsia="zh-CN"/>
             </w:rPr>
           </w:pPr>
-          <w:hyperlink w:anchor="_Toc247698974" w:history="1">
+          <w:hyperlink w:anchor="_Toc247699487" w:history="1">
             <w:r>
               <w:rPr>
                 <w:rStyle w:val="Hyperlink"/>
@@ -1346,7 +1388,7 @@
                 <w:noProof/>
                 <w:webHidden/>
               </w:rPr>
-              <w:instrText xml:space="preserve"> PAGEREF _Toc247698974 \h </w:instrText>
+              <w:instrText xml:space="preserve"> PAGEREF _Toc247699487 \h </w:instrText>
             </w:r>
             <w:r>
               <w:rPr>
@@ -1388,7 +1430,7 @@
               <w:lang w:eastAsia="zh-CN"/>
             </w:rPr>
           </w:pPr>
-          <w:hyperlink w:anchor="_Toc247698975" w:history="1">
+          <w:hyperlink w:anchor="_Toc247699488" w:history="1">
             <w:r>
               <w:rPr>
                 <w:rStyle w:val="Hyperlink"/>
@@ -1415,7 +1457,7 @@
                 <w:noProof/>
                 <w:webHidden/>
               </w:rPr>
-              <w:instrText xml:space="preserve"> PAGEREF _Toc247698975 \h </w:instrText>
+              <w:instrText xml:space="preserve"> PAGEREF _Toc247699488 \h </w:instrText>
             </w:r>
             <w:r>
               <w:rPr>
@@ -1457,7 +1499,7 @@
               <w:lang w:eastAsia="zh-CN"/>
             </w:rPr>
           </w:pPr>
-          <w:hyperlink w:anchor="_Toc247698976" w:history="1">
+          <w:hyperlink w:anchor="_Toc247699489" w:history="1">
             <w:r>
               <w:rPr>
                 <w:rStyle w:val="Hyperlink"/>
@@ -1484,7 +1526,7 @@
                 <w:noProof/>
                 <w:webHidden/>
               </w:rPr>
-              <w:instrText xml:space="preserve"> PAGEREF _Toc247698976 \h </w:instrText>
+              <w:instrText xml:space="preserve"> PAGEREF _Toc247699489 \h </w:instrText>
             </w:r>
             <w:r>
               <w:rPr>
@@ -1526,7 +1568,7 @@
               <w:lang w:eastAsia="zh-CN"/>
             </w:rPr>
           </w:pPr>
-          <w:hyperlink w:anchor="_Toc247698977" w:history="1">
+          <w:hyperlink w:anchor="_Toc247699490" w:history="1">
             <w:r>
               <w:rPr>
                 <w:rStyle w:val="Hyperlink"/>
@@ -1553,7 +1595,7 @@
                 <w:noProof/>
                 <w:webHidden/>
               </w:rPr>
-              <w:instrText xml:space="preserve"> PAGEREF _Toc247698977 \h </w:instrText>
+              <w:instrText xml:space="preserve"> PAGEREF _Toc247699490 \h </w:instrText>
             </w:r>
             <w:r>
               <w:rPr>
@@ -1595,7 +1637,7 @@
               <w:lang w:eastAsia="zh-CN"/>
             </w:rPr>
           </w:pPr>
-          <w:hyperlink w:anchor="_Toc247698978" w:history="1">
+          <w:hyperlink w:anchor="_Toc247699491" w:history="1">
             <w:r>
               <w:rPr>
                 <w:rStyle w:val="Hyperlink"/>
@@ -1622,7 +1664,7 @@
                 <w:noProof/>
                 <w:webHidden/>
               </w:rPr>
-              <w:instrText xml:space="preserve"> PAGEREF _Toc247698978 \h </w:instrText>
+              <w:instrText xml:space="preserve"> PAGEREF _Toc247699491 \h </w:instrText>
             </w:r>
             <w:r>
               <w:rPr>
@@ -1664,7 +1706,7 @@
               <w:lang w:eastAsia="zh-CN"/>
             </w:rPr>
           </w:pPr>
-          <w:hyperlink w:anchor="_Toc247698979" w:history="1">
+          <w:hyperlink w:anchor="_Toc247699492" w:history="1">
             <w:r>
               <w:rPr>
                 <w:rStyle w:val="Hyperlink"/>
@@ -1691,7 +1733,7 @@
                 <w:noProof/>
                 <w:webHidden/>
               </w:rPr>
-              <w:instrText xml:space="preserve"> PAGEREF _Toc247698979 \h </w:instrText>
+              <w:instrText xml:space="preserve"> PAGEREF _Toc247699492 \h </w:instrText>
             </w:r>
             <w:r>
               <w:rPr>
@@ -1733,7 +1775,7 @@
               <w:lang w:eastAsia="zh-CN"/>
             </w:rPr>
           </w:pPr>
-          <w:hyperlink w:anchor="_Toc247698980" w:history="1">
+          <w:hyperlink w:anchor="_Toc247699493" w:history="1">
             <w:r>
               <w:rPr>
                 <w:rStyle w:val="Hyperlink"/>
@@ -1760,7 +1802,7 @@
                 <w:noProof/>
                 <w:webHidden/>
               </w:rPr>
-              <w:instrText xml:space="preserve"> PAGEREF _Toc247698980 \h </w:instrText>
+              <w:instrText xml:space="preserve"> PAGEREF _Toc247699493 \h </w:instrText>
             </w:r>
             <w:r>
               <w:rPr>
@@ -1802,7 +1844,7 @@
               <w:lang w:eastAsia="zh-CN"/>
             </w:rPr>
           </w:pPr>
-          <w:hyperlink r:id="rId8" w:anchor="_Toc247698981" w:history="1">
+          <w:hyperlink r:id="rId8" w:anchor="_Toc247699494" w:history="1">
             <w:r>
               <w:rPr>
                 <w:rStyle w:val="Hyperlink"/>
@@ -1829,7 +1871,7 @@
                 <w:noProof/>
                 <w:webHidden/>
               </w:rPr>
-              <w:instrText xml:space="preserve"> PAGEREF _Toc247698981 \h </w:instrText>
+              <w:instrText xml:space="preserve"> PAGEREF _Toc247699494 \h </w:instrText>
             </w:r>
             <w:r>
               <w:rPr>
@@ -1887,7 +1929,7 @@
       <w:pPr>
         <w:pStyle w:val="Heading1"/>
       </w:pPr>
-      <w:bookmarkStart w:id="0" w:name="_Toc247698963"/>
+      <w:bookmarkStart w:id="0" w:name="_Toc247699476"/>
       <w:r>
         <w:t>Problem Description</w:t>
       </w:r>
@@ -1986,7 +2028,7 @@
       <w:pPr>
         <w:pStyle w:val="Heading1"/>
       </w:pPr>
-      <w:bookmarkStart w:id="1" w:name="_Toc247698964"/>
+      <w:bookmarkStart w:id="1" w:name="_Toc247699477"/>
       <w:r>
         <w:t xml:space="preserve">Background </w:t>
       </w:r>
@@ -2005,7 +2047,7 @@
       <w:pPr>
         <w:pStyle w:val="Heading2"/>
       </w:pPr>
-      <w:bookmarkStart w:id="2" w:name="_Toc247698965"/>
+      <w:bookmarkStart w:id="2" w:name="_Toc247699478"/>
       <w:r>
         <w:t>Heuristics</w:t>
       </w:r>
@@ -2215,7 +2257,21 @@
                 <w:rFonts w:ascii="Courier New" w:hAnsi="Courier New" w:cs="Courier New"/>
               </w:rPr>
               <w:tab/>
-              <w:t>IF (Temp-solution isBetterThan Candidate-solution</w:t>
+              <w:t xml:space="preserve">IF (Temp-solution </w:t>
+            </w:r>
+            <w:proofErr w:type="spellStart"/>
+            <w:r>
+              <w:rPr>
+                <w:rFonts w:ascii="Courier New" w:hAnsi="Courier New" w:cs="Courier New"/>
+              </w:rPr>
+              <w:t>isBetterThan</w:t>
+            </w:r>
+            <w:proofErr w:type="spellEnd"/>
+            <w:r>
+              <w:rPr>
+                <w:rFonts w:ascii="Courier New" w:hAnsi="Courier New" w:cs="Courier New"/>
+              </w:rPr>
+              <w:t xml:space="preserve"> Candidate-solution</w:t>
             </w:r>
             <w:r>
               <w:rPr>
@@ -2508,7 +2564,7 @@
       <w:pPr>
         <w:pStyle w:val="Heading2"/>
       </w:pPr>
-      <w:bookmarkStart w:id="3" w:name="_Toc247698966"/>
+      <w:bookmarkStart w:id="3" w:name="_Toc247699479"/>
       <w:r>
         <w:t>Hyper-Heuristics</w:t>
       </w:r>
@@ -2840,8 +2896,16 @@
               <w:rPr>
                 <w:rFonts w:ascii="Courier New" w:hAnsi="Courier New" w:cs="Courier New"/>
               </w:rPr>
-              <w:t xml:space="preserve"> random%n</w:t>
-            </w:r>
+              <w:t xml:space="preserve"> </w:t>
+            </w:r>
+            <w:proofErr w:type="spellStart"/>
+            <w:r>
+              <w:rPr>
+                <w:rFonts w:ascii="Courier New" w:hAnsi="Courier New" w:cs="Courier New"/>
+              </w:rPr>
+              <w:t>random%n</w:t>
+            </w:r>
+            <w:proofErr w:type="spellEnd"/>
           </w:p>
           <w:p>
             <w:pPr>
@@ -2880,7 +2944,21 @@
                 <w:rFonts w:ascii="Courier New" w:hAnsi="Courier New" w:cs="Courier New"/>
               </w:rPr>
               <w:tab/>
-              <w:t>IF (Temp-solution isBetterThan Candidate-solution)</w:t>
+              <w:t xml:space="preserve">IF (Temp-solution </w:t>
+            </w:r>
+            <w:proofErr w:type="spellStart"/>
+            <w:r>
+              <w:rPr>
+                <w:rFonts w:ascii="Courier New" w:hAnsi="Courier New" w:cs="Courier New"/>
+              </w:rPr>
+              <w:t>isBetterThan</w:t>
+            </w:r>
+            <w:proofErr w:type="spellEnd"/>
+            <w:r>
+              <w:rPr>
+                <w:rFonts w:ascii="Courier New" w:hAnsi="Courier New" w:cs="Courier New"/>
+              </w:rPr>
+              <w:t xml:space="preserve"> Candidate-solution)</w:t>
             </w:r>
           </w:p>
           <w:p>
@@ -2950,7 +3028,7 @@
       <w:pPr>
         <w:pStyle w:val="Heading2"/>
       </w:pPr>
-      <w:bookmarkStart w:id="4" w:name="_Toc247698967"/>
+      <w:bookmarkStart w:id="4" w:name="_Toc247699480"/>
       <w:r>
         <w:t>What is V</w:t>
       </w:r>
@@ -3410,7 +3488,7 @@
       <w:pPr>
         <w:pStyle w:val="Heading1"/>
       </w:pPr>
-      <w:bookmarkStart w:id="5" w:name="_Toc247698968"/>
+      <w:bookmarkStart w:id="5" w:name="_Toc247699481"/>
       <w:r>
         <w:t>Requirements Specification</w:t>
       </w:r>
@@ -3434,7 +3512,7 @@
       <w:pPr>
         <w:pStyle w:val="Heading2"/>
       </w:pPr>
-      <w:bookmarkStart w:id="6" w:name="_Toc247698969"/>
+      <w:bookmarkStart w:id="6" w:name="_Toc247699482"/>
       <w:r>
         <w:t>Functional Requirements:</w:t>
       </w:r>
@@ -3520,7 +3598,7 @@
       <w:pPr>
         <w:pStyle w:val="Heading3"/>
       </w:pPr>
-      <w:bookmarkStart w:id="7" w:name="_Toc247698970"/>
+      <w:bookmarkStart w:id="7" w:name="_Toc247699483"/>
       <w:r>
         <w:t>Input</w:t>
       </w:r>
@@ -3558,7 +3636,16 @@
         </w:rPr>
       </w:pPr>
       <w:r>
-        <w:t>An overview of how the different classes should be able to interact can be found in a UML sequence diagram on the following page:</w:t>
+        <w:t>An overview of how the different classes should be able to interact can be f</w:t>
+      </w:r>
+      <w:r>
+        <w:t>ound in a UML sequence diagram i</w:t>
+      </w:r>
+      <w:r>
+        <w:t xml:space="preserve">n </w:t>
+      </w:r>
+      <w:r>
+        <w:t>the appendix.</w:t>
       </w:r>
       <w:r>
         <w:rPr>
@@ -3586,7 +3673,7 @@
           <w:rStyle w:val="Heading3Char"/>
         </w:rPr>
       </w:pPr>
-      <w:bookmarkStart w:id="8" w:name="_Toc247698971"/>
+      <w:bookmarkStart w:id="8" w:name="_Toc247699484"/>
       <w:r>
         <w:rPr>
           <w:rStyle w:val="Heading3Char"/>
@@ -3640,7 +3727,7 @@
       <w:r>
         <w:br/>
       </w:r>
-      <w:bookmarkStart w:id="9" w:name="_Toc247698972"/>
+      <w:bookmarkStart w:id="9" w:name="_Toc247699485"/>
       <w:r>
         <w:rPr>
           <w:rStyle w:val="Heading2Char"/>
@@ -3688,7 +3775,7 @@
       <w:pPr>
         <w:pStyle w:val="Heading3"/>
       </w:pPr>
-      <w:bookmarkStart w:id="10" w:name="_Toc247698973"/>
+      <w:bookmarkStart w:id="10" w:name="_Toc247699486"/>
       <w:r>
         <w:t>Hardware &amp; Software Requirement Decisions/Justifications</w:t>
       </w:r>
@@ -3696,7 +3783,15 @@
     </w:p>
     <w:p>
       <w:r>
-        <w:t>It was easy to decide on Java as the language of choice for the project given everyone’s common experience of at least one year working with the language. This gives us a strong core understanding of the language between us to give us sound starting point and also grants us the ability to improve our knowledge and adapt how we’re able to apply it together to best utilise the language not only for this project, but future projects too. Its flexibility also bodes well meaning we could edit using any text editor although JCreater is our development program of choice due to familiarity from the first year.</w:t>
+        <w:t xml:space="preserve">It was easy to decide on Java as the language of choice for the project given everyone’s common experience of at least one year working with the language. This gives us a strong core understanding of the language between us to give us sound starting point and also grants us the ability to improve our knowledge and adapt how we’re able to apply it together to best utilise the language not only for this project, but future projects too. Its flexibility also bodes well meaning we could edit using any text editor although </w:t>
+      </w:r>
+      <w:proofErr w:type="spellStart"/>
+      <w:r>
+        <w:t>JCreater</w:t>
+      </w:r>
+      <w:proofErr w:type="spellEnd"/>
+      <w:r>
+        <w:t xml:space="preserve"> is our development program of choice due to familiarity from the first year.</w:t>
       </w:r>
     </w:p>
     <w:p>
@@ -3709,7 +3804,7 @@
         <w:pStyle w:val="Heading1"/>
       </w:pPr>
       <w:bookmarkStart w:id="11" w:name="_Toc247695676"/>
-      <w:bookmarkStart w:id="12" w:name="_Toc247698974"/>
+      <w:bookmarkStart w:id="12" w:name="_Toc247699487"/>
       <w:r>
         <w:t>Initial Design</w:t>
       </w:r>
@@ -3721,7 +3816,7 @@
         <w:pStyle w:val="Heading2"/>
       </w:pPr>
       <w:bookmarkStart w:id="13" w:name="_Toc247695677"/>
-      <w:bookmarkStart w:id="14" w:name="_Toc247698975"/>
+      <w:bookmarkStart w:id="14" w:name="_Toc247699488"/>
       <w:r>
         <w:t>Software &amp; Hardware</w:t>
       </w:r>
@@ -3856,7 +3951,7 @@
         <w:pStyle w:val="Heading2"/>
       </w:pPr>
       <w:bookmarkStart w:id="15" w:name="_Toc247695678"/>
-      <w:bookmarkStart w:id="16" w:name="_Toc247698976"/>
+      <w:bookmarkStart w:id="16" w:name="_Toc247699489"/>
       <w:r>
         <w:t>Key implementation</w:t>
       </w:r>
@@ -4102,7 +4197,7 @@
         </w:rPr>
       </w:pPr>
       <w:bookmarkStart w:id="17" w:name="_Toc247695679"/>
-      <w:bookmarkStart w:id="18" w:name="_Toc247698977"/>
+      <w:bookmarkStart w:id="18" w:name="_Toc247699490"/>
       <w:r>
         <w:t>User Interface</w:t>
       </w:r>
@@ -4116,7 +4211,15 @@
     </w:p>
     <w:p>
       <w:r>
-        <w:t>Since the aim of this project is to improve the user’s understanding of Hyper-heuristics; the user interface should be designed to be as human-friendly as possible and our final interface will be very different from the current one.</w:t>
+        <w:t xml:space="preserve">Since the aim of this project is to improve the </w:t>
+      </w:r>
+      <w:proofErr w:type="gramStart"/>
+      <w:r>
+        <w:t>user’s understanding</w:t>
+      </w:r>
+      <w:proofErr w:type="gramEnd"/>
+      <w:r>
+        <w:t xml:space="preserve"> of Hyper-heuristics; the user interface should be designed to be as human-friendly as possible and our final interface will be very different from the current one.</w:t>
       </w:r>
     </w:p>
     <w:p>
@@ -4264,7 +4367,7 @@
         </w:rPr>
       </w:pPr>
       <w:bookmarkStart w:id="19" w:name="_Toc247695680"/>
-      <w:bookmarkStart w:id="20" w:name="_Toc247698978"/>
+      <w:bookmarkStart w:id="20" w:name="_Toc247699491"/>
       <w:r>
         <w:t>Prototyping</w:t>
       </w:r>
@@ -4661,6 +4764,10 @@
         <w:br w:type="page"/>
       </w:r>
       <w:r>
+        <w:rPr>
+          <w:noProof/>
+          <w:lang w:eastAsia="zh-CN"/>
+        </w:rPr>
         <w:drawing>
           <wp:inline distT="0" distB="0" distL="0" distR="0">
             <wp:extent cx="5724525" cy="4305300"/>
@@ -4712,7 +4819,7 @@
       <w:pPr>
         <w:pStyle w:val="Heading1"/>
       </w:pPr>
-      <w:bookmarkStart w:id="21" w:name="_Toc247698979"/>
+      <w:bookmarkStart w:id="21" w:name="_Toc247699492"/>
       <w:r>
         <w:t>Discussion of Problems</w:t>
       </w:r>
@@ -4732,7 +4839,15 @@
         <w:t>ere</w:t>
       </w:r>
       <w:r>
-        <w:t xml:space="preserve"> organizing the workload, keeping to deadlines and making sure everyone understood what needed to be done. This was solved by having two weekly group meetings, one formal; with the project supervisor Ender Ozcan, the other, informal which was usually carried out in the Computer Labs.</w:t>
+        <w:t xml:space="preserve"> organizing the workload, keeping to deadlines and making sure everyone understood what needed to be done. This was solved by having two weekly group meetings, one formal; with the project supervisor Ender </w:t>
+      </w:r>
+      <w:proofErr w:type="spellStart"/>
+      <w:r>
+        <w:t>Ozcan</w:t>
+      </w:r>
+      <w:proofErr w:type="spellEnd"/>
+      <w:r>
+        <w:t>, the other, informal which was usually carried out in the Computer Labs.</w:t>
       </w:r>
     </w:p>
     <w:p>
@@ -4815,7 +4930,15 @@
         <w:t xml:space="preserve"> by another group member. This </w:t>
       </w:r>
       <w:r>
-        <w:t>is both beneficial and problematic, splitting the code between a number of people will decrease the programming time per person, however another member may change your code, and without proper protocols could confuse the original writer. In order to resolve this problem code must be well documented with reasonable variable names and comments explaining what each function does and, if ambiguous, any other piece of code that isn’t simply understood, for example, when drawing th</w:t>
+        <w:t xml:space="preserve">is both beneficial and problematic, splitting the code between a </w:t>
+      </w:r>
+      <w:proofErr w:type="gramStart"/>
+      <w:r>
+        <w:t>number</w:t>
+      </w:r>
+      <w:proofErr w:type="gramEnd"/>
+      <w:r>
+        <w:t xml:space="preserve"> of people will decrease the programming time per person, however another member may change your code, and without proper protocols could confuse the original writer. In order to resolve this problem code must be well documented with reasonable variable names and comments explaining what each function does and, if ambiguous, any other piece of code that isn’t simply understood, for example, when drawing th</w:t>
       </w:r>
       <w:r>
         <w:t>e graph it uses a lot of offset and scale variables</w:t>
@@ -4991,11 +5114,13 @@
       <w:pPr>
         <w:pStyle w:val="Heading1"/>
       </w:pPr>
-      <w:bookmarkStart w:id="22" w:name="_Toc247698980"/>
+      <w:bookmarkStart w:id="22" w:name="_Toc247699493"/>
+      <w:proofErr w:type="spellStart"/>
       <w:r>
         <w:t>Timeplan</w:t>
       </w:r>
       <w:bookmarkEnd w:id="22"/>
+      <w:proofErr w:type="spellEnd"/>
     </w:p>
     <w:p/>
     <w:p/>
@@ -5167,7 +5292,7 @@
                     <w:pStyle w:val="Heading1"/>
                   </w:pPr>
                   <w:bookmarkStart w:id="23" w:name="_Toc247695685"/>
-                  <w:bookmarkStart w:id="24" w:name="_Toc247698981"/>
+                  <w:bookmarkStart w:id="24" w:name="_Toc247699494"/>
                   <w:r>
                     <w:t>Appendix</w:t>
                   </w:r>
@@ -5590,8 +5715,13 @@
                     <w:pPr>
                       <w:widowControl w:val="0"/>
                     </w:pPr>
+                    <w:proofErr w:type="gramStart"/>
                     <w:r>
-                      <w:t xml:space="preserve">submitted </w:t>
+                      <w:t>submitted</w:t>
+                    </w:r>
+                    <w:proofErr w:type="gramEnd"/>
+                    <w:r>
+                      <w:t xml:space="preserve"> </w:t>
                     </w:r>
                   </w:p>
                 </w:txbxContent>
@@ -9117,7 +9247,7 @@
 </file>
 
 <file path=customXml/itemProps1.xml><?xml version="1.0" encoding="utf-8"?>
-<ds:datastoreItem xmlns:ds="http://schemas.openxmlformats.org/officeDocument/2006/customXml" ds:itemID="{C01BAB48-8A50-40B9-8188-E8751856C8E3}">
+<ds:datastoreItem xmlns:ds="http://schemas.openxmlformats.org/officeDocument/2006/customXml" ds:itemID="{98110E78-17AC-40EA-AD49-09BDBCBF4CCE}">
   <ds:schemaRefs>
     <ds:schemaRef ds:uri="http://schemas.openxmlformats.org/officeDocument/2006/bibliography"/>
   </ds:schemaRefs>

</xml_diff>